<commit_message>
REPORTGEN-163: update library templates
</commit_message>
<xml_diff>
--- a/CastReporting.Reporting.Core/Templates/Portfolio/Portfolio component library/2- Porftolio-Word-components-library.docx
+++ b/CastReporting.Reporting.Core/Templates/Portfolio/Portfolio component library/2- Porftolio-Word-components-library.docx
@@ -105,7 +105,23 @@
           <w:rFonts w:ascii="Corbel" w:eastAsia="Corbel" w:hAnsi="Corbel" w:cs="Corbel"/>
           <w:b/>
         </w:rPr>
-        <w:t>Sample, you can choose the number of lines you want to display and you can decide for which Business Criteria, you want to link your placeholder</w:t>
+        <w:t xml:space="preserve">Sample, you can choose the number of lines you want to </w:t>
+      </w:r>
+      <w:proofErr w:type="gramStart"/>
+      <w:r>
+        <w:rPr>
+          <w:rFonts w:ascii="Corbel" w:eastAsia="Corbel" w:hAnsi="Corbel" w:cs="Corbel"/>
+          <w:b/>
+        </w:rPr>
+        <w:t>display</w:t>
+      </w:r>
+      <w:proofErr w:type="gramEnd"/>
+      <w:r>
+        <w:rPr>
+          <w:rFonts w:ascii="Corbel" w:eastAsia="Corbel" w:hAnsi="Corbel" w:cs="Corbel"/>
+          <w:b/>
+        </w:rPr>
+        <w:t xml:space="preserve"> and you can decide for which Business Criteria, you want to link your placeholder</w:t>
       </w:r>
     </w:p>
     <w:p>
@@ -450,11 +466,19 @@
           <w:rFonts w:ascii="Corbel" w:eastAsia="Corbel" w:hAnsi="Corbel" w:cs="Corbel"/>
         </w:rPr>
       </w:pPr>
+      <w:proofErr w:type="gramStart"/>
       <w:r>
         <w:rPr>
           <w:rFonts w:ascii="Corbel" w:eastAsia="Corbel" w:hAnsi="Corbel" w:cs="Corbel"/>
         </w:rPr>
-        <w:t>Alt Text tab, fill the Description field.</w:t>
+        <w:t>Alt Text tab,</w:t>
+      </w:r>
+      <w:proofErr w:type="gramEnd"/>
+      <w:r>
+        <w:rPr>
+          <w:rFonts w:ascii="Corbel" w:eastAsia="Corbel" w:hAnsi="Corbel" w:cs="Corbel"/>
+        </w:rPr>
+        <w:t xml:space="preserve"> fill the Description field.</w:t>
       </w:r>
     </w:p>
     <w:p>
@@ -1709,7 +1733,15 @@
         <w:t>BCID=N</w:t>
       </w:r>
       <w:r>
-        <w:t xml:space="preserve"> where N is an health factor (by default 60017)</w:t>
+        <w:t xml:space="preserve"> where N is </w:t>
+      </w:r>
+      <w:proofErr w:type="gramStart"/>
+      <w:r>
+        <w:t>an</w:t>
+      </w:r>
+      <w:proofErr w:type="gramEnd"/>
+      <w:r>
+        <w:t xml:space="preserve"> health factor (by default 60017)</w:t>
       </w:r>
       <w:r>
         <w:t xml:space="preserve"> </w:t>
@@ -1980,7 +2012,21 @@
         <w:rPr>
           <w:rFonts w:ascii="Corbel" w:eastAsia="Corbel" w:hAnsi="Corbel" w:cs="Corbel"/>
         </w:rPr>
-        <w:t xml:space="preserve"> (operators can be +, -, *, / , (, ) )</w:t>
+        <w:t xml:space="preserve"> (operators can be +, -, *, </w:t>
+      </w:r>
+      <w:proofErr w:type="gramStart"/>
+      <w:r>
+        <w:rPr>
+          <w:rFonts w:ascii="Corbel" w:eastAsia="Corbel" w:hAnsi="Corbel" w:cs="Corbel"/>
+        </w:rPr>
+        <w:t>/ ,</w:t>
+      </w:r>
+      <w:proofErr w:type="gramEnd"/>
+      <w:r>
+        <w:rPr>
+          <w:rFonts w:ascii="Corbel" w:eastAsia="Corbel" w:hAnsi="Corbel" w:cs="Corbel"/>
+        </w:rPr>
+        <w:t xml:space="preserve"> (, ) )</w:t>
       </w:r>
     </w:p>
     <w:p>
@@ -2313,8 +2359,13 @@
           <w:lang w:val="en-US"/>
         </w:rPr>
       </w:pPr>
-      <w:r>
-        <w:t>/!\ don’t put blank char in the definition of parameters (,a=67011,b=67010,c=…)</w:t>
+      <w:proofErr w:type="gramStart"/>
+      <w:r>
+        <w:t>/!\</w:t>
+      </w:r>
+      <w:proofErr w:type="gramEnd"/>
+      <w:r>
+        <w:t xml:space="preserve"> don’t put blank char in the definition of parameters (,a=67011,b=67010,c=…)</w:t>
       </w:r>
     </w:p>
     <w:p>
@@ -2646,7 +2697,15 @@
         <w:t>BCID=N</w:t>
       </w:r>
       <w:r>
-        <w:t xml:space="preserve"> (where N is an health factor (by default 60017)</w:t>
+        <w:t xml:space="preserve"> (where N is </w:t>
+      </w:r>
+      <w:proofErr w:type="gramStart"/>
+      <w:r>
+        <w:t>an</w:t>
+      </w:r>
+      <w:proofErr w:type="gramEnd"/>
+      <w:r>
+        <w:t xml:space="preserve"> health factor (by default 60017)</w:t>
       </w:r>
     </w:p>
     <w:p>
@@ -2824,15 +2883,7 @@
         <w:rPr>
           <w:color w:val="FF0000"/>
         </w:rPr>
-        <w:t xml:space="preserve"> </w:t>
-      </w:r>
-      <w:bookmarkStart w:id="1" w:name="_GoBack"/>
-      <w:bookmarkEnd w:id="1"/>
-      <w:r>
-        <w:rPr>
-          <w:color w:val="FF0000"/>
-        </w:rPr>
-        <w:t>to get label of applications updated into the graph</w:t>
+        <w:t xml:space="preserve"> to get label of applications updated into the graph</w:t>
       </w:r>
       <w:r>
         <w:rPr>
@@ -3171,21 +3222,21 @@
         <w:rPr>
           <w:b/>
         </w:rPr>
-        <w:t xml:space="preserve"> (where N is an health factor id - </w:t>
-      </w:r>
-      <w:proofErr w:type="spellStart"/>
+        <w:t xml:space="preserve"> (where N is </w:t>
+      </w:r>
+      <w:proofErr w:type="gramStart"/>
       <w:r>
         <w:rPr>
           <w:b/>
         </w:rPr>
-        <w:t>eg.</w:t>
-      </w:r>
-      <w:proofErr w:type="spellEnd"/>
+        <w:t>an</w:t>
+      </w:r>
+      <w:proofErr w:type="gramEnd"/>
       <w:r>
         <w:rPr>
           <w:b/>
         </w:rPr>
-        <w:t xml:space="preserve"> 60017)</w:t>
+        <w:t xml:space="preserve"> health factor id - eg. 60017)</w:t>
       </w:r>
     </w:p>
     <w:p>
@@ -3308,27 +3359,7 @@
                 <w:sz w:val="20"/>
                 <w:lang w:val="fr-FR"/>
               </w:rPr>
-              <w:t xml:space="preserve">Last </w:t>
-            </w:r>
-            <w:proofErr w:type="spellStart"/>
-            <w:r>
-              <w:rPr>
-                <w:b w:val="0"/>
-                <w:bCs w:val="0"/>
-                <w:sz w:val="20"/>
-                <w:lang w:val="fr-FR"/>
-              </w:rPr>
-              <w:t>Analysis</w:t>
-            </w:r>
-            <w:proofErr w:type="spellEnd"/>
-            <w:r>
-              <w:rPr>
-                <w:b w:val="0"/>
-                <w:bCs w:val="0"/>
-                <w:sz w:val="20"/>
-                <w:lang w:val="fr-FR"/>
-              </w:rPr>
-              <w:t xml:space="preserve"> Date</w:t>
+              <w:t>Last Analysis Date</w:t>
             </w:r>
           </w:p>
         </w:tc>
@@ -3425,21 +3456,7 @@
               <w:rPr>
                 <w:sz w:val="20"/>
               </w:rPr>
-              <w:t xml:space="preserve">1 </w:t>
-            </w:r>
-            <w:proofErr w:type="spellStart"/>
-            <w:r>
-              <w:rPr>
-                <w:sz w:val="20"/>
-              </w:rPr>
-              <w:t>jan</w:t>
-            </w:r>
-            <w:proofErr w:type="spellEnd"/>
-            <w:r>
-              <w:rPr>
-                <w:sz w:val="20"/>
-              </w:rPr>
-              <w:t xml:space="preserve"> 2010</w:t>
+              <w:t>1 jan 2010</w:t>
             </w:r>
           </w:p>
         </w:tc>
@@ -3536,21 +3553,7 @@
               <w:rPr>
                 <w:sz w:val="20"/>
               </w:rPr>
-              <w:t xml:space="preserve">1 </w:t>
-            </w:r>
-            <w:proofErr w:type="spellStart"/>
-            <w:r>
-              <w:rPr>
-                <w:sz w:val="20"/>
-              </w:rPr>
-              <w:t>jan</w:t>
-            </w:r>
-            <w:proofErr w:type="spellEnd"/>
-            <w:r>
-              <w:rPr>
-                <w:sz w:val="20"/>
-              </w:rPr>
-              <w:t xml:space="preserve"> 2010</w:t>
+              <w:t>1 jan 2010</w:t>
             </w:r>
           </w:p>
         </w:tc>
@@ -3647,21 +3650,7 @@
               <w:rPr>
                 <w:sz w:val="20"/>
               </w:rPr>
-              <w:t xml:space="preserve">1 </w:t>
-            </w:r>
-            <w:proofErr w:type="spellStart"/>
-            <w:r>
-              <w:rPr>
-                <w:sz w:val="20"/>
-              </w:rPr>
-              <w:t>jan</w:t>
-            </w:r>
-            <w:proofErr w:type="spellEnd"/>
-            <w:r>
-              <w:rPr>
-                <w:sz w:val="20"/>
-              </w:rPr>
-              <w:t xml:space="preserve"> 2010</w:t>
+              <w:t>1 jan 2010</w:t>
             </w:r>
           </w:p>
         </w:tc>
@@ -3758,21 +3747,7 @@
               <w:rPr>
                 <w:sz w:val="20"/>
               </w:rPr>
-              <w:t xml:space="preserve">1 </w:t>
-            </w:r>
-            <w:proofErr w:type="spellStart"/>
-            <w:r>
-              <w:rPr>
-                <w:sz w:val="20"/>
-              </w:rPr>
-              <w:t>jan</w:t>
-            </w:r>
-            <w:proofErr w:type="spellEnd"/>
-            <w:r>
-              <w:rPr>
-                <w:sz w:val="20"/>
-              </w:rPr>
-              <w:t xml:space="preserve"> 2010</w:t>
+              <w:t>1 jan 2010</w:t>
             </w:r>
           </w:p>
         </w:tc>
@@ -3869,21 +3844,7 @@
               <w:rPr>
                 <w:sz w:val="20"/>
               </w:rPr>
-              <w:t xml:space="preserve">1 </w:t>
-            </w:r>
-            <w:proofErr w:type="spellStart"/>
-            <w:r>
-              <w:rPr>
-                <w:sz w:val="20"/>
-              </w:rPr>
-              <w:t>jan</w:t>
-            </w:r>
-            <w:proofErr w:type="spellEnd"/>
-            <w:r>
-              <w:rPr>
-                <w:sz w:val="20"/>
-              </w:rPr>
-              <w:t xml:space="preserve"> 2010</w:t>
+              <w:t>1 jan 2010</w:t>
             </w:r>
           </w:p>
         </w:tc>
@@ -3997,14 +3958,30 @@
           <w:b/>
           <w:lang w:val="en-US"/>
         </w:rPr>
-        <w:t>SLA Assessment thresholds</w:t>
-      </w:r>
+        <w:t xml:space="preserve">SLA Assessment </w:t>
+      </w:r>
+      <w:proofErr w:type="gramStart"/>
       <w:r>
         <w:rPr>
           <w:b/>
           <w:lang w:val="en-US"/>
         </w:rPr>
-        <w:t xml:space="preserve"> : </w:t>
+        <w:t>thresholds</w:t>
+      </w:r>
+      <w:r>
+        <w:rPr>
+          <w:b/>
+          <w:lang w:val="en-US"/>
+        </w:rPr>
+        <w:t xml:space="preserve"> :</w:t>
+      </w:r>
+      <w:proofErr w:type="gramEnd"/>
+      <w:r>
+        <w:rPr>
+          <w:b/>
+          <w:lang w:val="en-US"/>
+        </w:rPr>
+        <w:t xml:space="preserve"> </w:t>
       </w:r>
     </w:p>
     <w:p>
@@ -4073,8 +4050,17 @@
           <w:b/>
           <w:lang w:val="en-US"/>
         </w:rPr>
-        <w:t>Actual score :</w:t>
-      </w:r>
+        <w:t xml:space="preserve">Actual </w:t>
+      </w:r>
+      <w:proofErr w:type="gramStart"/>
+      <w:r>
+        <w:rPr>
+          <w:b/>
+          <w:lang w:val="en-US"/>
+        </w:rPr>
+        <w:t>score :</w:t>
+      </w:r>
+      <w:proofErr w:type="gramEnd"/>
       <w:r>
         <w:rPr>
           <w:lang w:val="en-US"/>
@@ -4172,31 +4158,13 @@
               </w:rPr>
               <w:t xml:space="preserve">Application </w:t>
             </w:r>
-            <w:proofErr w:type="spellStart"/>
             <w:r>
               <w:rPr>
                 <w:sz w:val="20"/>
                 <w:lang w:val="fr-FR"/>
               </w:rPr>
-              <w:t>Quality</w:t>
-            </w:r>
-            <w:proofErr w:type="spellEnd"/>
-            <w:r>
-              <w:rPr>
-                <w:sz w:val="20"/>
-                <w:lang w:val="fr-FR"/>
-              </w:rPr>
-              <w:t xml:space="preserve"> </w:t>
-            </w:r>
-            <w:proofErr w:type="spellStart"/>
-            <w:r>
-              <w:rPr>
-                <w:sz w:val="20"/>
-                <w:lang w:val="fr-FR"/>
-              </w:rPr>
-              <w:t>Measure</w:t>
-            </w:r>
-            <w:proofErr w:type="spellEnd"/>
+              <w:t>Quality Measure</w:t>
+            </w:r>
           </w:p>
         </w:tc>
         <w:tc>
@@ -4289,19 +4257,8 @@
                 <w:sz w:val="20"/>
                 <w:lang w:val="fr-FR"/>
               </w:rPr>
-              <w:t xml:space="preserve">SLA </w:t>
-            </w:r>
-            <w:proofErr w:type="spellStart"/>
-            <w:r>
-              <w:rPr>
-                <w:b w:val="0"/>
-                <w:bCs w:val="0"/>
-                <w:sz w:val="20"/>
-                <w:lang w:val="fr-FR"/>
-              </w:rPr>
-              <w:t>Assesment</w:t>
-            </w:r>
-            <w:proofErr w:type="spellEnd"/>
+              <w:t>SLA Assesment</w:t>
+            </w:r>
           </w:p>
         </w:tc>
       </w:tr>
@@ -4776,14 +4733,12 @@
                 <w:sz w:val="20"/>
               </w:rPr>
             </w:pPr>
-            <w:proofErr w:type="spellStart"/>
             <w:r>
               <w:rPr>
                 <w:sz w:val="20"/>
               </w:rPr>
               <w:t>Transferrability</w:t>
             </w:r>
-            <w:proofErr w:type="spellEnd"/>
           </w:p>
         </w:tc>
         <w:tc>
@@ -5197,6 +5152,1026 @@
         <w:tc>
           <w:tcPr>
             <w:tcW w:w="2555" w:type="dxa"/>
+          </w:tcPr>
+          <w:p>
+            <w:pPr>
+              <w:spacing w:after="0"/>
+              <w:jc w:val="center"/>
+              <w:cnfStyle w:val="000000000000" w:firstRow="0" w:lastRow="0" w:firstColumn="0" w:lastColumn="0" w:oddVBand="0" w:evenVBand="0" w:oddHBand="0" w:evenHBand="0" w:firstRowFirstColumn="0" w:firstRowLastColumn="0" w:lastRowFirstColumn="0" w:lastRowLastColumn="0"/>
+              <w:rPr>
+                <w:sz w:val="20"/>
+              </w:rPr>
+            </w:pPr>
+            <w:r>
+              <w:rPr>
+                <w:sz w:val="20"/>
+              </w:rPr>
+              <w:t>Good</w:t>
+            </w:r>
+          </w:p>
+        </w:tc>
+      </w:tr>
+    </w:tbl>
+    <w:p>
+      <w:pPr>
+        <w:pStyle w:val="Heading3"/>
+        <w:rPr>
+          <w:b/>
+          <w:szCs w:val="28"/>
+          <w:u w:val="single"/>
+        </w:rPr>
+      </w:pPr>
+      <w:r>
+        <w:rPr>
+          <w:b/>
+          <w:szCs w:val="28"/>
+          <w:u w:val="single"/>
+        </w:rPr>
+        <w:t>Generic SLA view</w:t>
+      </w:r>
+      <w:r>
+        <w:rPr>
+          <w:b/>
+          <w:color w:val="FF0000"/>
+          <w:sz w:val="32"/>
+          <w:szCs w:val="36"/>
+        </w:rPr>
+        <w:tab/>
+      </w:r>
+      <w:r>
+        <w:rPr>
+          <w:b/>
+          <w:color w:val="FF0000"/>
+          <w:sz w:val="32"/>
+          <w:szCs w:val="36"/>
+        </w:rPr>
+        <w:tab/>
+      </w:r>
+      <w:r>
+        <w:rPr>
+          <w:b/>
+          <w:color w:val="FF0000"/>
+          <w:sz w:val="32"/>
+          <w:szCs w:val="36"/>
+        </w:rPr>
+        <w:tab/>
+      </w:r>
+      <w:r>
+        <w:rPr>
+          <w:b/>
+          <w:color w:val="FF0000"/>
+          <w:sz w:val="32"/>
+          <w:szCs w:val="36"/>
+        </w:rPr>
+        <w:tab/>
+      </w:r>
+      <w:r>
+        <w:rPr>
+          <w:b/>
+          <w:color w:val="FF0000"/>
+          <w:sz w:val="32"/>
+          <w:szCs w:val="36"/>
+        </w:rPr>
+        <w:tab/>
+      </w:r>
+      <w:r>
+        <w:rPr>
+          <w:b/>
+          <w:color w:val="FF0000"/>
+          <w:sz w:val="36"/>
+          <w:szCs w:val="40"/>
+        </w:rPr>
+        <w:t>NEW</w:t>
+      </w:r>
+    </w:p>
+    <w:p>
+      <w:pPr>
+        <w:pStyle w:val="functionnalTab"/>
+      </w:pPr>
+      <w:r>
+        <w:t xml:space="preserve">  </w:t>
+      </w:r>
+      <w:r>
+        <w:sym w:font="Wingdings" w:char="F0E0"/>
+      </w:r>
+      <w:r>
+        <w:t xml:space="preserve"> Block Name = </w:t>
+      </w:r>
+      <w:r>
+        <w:rPr>
+          <w:b/>
+          <w:lang w:val="en-US"/>
+        </w:rPr>
+        <w:t>PF_</w:t>
+      </w:r>
+      <w:r>
+        <w:rPr>
+          <w:b/>
+          <w:lang w:val="en-US"/>
+        </w:rPr>
+        <w:t>TABLE</w:t>
+      </w:r>
+      <w:r>
+        <w:rPr>
+          <w:b/>
+          <w:lang w:val="en-US"/>
+        </w:rPr>
+        <w:t>_RELEASE_PERFORMANCE</w:t>
+      </w:r>
+      <w:r>
+        <w:rPr>
+          <w:b/>
+        </w:rPr>
+        <w:br/>
+      </w:r>
+      <w:r>
+        <w:t xml:space="preserve">  </w:t>
+      </w:r>
+      <w:r>
+        <w:sym w:font="Wingdings" w:char="F0E0"/>
+      </w:r>
+      <w:r>
+        <w:t xml:space="preserve"> Options:</w:t>
+      </w:r>
+      <w:r>
+        <w:t xml:space="preserve"> </w:t>
+      </w:r>
+    </w:p>
+    <w:p>
+      <w:pPr>
+        <w:pStyle w:val="functionnalTab"/>
+        <w:numPr>
+          <w:ilvl w:val="0"/>
+          <w:numId w:val="12"/>
+        </w:numPr>
+        <w:rPr>
+          <w:lang w:val="en-US"/>
+        </w:rPr>
+      </w:pPr>
+      <w:r>
+        <w:rPr>
+          <w:lang w:val="en-US"/>
+        </w:rPr>
+        <w:t>ID=ID1|ID2|ID3… where Idx is the metric id of the quality indicator (BC, TC or QR) to assess</w:t>
+      </w:r>
+    </w:p>
+    <w:p>
+      <w:pPr>
+        <w:pStyle w:val="functionnalTab"/>
+        <w:numPr>
+          <w:ilvl w:val="0"/>
+          <w:numId w:val="12"/>
+        </w:numPr>
+        <w:rPr>
+          <w:lang w:val="en-US"/>
+        </w:rPr>
+      </w:pPr>
+      <w:r>
+        <w:rPr>
+          <w:lang w:val="en-US"/>
+        </w:rPr>
+        <w:t>TARGETS</w:t>
+      </w:r>
+      <w:r>
+        <w:rPr>
+          <w:lang w:val="en-US"/>
+        </w:rPr>
+        <w:t>=T1</w:t>
+      </w:r>
+      <w:r>
+        <w:rPr>
+          <w:lang w:val="en-US"/>
+        </w:rPr>
+        <w:t>|</w:t>
+      </w:r>
+      <w:r>
+        <w:rPr>
+          <w:lang w:val="en-US"/>
+        </w:rPr>
+        <w:t>T2</w:t>
+      </w:r>
+      <w:r>
+        <w:rPr>
+          <w:lang w:val="en-US"/>
+        </w:rPr>
+        <w:t>|</w:t>
+      </w:r>
+      <w:r>
+        <w:rPr>
+          <w:lang w:val="en-US"/>
+        </w:rPr>
+        <w:t>T3</w:t>
+      </w:r>
+      <w:r>
+        <w:rPr>
+          <w:lang w:val="en-US"/>
+        </w:rPr>
+        <w:t>… where Tx</w:t>
+      </w:r>
+      <w:r>
+        <w:rPr>
+          <w:lang w:val="en-US"/>
+        </w:rPr>
+        <w:t xml:space="preserve"> is a target to fix regarding each line</w:t>
+      </w:r>
+      <w:r>
+        <w:rPr>
+          <w:lang w:val="en-US"/>
+        </w:rPr>
+        <w:t>, if only one target, it will be used for all metrics</w:t>
+      </w:r>
+    </w:p>
+    <w:p>
+      <w:pPr>
+        <w:pStyle w:val="functionnalTab"/>
+        <w:numPr>
+          <w:ilvl w:val="0"/>
+          <w:numId w:val="12"/>
+        </w:numPr>
+        <w:rPr>
+          <w:b/>
+          <w:lang w:val="en-US"/>
+        </w:rPr>
+      </w:pPr>
+      <w:r>
+        <w:rPr>
+          <w:lang w:val="en-US"/>
+        </w:rPr>
+        <w:t>SLA=X</w:t>
+      </w:r>
+      <w:r>
+        <w:rPr>
+          <w:lang w:val="en-US"/>
+        </w:rPr>
+        <w:t>|</w:t>
+      </w:r>
+      <w:r>
+        <w:rPr>
+          <w:lang w:val="en-US"/>
+        </w:rPr>
+        <w:t>Y where X is corresponding to the 2% and Y is corresponding to the 5% in the formula below</w:t>
+      </w:r>
+    </w:p>
+    <w:p>
+      <w:pPr>
+        <w:pStyle w:val="functionnalTab"/>
+        <w:rPr>
+          <w:b/>
+          <w:lang w:val="en-US"/>
+        </w:rPr>
+      </w:pPr>
+      <w:r>
+        <w:rPr>
+          <w:b/>
+          <w:lang w:val="en-US"/>
+        </w:rPr>
+        <w:t xml:space="preserve">SLA Assessment </w:t>
+      </w:r>
+      <w:proofErr w:type="gramStart"/>
+      <w:r>
+        <w:rPr>
+          <w:b/>
+          <w:lang w:val="en-US"/>
+        </w:rPr>
+        <w:t>thresholds</w:t>
+      </w:r>
+      <w:r>
+        <w:rPr>
+          <w:b/>
+          <w:lang w:val="en-US"/>
+        </w:rPr>
+        <w:t xml:space="preserve"> :</w:t>
+      </w:r>
+      <w:proofErr w:type="gramEnd"/>
+      <w:r>
+        <w:rPr>
+          <w:b/>
+          <w:lang w:val="en-US"/>
+        </w:rPr>
+        <w:t xml:space="preserve"> </w:t>
+      </w:r>
+    </w:p>
+    <w:p>
+      <w:pPr>
+        <w:pStyle w:val="functionnalTab"/>
+        <w:numPr>
+          <w:ilvl w:val="0"/>
+          <w:numId w:val="12"/>
+        </w:numPr>
+        <w:rPr>
+          <w:lang w:val="en-US"/>
+        </w:rPr>
+      </w:pPr>
+      <w:r>
+        <w:rPr>
+          <w:lang w:val="en-US"/>
+        </w:rPr>
+        <w:t>Good if % difference between Target and Actual is less than 2%</w:t>
+      </w:r>
+    </w:p>
+    <w:p>
+      <w:pPr>
+        <w:pStyle w:val="functionnalTab"/>
+        <w:numPr>
+          <w:ilvl w:val="0"/>
+          <w:numId w:val="12"/>
+        </w:numPr>
+        <w:rPr>
+          <w:lang w:val="en-US"/>
+        </w:rPr>
+      </w:pPr>
+      <w:r>
+        <w:rPr>
+          <w:lang w:val="en-US"/>
+        </w:rPr>
+        <w:t>Acceptable if &amp; difference between Target and Actual is between 2% and 5%</w:t>
+      </w:r>
+    </w:p>
+    <w:p>
+      <w:pPr>
+        <w:pStyle w:val="functionnalTab"/>
+        <w:numPr>
+          <w:ilvl w:val="0"/>
+          <w:numId w:val="12"/>
+        </w:numPr>
+        <w:rPr>
+          <w:lang w:val="en-US"/>
+        </w:rPr>
+      </w:pPr>
+      <w:r>
+        <w:rPr>
+          <w:lang w:val="en-US"/>
+        </w:rPr>
+        <w:t>Poor if % difference between Target and Actual is greater than 5%</w:t>
+      </w:r>
+    </w:p>
+    <w:p>
+      <w:pPr>
+        <w:pStyle w:val="functionnalTab"/>
+        <w:rPr>
+          <w:lang w:val="en-US"/>
+        </w:rPr>
+      </w:pPr>
+      <w:r>
+        <w:rPr>
+          <w:b/>
+          <w:lang w:val="en-US"/>
+        </w:rPr>
+        <w:t xml:space="preserve">Actual </w:t>
+      </w:r>
+      <w:proofErr w:type="gramStart"/>
+      <w:r>
+        <w:rPr>
+          <w:b/>
+          <w:lang w:val="en-US"/>
+        </w:rPr>
+        <w:t>score :</w:t>
+      </w:r>
+      <w:proofErr w:type="gramEnd"/>
+      <w:r>
+        <w:rPr>
+          <w:lang w:val="en-US"/>
+        </w:rPr>
+        <w:t xml:space="preserve"> average score using latest snapshot data (even if snapshot date is before current quarter</w:t>
+      </w:r>
+    </w:p>
+    <w:p>
+      <w:pPr>
+        <w:pStyle w:val="functionnalTab"/>
+        <w:rPr>
+          <w:lang w:val="en-US"/>
+        </w:rPr>
+      </w:pPr>
+      <w:r>
+        <w:rPr>
+          <w:b/>
+          <w:lang w:val="en-US"/>
+        </w:rPr>
+        <w:t xml:space="preserve">Target score: </w:t>
+      </w:r>
+      <w:r>
+        <w:rPr>
+          <w:lang w:val="en-US"/>
+        </w:rPr>
+        <w:t>score to reach, to be configured as an option of the component</w:t>
+      </w:r>
+    </w:p>
+    <w:p>
+      <w:pPr>
+        <w:pStyle w:val="functionnalTab"/>
+        <w:rPr>
+          <w:lang w:val="en-US"/>
+        </w:rPr>
+      </w:pPr>
+      <w:r>
+        <w:rPr>
+          <w:b/>
+          <w:lang w:val="en-US"/>
+        </w:rPr>
+        <w:t>Score from previous quarter:</w:t>
+      </w:r>
+      <w:r>
+        <w:rPr>
+          <w:lang w:val="en-US"/>
+        </w:rPr>
+        <w:t xml:space="preserve"> average score using snapshot from previous quarter. If last snapshot date is old and previous current quarter, last snapshot date will be used also for previous quarter calculation</w:t>
+      </w:r>
+    </w:p>
+    <w:p>
+      <w:pPr>
+        <w:pStyle w:val="functionnalTab"/>
+        <w:rPr>
+          <w:b/>
+          <w:lang w:val="en-US"/>
+        </w:rPr>
+      </w:pPr>
+    </w:p>
+    <w:tbl>
+      <w:tblPr>
+        <w:tblStyle w:val="GridTable5Dark-Accent3"/>
+        <w:tblW w:w="0" w:type="auto"/>
+        <w:tblLook w:val="04A0" w:firstRow="1" w:lastRow="0" w:firstColumn="1" w:lastColumn="0" w:noHBand="0" w:noVBand="1"/>
+        <w:tblDescription w:val="TABLE;PF_TABLE_RELEASE_PERFORMANCE;ID=60017|66068|4554|7780,TARGETS=3.00,SLA=2|5"/>
+      </w:tblPr>
+      <w:tblGrid>
+        <w:gridCol w:w="3078"/>
+        <w:gridCol w:w="1679"/>
+        <w:gridCol w:w="1471"/>
+        <w:gridCol w:w="1530"/>
+        <w:gridCol w:w="1484"/>
+      </w:tblGrid>
+      <w:tr>
+        <w:trPr>
+          <w:cnfStyle w:val="100000000000" w:firstRow="1" w:lastRow="0" w:firstColumn="0" w:lastColumn="0" w:oddVBand="0" w:evenVBand="0" w:oddHBand="0" w:evenHBand="0" w:firstRowFirstColumn="0" w:firstRowLastColumn="0" w:lastRowFirstColumn="0" w:lastRowLastColumn="0"/>
+          <w:trHeight w:val="361"/>
+        </w:trPr>
+        <w:tc>
+          <w:tcPr>
+            <w:cnfStyle w:val="001000000000" w:firstRow="0" w:lastRow="0" w:firstColumn="1" w:lastColumn="0" w:oddVBand="0" w:evenVBand="0" w:oddHBand="0" w:evenHBand="0" w:firstRowFirstColumn="0" w:firstRowLastColumn="0" w:lastRowFirstColumn="0" w:lastRowLastColumn="0"/>
+            <w:tcW w:w="3078" w:type="dxa"/>
+          </w:tcPr>
+          <w:p>
+            <w:pPr>
+              <w:jc w:val="center"/>
+              <w:rPr>
+                <w:sz w:val="20"/>
+                <w:lang w:val="en-US"/>
+              </w:rPr>
+            </w:pPr>
+            <w:r>
+              <w:rPr>
+                <w:sz w:val="20"/>
+                <w:lang w:val="fr-FR"/>
+              </w:rPr>
+              <w:t xml:space="preserve">Application </w:t>
+            </w:r>
+            <w:r>
+              <w:rPr>
+                <w:sz w:val="20"/>
+                <w:lang w:val="fr-FR"/>
+              </w:rPr>
+              <w:t>Quality Measure</w:t>
+            </w:r>
+          </w:p>
+        </w:tc>
+        <w:tc>
+          <w:tcPr>
+            <w:tcW w:w="1679" w:type="dxa"/>
+          </w:tcPr>
+          <w:p>
+            <w:pPr>
+              <w:spacing w:after="0"/>
+              <w:jc w:val="center"/>
+              <w:cnfStyle w:val="100000000000" w:firstRow="1" w:lastRow="0" w:firstColumn="0" w:lastColumn="0" w:oddVBand="0" w:evenVBand="0" w:oddHBand="0" w:evenHBand="0" w:firstRowFirstColumn="0" w:firstRowLastColumn="0" w:lastRowFirstColumn="0" w:lastRowLastColumn="0"/>
+              <w:rPr>
+                <w:sz w:val="20"/>
+                <w:lang w:val="en-US"/>
+              </w:rPr>
+            </w:pPr>
+            <w:r>
+              <w:rPr>
+                <w:sz w:val="20"/>
+              </w:rPr>
+              <w:t>Pr</w:t>
+            </w:r>
+            <w:bookmarkStart w:id="1" w:name="_GoBack"/>
+            <w:bookmarkEnd w:id="1"/>
+            <w:r>
+              <w:rPr>
+                <w:sz w:val="20"/>
+              </w:rPr>
+              <w:t>evious Quarter</w:t>
+            </w:r>
+          </w:p>
+        </w:tc>
+        <w:tc>
+          <w:tcPr>
+            <w:tcW w:w="1471" w:type="dxa"/>
+          </w:tcPr>
+          <w:p>
+            <w:pPr>
+              <w:spacing w:after="0"/>
+              <w:jc w:val="center"/>
+              <w:cnfStyle w:val="100000000000" w:firstRow="1" w:lastRow="0" w:firstColumn="0" w:lastColumn="0" w:oddVBand="0" w:evenVBand="0" w:oddHBand="0" w:evenHBand="0" w:firstRowFirstColumn="0" w:firstRowLastColumn="0" w:lastRowFirstColumn="0" w:lastRowLastColumn="0"/>
+              <w:rPr>
+                <w:sz w:val="20"/>
+              </w:rPr>
+            </w:pPr>
+            <w:r>
+              <w:rPr>
+                <w:sz w:val="20"/>
+              </w:rPr>
+              <w:t>Target Score</w:t>
+            </w:r>
+          </w:p>
+        </w:tc>
+        <w:tc>
+          <w:tcPr>
+            <w:tcW w:w="1530" w:type="dxa"/>
+          </w:tcPr>
+          <w:p>
+            <w:pPr>
+              <w:spacing w:after="0"/>
+              <w:jc w:val="center"/>
+              <w:cnfStyle w:val="100000000000" w:firstRow="1" w:lastRow="0" w:firstColumn="0" w:lastColumn="0" w:oddVBand="0" w:evenVBand="0" w:oddHBand="0" w:evenHBand="0" w:firstRowFirstColumn="0" w:firstRowLastColumn="0" w:lastRowFirstColumn="0" w:lastRowLastColumn="0"/>
+              <w:rPr>
+                <w:b w:val="0"/>
+                <w:bCs w:val="0"/>
+                <w:sz w:val="20"/>
+              </w:rPr>
+            </w:pPr>
+            <w:r>
+              <w:rPr>
+                <w:b w:val="0"/>
+                <w:bCs w:val="0"/>
+                <w:sz w:val="20"/>
+              </w:rPr>
+              <w:t>Actual Score</w:t>
+            </w:r>
+          </w:p>
+        </w:tc>
+        <w:tc>
+          <w:tcPr>
+            <w:tcW w:w="1484" w:type="dxa"/>
+          </w:tcPr>
+          <w:p>
+            <w:pPr>
+              <w:spacing w:after="0"/>
+              <w:jc w:val="center"/>
+              <w:cnfStyle w:val="100000000000" w:firstRow="1" w:lastRow="0" w:firstColumn="0" w:lastColumn="0" w:oddVBand="0" w:evenVBand="0" w:oddHBand="0" w:evenHBand="0" w:firstRowFirstColumn="0" w:firstRowLastColumn="0" w:lastRowFirstColumn="0" w:lastRowLastColumn="0"/>
+              <w:rPr>
+                <w:b w:val="0"/>
+                <w:bCs w:val="0"/>
+                <w:sz w:val="20"/>
+              </w:rPr>
+            </w:pPr>
+            <w:r>
+              <w:rPr>
+                <w:b w:val="0"/>
+                <w:bCs w:val="0"/>
+                <w:sz w:val="20"/>
+                <w:lang w:val="fr-FR"/>
+              </w:rPr>
+              <w:t>SLA Assesment</w:t>
+            </w:r>
+          </w:p>
+        </w:tc>
+      </w:tr>
+      <w:tr>
+        <w:trPr>
+          <w:cnfStyle w:val="000000100000" w:firstRow="0" w:lastRow="0" w:firstColumn="0" w:lastColumn="0" w:oddVBand="0" w:evenVBand="0" w:oddHBand="1" w:evenHBand="0" w:firstRowFirstColumn="0" w:firstRowLastColumn="0" w:lastRowFirstColumn="0" w:lastRowLastColumn="0"/>
+          <w:trHeight w:val="313"/>
+        </w:trPr>
+        <w:tc>
+          <w:tcPr>
+            <w:cnfStyle w:val="001000000000" w:firstRow="0" w:lastRow="0" w:firstColumn="1" w:lastColumn="0" w:oddVBand="0" w:evenVBand="0" w:oddHBand="0" w:evenHBand="0" w:firstRowFirstColumn="0" w:firstRowLastColumn="0" w:lastRowFirstColumn="0" w:lastRowLastColumn="0"/>
+            <w:tcW w:w="3078" w:type="dxa"/>
+          </w:tcPr>
+          <w:p>
+            <w:pPr>
+              <w:spacing w:after="0"/>
+              <w:rPr>
+                <w:sz w:val="20"/>
+              </w:rPr>
+            </w:pPr>
+            <w:r>
+              <w:rPr>
+                <w:sz w:val="20"/>
+              </w:rPr>
+              <w:t>Total Quality Index</w:t>
+            </w:r>
+          </w:p>
+        </w:tc>
+        <w:tc>
+          <w:tcPr>
+            <w:tcW w:w="1679" w:type="dxa"/>
+          </w:tcPr>
+          <w:p>
+            <w:pPr>
+              <w:spacing w:after="0"/>
+              <w:jc w:val="center"/>
+              <w:cnfStyle w:val="000000100000" w:firstRow="0" w:lastRow="0" w:firstColumn="0" w:lastColumn="0" w:oddVBand="0" w:evenVBand="0" w:oddHBand="1" w:evenHBand="0" w:firstRowFirstColumn="0" w:firstRowLastColumn="0" w:lastRowFirstColumn="0" w:lastRowLastColumn="0"/>
+              <w:rPr>
+                <w:sz w:val="20"/>
+              </w:rPr>
+            </w:pPr>
+            <w:r>
+              <w:rPr>
+                <w:sz w:val="20"/>
+              </w:rPr>
+              <w:t>0.00</w:t>
+            </w:r>
+          </w:p>
+        </w:tc>
+        <w:tc>
+          <w:tcPr>
+            <w:tcW w:w="1471" w:type="dxa"/>
+          </w:tcPr>
+          <w:p>
+            <w:pPr>
+              <w:spacing w:after="0"/>
+              <w:jc w:val="center"/>
+              <w:cnfStyle w:val="000000100000" w:firstRow="0" w:lastRow="0" w:firstColumn="0" w:lastColumn="0" w:oddVBand="0" w:evenVBand="0" w:oddHBand="1" w:evenHBand="0" w:firstRowFirstColumn="0" w:firstRowLastColumn="0" w:lastRowFirstColumn="0" w:lastRowLastColumn="0"/>
+              <w:rPr>
+                <w:sz w:val="20"/>
+                <w:lang w:val="fr-FR"/>
+              </w:rPr>
+            </w:pPr>
+            <w:r>
+              <w:rPr>
+                <w:sz w:val="20"/>
+                <w:lang w:val="fr-FR"/>
+              </w:rPr>
+              <w:t>0.00</w:t>
+            </w:r>
+          </w:p>
+        </w:tc>
+        <w:tc>
+          <w:tcPr>
+            <w:tcW w:w="1530" w:type="dxa"/>
+          </w:tcPr>
+          <w:p>
+            <w:pPr>
+              <w:spacing w:after="0"/>
+              <w:jc w:val="center"/>
+              <w:cnfStyle w:val="000000100000" w:firstRow="0" w:lastRow="0" w:firstColumn="0" w:lastColumn="0" w:oddVBand="0" w:evenVBand="0" w:oddHBand="1" w:evenHBand="0" w:firstRowFirstColumn="0" w:firstRowLastColumn="0" w:lastRowFirstColumn="0" w:lastRowLastColumn="0"/>
+              <w:rPr>
+                <w:sz w:val="20"/>
+                <w:lang w:val="en-US"/>
+              </w:rPr>
+            </w:pPr>
+            <w:r>
+              <w:rPr>
+                <w:sz w:val="20"/>
+                <w:lang w:val="fr-FR"/>
+              </w:rPr>
+              <w:t>0.00</w:t>
+            </w:r>
+          </w:p>
+        </w:tc>
+        <w:tc>
+          <w:tcPr>
+            <w:tcW w:w="1484" w:type="dxa"/>
+          </w:tcPr>
+          <w:p>
+            <w:pPr>
+              <w:spacing w:after="0"/>
+              <w:jc w:val="center"/>
+              <w:cnfStyle w:val="000000100000" w:firstRow="0" w:lastRow="0" w:firstColumn="0" w:lastColumn="0" w:oddVBand="0" w:evenVBand="0" w:oddHBand="1" w:evenHBand="0" w:firstRowFirstColumn="0" w:firstRowLastColumn="0" w:lastRowFirstColumn="0" w:lastRowLastColumn="0"/>
+              <w:rPr>
+                <w:sz w:val="20"/>
+              </w:rPr>
+            </w:pPr>
+            <w:r>
+              <w:rPr>
+                <w:sz w:val="20"/>
+              </w:rPr>
+              <w:t>Good</w:t>
+            </w:r>
+          </w:p>
+        </w:tc>
+      </w:tr>
+      <w:tr>
+        <w:trPr>
+          <w:trHeight w:val="313"/>
+        </w:trPr>
+        <w:tc>
+          <w:tcPr>
+            <w:cnfStyle w:val="001000000000" w:firstRow="0" w:lastRow="0" w:firstColumn="1" w:lastColumn="0" w:oddVBand="0" w:evenVBand="0" w:oddHBand="0" w:evenHBand="0" w:firstRowFirstColumn="0" w:firstRowLastColumn="0" w:lastRowFirstColumn="0" w:lastRowLastColumn="0"/>
+            <w:tcW w:w="3078" w:type="dxa"/>
+          </w:tcPr>
+          <w:p>
+            <w:pPr>
+              <w:spacing w:after="0"/>
+              <w:rPr>
+                <w:sz w:val="20"/>
+              </w:rPr>
+            </w:pPr>
+            <w:r>
+              <w:rPr>
+                <w:sz w:val="20"/>
+              </w:rPr>
+              <w:t>Efficiency - Expensive Calls in Loops</w:t>
+            </w:r>
+          </w:p>
+        </w:tc>
+        <w:tc>
+          <w:tcPr>
+            <w:tcW w:w="1679" w:type="dxa"/>
+          </w:tcPr>
+          <w:p>
+            <w:pPr>
+              <w:spacing w:after="0"/>
+              <w:jc w:val="center"/>
+              <w:cnfStyle w:val="000000000000" w:firstRow="0" w:lastRow="0" w:firstColumn="0" w:lastColumn="0" w:oddVBand="0" w:evenVBand="0" w:oddHBand="0" w:evenHBand="0" w:firstRowFirstColumn="0" w:firstRowLastColumn="0" w:lastRowFirstColumn="0" w:lastRowLastColumn="0"/>
+              <w:rPr>
+                <w:sz w:val="20"/>
+              </w:rPr>
+            </w:pPr>
+            <w:r>
+              <w:rPr>
+                <w:sz w:val="20"/>
+              </w:rPr>
+              <w:t>0.00</w:t>
+            </w:r>
+          </w:p>
+        </w:tc>
+        <w:tc>
+          <w:tcPr>
+            <w:tcW w:w="1471" w:type="dxa"/>
+          </w:tcPr>
+          <w:p>
+            <w:pPr>
+              <w:spacing w:after="0"/>
+              <w:jc w:val="center"/>
+              <w:cnfStyle w:val="000000000000" w:firstRow="0" w:lastRow="0" w:firstColumn="0" w:lastColumn="0" w:oddVBand="0" w:evenVBand="0" w:oddHBand="0" w:evenHBand="0" w:firstRowFirstColumn="0" w:firstRowLastColumn="0" w:lastRowFirstColumn="0" w:lastRowLastColumn="0"/>
+              <w:rPr>
+                <w:sz w:val="20"/>
+                <w:lang w:val="fr-FR"/>
+              </w:rPr>
+            </w:pPr>
+            <w:r>
+              <w:rPr>
+                <w:sz w:val="20"/>
+                <w:lang w:val="fr-FR"/>
+              </w:rPr>
+              <w:t>0.00</w:t>
+            </w:r>
+          </w:p>
+        </w:tc>
+        <w:tc>
+          <w:tcPr>
+            <w:tcW w:w="1530" w:type="dxa"/>
+          </w:tcPr>
+          <w:p>
+            <w:pPr>
+              <w:spacing w:after="0"/>
+              <w:jc w:val="center"/>
+              <w:cnfStyle w:val="000000000000" w:firstRow="0" w:lastRow="0" w:firstColumn="0" w:lastColumn="0" w:oddVBand="0" w:evenVBand="0" w:oddHBand="0" w:evenHBand="0" w:firstRowFirstColumn="0" w:firstRowLastColumn="0" w:lastRowFirstColumn="0" w:lastRowLastColumn="0"/>
+              <w:rPr>
+                <w:sz w:val="20"/>
+                <w:lang w:val="en-US"/>
+              </w:rPr>
+            </w:pPr>
+            <w:r>
+              <w:rPr>
+                <w:sz w:val="20"/>
+                <w:lang w:val="fr-FR"/>
+              </w:rPr>
+              <w:t>0.00</w:t>
+            </w:r>
+          </w:p>
+        </w:tc>
+        <w:tc>
+          <w:tcPr>
+            <w:tcW w:w="1484" w:type="dxa"/>
+          </w:tcPr>
+          <w:p>
+            <w:pPr>
+              <w:spacing w:after="0"/>
+              <w:jc w:val="center"/>
+              <w:cnfStyle w:val="000000000000" w:firstRow="0" w:lastRow="0" w:firstColumn="0" w:lastColumn="0" w:oddVBand="0" w:evenVBand="0" w:oddHBand="0" w:evenHBand="0" w:firstRowFirstColumn="0" w:firstRowLastColumn="0" w:lastRowFirstColumn="0" w:lastRowLastColumn="0"/>
+              <w:rPr>
+                <w:sz w:val="20"/>
+              </w:rPr>
+            </w:pPr>
+            <w:r>
+              <w:rPr>
+                <w:sz w:val="20"/>
+              </w:rPr>
+              <w:t>Good</w:t>
+            </w:r>
+          </w:p>
+        </w:tc>
+      </w:tr>
+      <w:tr>
+        <w:trPr>
+          <w:cnfStyle w:val="000000100000" w:firstRow="0" w:lastRow="0" w:firstColumn="0" w:lastColumn="0" w:oddVBand="0" w:evenVBand="0" w:oddHBand="1" w:evenHBand="0" w:firstRowFirstColumn="0" w:firstRowLastColumn="0" w:lastRowFirstColumn="0" w:lastRowLastColumn="0"/>
+          <w:trHeight w:val="313"/>
+        </w:trPr>
+        <w:tc>
+          <w:tcPr>
+            <w:cnfStyle w:val="001000000000" w:firstRow="0" w:lastRow="0" w:firstColumn="1" w:lastColumn="0" w:oddVBand="0" w:evenVBand="0" w:oddHBand="0" w:evenHBand="0" w:firstRowFirstColumn="0" w:firstRowLastColumn="0" w:lastRowFirstColumn="0" w:lastRowLastColumn="0"/>
+            <w:tcW w:w="3078" w:type="dxa"/>
+          </w:tcPr>
+          <w:p>
+            <w:pPr>
+              <w:spacing w:after="0"/>
+              <w:rPr>
+                <w:sz w:val="20"/>
+              </w:rPr>
+            </w:pPr>
+            <w:r>
+              <w:rPr>
+                <w:sz w:val="20"/>
+              </w:rPr>
+              <w:t>Avoid large Classes - too many Methods (JEE) (4554)</w:t>
+            </w:r>
+          </w:p>
+        </w:tc>
+        <w:tc>
+          <w:tcPr>
+            <w:tcW w:w="1679" w:type="dxa"/>
+          </w:tcPr>
+          <w:p>
+            <w:pPr>
+              <w:spacing w:after="0"/>
+              <w:jc w:val="center"/>
+              <w:cnfStyle w:val="000000100000" w:firstRow="0" w:lastRow="0" w:firstColumn="0" w:lastColumn="0" w:oddVBand="0" w:evenVBand="0" w:oddHBand="1" w:evenHBand="0" w:firstRowFirstColumn="0" w:firstRowLastColumn="0" w:lastRowFirstColumn="0" w:lastRowLastColumn="0"/>
+              <w:rPr>
+                <w:sz w:val="20"/>
+              </w:rPr>
+            </w:pPr>
+            <w:r>
+              <w:rPr>
+                <w:sz w:val="20"/>
+              </w:rPr>
+              <w:t>0.00</w:t>
+            </w:r>
+          </w:p>
+        </w:tc>
+        <w:tc>
+          <w:tcPr>
+            <w:tcW w:w="1471" w:type="dxa"/>
+          </w:tcPr>
+          <w:p>
+            <w:pPr>
+              <w:spacing w:after="0"/>
+              <w:jc w:val="center"/>
+              <w:cnfStyle w:val="000000100000" w:firstRow="0" w:lastRow="0" w:firstColumn="0" w:lastColumn="0" w:oddVBand="0" w:evenVBand="0" w:oddHBand="1" w:evenHBand="0" w:firstRowFirstColumn="0" w:firstRowLastColumn="0" w:lastRowFirstColumn="0" w:lastRowLastColumn="0"/>
+              <w:rPr>
+                <w:sz w:val="20"/>
+                <w:lang w:val="fr-FR"/>
+              </w:rPr>
+            </w:pPr>
+            <w:r>
+              <w:rPr>
+                <w:sz w:val="20"/>
+                <w:lang w:val="fr-FR"/>
+              </w:rPr>
+              <w:t>0.00</w:t>
+            </w:r>
+          </w:p>
+        </w:tc>
+        <w:tc>
+          <w:tcPr>
+            <w:tcW w:w="1530" w:type="dxa"/>
+          </w:tcPr>
+          <w:p>
+            <w:pPr>
+              <w:spacing w:after="0"/>
+              <w:jc w:val="center"/>
+              <w:cnfStyle w:val="000000100000" w:firstRow="0" w:lastRow="0" w:firstColumn="0" w:lastColumn="0" w:oddVBand="0" w:evenVBand="0" w:oddHBand="1" w:evenHBand="0" w:firstRowFirstColumn="0" w:firstRowLastColumn="0" w:lastRowFirstColumn="0" w:lastRowLastColumn="0"/>
+              <w:rPr>
+                <w:sz w:val="20"/>
+                <w:lang w:val="en-US"/>
+              </w:rPr>
+            </w:pPr>
+            <w:r>
+              <w:rPr>
+                <w:sz w:val="20"/>
+                <w:lang w:val="fr-FR"/>
+              </w:rPr>
+              <w:t>0.00</w:t>
+            </w:r>
+          </w:p>
+        </w:tc>
+        <w:tc>
+          <w:tcPr>
+            <w:tcW w:w="1484" w:type="dxa"/>
+          </w:tcPr>
+          <w:p>
+            <w:pPr>
+              <w:spacing w:after="0"/>
+              <w:jc w:val="center"/>
+              <w:cnfStyle w:val="000000100000" w:firstRow="0" w:lastRow="0" w:firstColumn="0" w:lastColumn="0" w:oddVBand="0" w:evenVBand="0" w:oddHBand="1" w:evenHBand="0" w:firstRowFirstColumn="0" w:firstRowLastColumn="0" w:lastRowFirstColumn="0" w:lastRowLastColumn="0"/>
+              <w:rPr>
+                <w:sz w:val="20"/>
+              </w:rPr>
+            </w:pPr>
+            <w:r>
+              <w:rPr>
+                <w:sz w:val="20"/>
+              </w:rPr>
+              <w:t>Good</w:t>
+            </w:r>
+          </w:p>
+        </w:tc>
+      </w:tr>
+      <w:tr>
+        <w:trPr>
+          <w:trHeight w:val="313"/>
+        </w:trPr>
+        <w:tc>
+          <w:tcPr>
+            <w:cnfStyle w:val="001000000000" w:firstRow="0" w:lastRow="0" w:firstColumn="1" w:lastColumn="0" w:oddVBand="0" w:evenVBand="0" w:oddHBand="0" w:evenHBand="0" w:firstRowFirstColumn="0" w:firstRowLastColumn="0" w:lastRowFirstColumn="0" w:lastRowLastColumn="0"/>
+            <w:tcW w:w="3078" w:type="dxa"/>
+          </w:tcPr>
+          <w:p>
+            <w:pPr>
+              <w:spacing w:after="0"/>
+              <w:rPr>
+                <w:sz w:val="20"/>
+              </w:rPr>
+            </w:pPr>
+            <w:r>
+              <w:rPr>
+                <w:sz w:val="20"/>
+              </w:rPr>
+              <w:t>Avoid Classes with a very low comment/code ratio (7780)</w:t>
+            </w:r>
+          </w:p>
+        </w:tc>
+        <w:tc>
+          <w:tcPr>
+            <w:tcW w:w="1679" w:type="dxa"/>
+          </w:tcPr>
+          <w:p>
+            <w:pPr>
+              <w:spacing w:after="0"/>
+              <w:jc w:val="center"/>
+              <w:cnfStyle w:val="000000000000" w:firstRow="0" w:lastRow="0" w:firstColumn="0" w:lastColumn="0" w:oddVBand="0" w:evenVBand="0" w:oddHBand="0" w:evenHBand="0" w:firstRowFirstColumn="0" w:firstRowLastColumn="0" w:lastRowFirstColumn="0" w:lastRowLastColumn="0"/>
+              <w:rPr>
+                <w:sz w:val="20"/>
+              </w:rPr>
+            </w:pPr>
+            <w:r>
+              <w:rPr>
+                <w:sz w:val="20"/>
+              </w:rPr>
+              <w:t>0.00</w:t>
+            </w:r>
+          </w:p>
+        </w:tc>
+        <w:tc>
+          <w:tcPr>
+            <w:tcW w:w="1471" w:type="dxa"/>
+          </w:tcPr>
+          <w:p>
+            <w:pPr>
+              <w:spacing w:after="0"/>
+              <w:jc w:val="center"/>
+              <w:cnfStyle w:val="000000000000" w:firstRow="0" w:lastRow="0" w:firstColumn="0" w:lastColumn="0" w:oddVBand="0" w:evenVBand="0" w:oddHBand="0" w:evenHBand="0" w:firstRowFirstColumn="0" w:firstRowLastColumn="0" w:lastRowFirstColumn="0" w:lastRowLastColumn="0"/>
+              <w:rPr>
+                <w:sz w:val="20"/>
+                <w:lang w:val="fr-FR"/>
+              </w:rPr>
+            </w:pPr>
+            <w:r>
+              <w:rPr>
+                <w:sz w:val="20"/>
+                <w:lang w:val="fr-FR"/>
+              </w:rPr>
+              <w:t>0.00</w:t>
+            </w:r>
+          </w:p>
+        </w:tc>
+        <w:tc>
+          <w:tcPr>
+            <w:tcW w:w="1530" w:type="dxa"/>
+          </w:tcPr>
+          <w:p>
+            <w:pPr>
+              <w:spacing w:after="0"/>
+              <w:jc w:val="center"/>
+              <w:cnfStyle w:val="000000000000" w:firstRow="0" w:lastRow="0" w:firstColumn="0" w:lastColumn="0" w:oddVBand="0" w:evenVBand="0" w:oddHBand="0" w:evenHBand="0" w:firstRowFirstColumn="0" w:firstRowLastColumn="0" w:lastRowFirstColumn="0" w:lastRowLastColumn="0"/>
+              <w:rPr>
+                <w:sz w:val="20"/>
+                <w:lang w:val="en-US"/>
+              </w:rPr>
+            </w:pPr>
+            <w:r>
+              <w:rPr>
+                <w:sz w:val="20"/>
+                <w:lang w:val="fr-FR"/>
+              </w:rPr>
+              <w:t>0.00</w:t>
+            </w:r>
+          </w:p>
+        </w:tc>
+        <w:tc>
+          <w:tcPr>
+            <w:tcW w:w="1484" w:type="dxa"/>
           </w:tcPr>
           <w:p>
             <w:pPr>
@@ -5318,21 +6293,12 @@
                 <w:lang w:val="en-US"/>
               </w:rPr>
             </w:pPr>
-            <w:proofErr w:type="spellStart"/>
             <w:r>
               <w:rPr>
                 <w:sz w:val="20"/>
                 <w:lang w:val="fr-FR"/>
               </w:rPr>
-              <w:t>Ignored</w:t>
-            </w:r>
-            <w:proofErr w:type="spellEnd"/>
-            <w:r>
-              <w:rPr>
-                <w:sz w:val="20"/>
-                <w:lang w:val="fr-FR"/>
-              </w:rPr>
-              <w:t xml:space="preserve"> Apps</w:t>
+              <w:t>Ignored Apps</w:t>
             </w:r>
           </w:p>
         </w:tc>
@@ -5491,6 +6457,7 @@
               <w:rPr>
                 <w:sz w:val="20"/>
               </w:rPr>
+              <w:lastRenderedPageBreak/>
               <w:t>App</w:t>
             </w:r>
             <w:r>
@@ -5569,21 +6536,12 @@
                 <w:lang w:val="en-US"/>
               </w:rPr>
             </w:pPr>
-            <w:proofErr w:type="spellStart"/>
             <w:r>
               <w:rPr>
                 <w:sz w:val="20"/>
                 <w:lang w:val="fr-FR"/>
               </w:rPr>
-              <w:t>Ignored</w:t>
-            </w:r>
-            <w:proofErr w:type="spellEnd"/>
-            <w:r>
-              <w:rPr>
-                <w:sz w:val="20"/>
-                <w:lang w:val="fr-FR"/>
-              </w:rPr>
-              <w:t xml:space="preserve"> Snapshots</w:t>
+              <w:t>Ignored Snapshots</w:t>
             </w:r>
           </w:p>
         </w:tc>
@@ -5622,16 +6580,8 @@
               <w:rPr>
                 <w:sz w:val="20"/>
               </w:rPr>
-              <w:t xml:space="preserve"> </w:t>
-            </w:r>
-            <w:proofErr w:type="spellStart"/>
-            <w:r>
-              <w:rPr>
-                <w:sz w:val="20"/>
-              </w:rPr>
-              <w:t>href</w:t>
-            </w:r>
-            <w:proofErr w:type="spellEnd"/>
+              <w:t xml:space="preserve"> href</w:t>
+            </w:r>
           </w:p>
         </w:tc>
       </w:tr>
@@ -5669,16 +6619,8 @@
               <w:rPr>
                 <w:sz w:val="20"/>
               </w:rPr>
-              <w:t xml:space="preserve"> </w:t>
-            </w:r>
-            <w:proofErr w:type="spellStart"/>
-            <w:r>
-              <w:rPr>
-                <w:sz w:val="20"/>
-              </w:rPr>
-              <w:t>herf</w:t>
-            </w:r>
-            <w:proofErr w:type="spellEnd"/>
+              <w:t xml:space="preserve"> herf</w:t>
+            </w:r>
           </w:p>
         </w:tc>
       </w:tr>
@@ -5716,16 +6658,8 @@
               <w:rPr>
                 <w:sz w:val="20"/>
               </w:rPr>
-              <w:t xml:space="preserve"> </w:t>
-            </w:r>
-            <w:proofErr w:type="spellStart"/>
-            <w:r>
-              <w:rPr>
-                <w:sz w:val="20"/>
-              </w:rPr>
-              <w:t>herf</w:t>
-            </w:r>
-            <w:proofErr w:type="spellEnd"/>
+              <w:t xml:space="preserve"> herf</w:t>
+            </w:r>
           </w:p>
         </w:tc>
       </w:tr>
@@ -5763,16 +6697,8 @@
               <w:rPr>
                 <w:sz w:val="20"/>
               </w:rPr>
-              <w:t xml:space="preserve"> </w:t>
-            </w:r>
-            <w:proofErr w:type="spellStart"/>
-            <w:r>
-              <w:rPr>
-                <w:sz w:val="20"/>
-              </w:rPr>
-              <w:t>herf</w:t>
-            </w:r>
-            <w:proofErr w:type="spellEnd"/>
+              <w:t xml:space="preserve"> herf</w:t>
+            </w:r>
           </w:p>
         </w:tc>
       </w:tr>
@@ -5810,16 +6736,8 @@
               <w:rPr>
                 <w:sz w:val="20"/>
               </w:rPr>
-              <w:t xml:space="preserve"> </w:t>
-            </w:r>
-            <w:proofErr w:type="spellStart"/>
-            <w:r>
-              <w:rPr>
-                <w:sz w:val="20"/>
-              </w:rPr>
-              <w:t>herf</w:t>
-            </w:r>
-            <w:proofErr w:type="spellEnd"/>
+              <w:t xml:space="preserve"> herf</w:t>
+            </w:r>
           </w:p>
         </w:tc>
       </w:tr>
@@ -6256,7 +7174,6 @@
                 <w:lang w:val="en-US"/>
               </w:rPr>
             </w:pPr>
-            <w:proofErr w:type="spellStart"/>
             <w:r>
               <w:rPr>
                 <w:sz w:val="18"/>
@@ -6264,7 +7181,6 @@
               </w:rPr>
               <w:t>ProgrammingPractices</w:t>
             </w:r>
-            <w:proofErr w:type="spellEnd"/>
           </w:p>
         </w:tc>
         <w:tc>
@@ -6304,7 +7220,6 @@
                 <w:lang w:val="en-US"/>
               </w:rPr>
             </w:pPr>
-            <w:proofErr w:type="spellStart"/>
             <w:r>
               <w:rPr>
                 <w:sz w:val="18"/>
@@ -6312,7 +7227,6 @@
               </w:rPr>
               <w:t>ArchitecturalDesign</w:t>
             </w:r>
-            <w:proofErr w:type="spellEnd"/>
           </w:p>
         </w:tc>
         <w:tc>
@@ -6401,7 +7315,6 @@
                 <w:lang w:val="en-US"/>
               </w:rPr>
             </w:pPr>
-            <w:proofErr w:type="spellStart"/>
             <w:r>
               <w:rPr>
                 <w:sz w:val="18"/>
@@ -6409,7 +7322,6 @@
               </w:rPr>
               <w:t>SEIMaintainability</w:t>
             </w:r>
-            <w:proofErr w:type="spellEnd"/>
           </w:p>
         </w:tc>
         <w:tc>
@@ -6452,7 +7364,6 @@
                 <w:lang w:val="en-US"/>
               </w:rPr>
             </w:pPr>
-            <w:proofErr w:type="spellStart"/>
             <w:r>
               <w:rPr>
                 <w:sz w:val="18"/>
@@ -6460,7 +7371,6 @@
               </w:rPr>
               <w:t>CostComplexityDistribution</w:t>
             </w:r>
-            <w:proofErr w:type="spellEnd"/>
           </w:p>
         </w:tc>
         <w:tc>
@@ -6500,7 +7410,6 @@
                 <w:lang w:val="en-US"/>
               </w:rPr>
             </w:pPr>
-            <w:proofErr w:type="spellStart"/>
             <w:r>
               <w:rPr>
                 <w:sz w:val="18"/>
@@ -6508,7 +7417,6 @@
               </w:rPr>
               <w:t>CyclomaticComplexityDistribution</w:t>
             </w:r>
-            <w:proofErr w:type="spellEnd"/>
           </w:p>
         </w:tc>
         <w:tc>
@@ -6551,7 +7459,6 @@
                 <w:lang w:val="en-US"/>
               </w:rPr>
             </w:pPr>
-            <w:proofErr w:type="spellStart"/>
             <w:r>
               <w:rPr>
                 <w:sz w:val="18"/>
@@ -6559,7 +7466,6 @@
               </w:rPr>
               <w:t>OOComplexityDistribution</w:t>
             </w:r>
-            <w:proofErr w:type="spellEnd"/>
           </w:p>
         </w:tc>
         <w:tc>
@@ -6599,7 +7505,6 @@
                 <w:lang w:val="en-US"/>
               </w:rPr>
             </w:pPr>
-            <w:proofErr w:type="spellStart"/>
             <w:r>
               <w:rPr>
                 <w:sz w:val="18"/>
@@ -6607,7 +7512,6 @@
               </w:rPr>
               <w:t>SQLComplexityDistribution</w:t>
             </w:r>
-            <w:proofErr w:type="spellEnd"/>
           </w:p>
         </w:tc>
         <w:tc>
@@ -6650,7 +7554,6 @@
                 <w:lang w:val="en-US"/>
               </w:rPr>
             </w:pPr>
-            <w:proofErr w:type="spellStart"/>
             <w:r>
               <w:rPr>
                 <w:sz w:val="18"/>
@@ -6658,7 +7561,6 @@
               </w:rPr>
               <w:t>CouplingDistribution</w:t>
             </w:r>
-            <w:proofErr w:type="spellEnd"/>
           </w:p>
         </w:tc>
         <w:tc>
@@ -6698,7 +7600,6 @@
                 <w:lang w:val="en-US"/>
               </w:rPr>
             </w:pPr>
-            <w:proofErr w:type="spellStart"/>
             <w:r>
               <w:rPr>
                 <w:sz w:val="18"/>
@@ -6706,7 +7607,6 @@
               </w:rPr>
               <w:t>ClassFanOutDistribution</w:t>
             </w:r>
-            <w:proofErr w:type="spellEnd"/>
           </w:p>
         </w:tc>
         <w:tc>
@@ -6749,16 +7649,13 @@
                 <w:lang w:val="en-US"/>
               </w:rPr>
             </w:pPr>
-            <w:proofErr w:type="spellStart"/>
             <w:r>
               <w:rPr>
                 <w:sz w:val="18"/>
                 <w:lang w:val="en-US"/>
               </w:rPr>
-              <w:lastRenderedPageBreak/>
               <w:t>ClassFanInDistribution</w:t>
             </w:r>
-            <w:proofErr w:type="spellEnd"/>
           </w:p>
         </w:tc>
         <w:tc>
@@ -6798,7 +7695,6 @@
                 <w:lang w:val="en-US"/>
               </w:rPr>
             </w:pPr>
-            <w:proofErr w:type="spellStart"/>
             <w:r>
               <w:rPr>
                 <w:sz w:val="18"/>
@@ -6806,7 +7702,6 @@
               </w:rPr>
               <w:t>SizeDistribution</w:t>
             </w:r>
-            <w:proofErr w:type="spellEnd"/>
           </w:p>
         </w:tc>
         <w:tc>
@@ -8581,6 +9476,7 @@
     <w:lsdException w:name="HTML Sample" w:semiHidden="1" w:unhideWhenUsed="1"/>
     <w:lsdException w:name="HTML Typewriter" w:semiHidden="1" w:unhideWhenUsed="1"/>
     <w:lsdException w:name="HTML Variable" w:semiHidden="1" w:unhideWhenUsed="1"/>
+    <w:lsdException w:name="Normal Table" w:semiHidden="1" w:unhideWhenUsed="1"/>
     <w:lsdException w:name="annotation subject" w:semiHidden="1" w:unhideWhenUsed="1"/>
     <w:lsdException w:name="No List" w:semiHidden="1" w:unhideWhenUsed="1"/>
     <w:lsdException w:name="Outline List 1" w:semiHidden="1" w:unhideWhenUsed="1"/>
@@ -8627,8 +9523,10 @@
     <w:lsdException w:name="Table Subtle 2" w:semiHidden="1" w:unhideWhenUsed="1"/>
     <w:lsdException w:name="Table Web 1" w:semiHidden="1" w:unhideWhenUsed="1"/>
     <w:lsdException w:name="Table Web 2" w:semiHidden="1" w:unhideWhenUsed="1"/>
+    <w:lsdException w:name="Table Web 3" w:semiHidden="1" w:unhideWhenUsed="1"/>
     <w:lsdException w:name="Balloon Text" w:semiHidden="1" w:unhideWhenUsed="1"/>
     <w:lsdException w:name="Table Grid" w:uiPriority="0"/>
+    <w:lsdException w:name="Table Theme" w:semiHidden="1" w:unhideWhenUsed="1"/>
     <w:lsdException w:name="Placeholder Text" w:semiHidden="1"/>
     <w:lsdException w:name="No Spacing" w:uiPriority="1" w:qFormat="1"/>
     <w:lsdException w:name="Light Shading" w:uiPriority="60"/>
@@ -13848,7 +14746,7 @@
 </file>
 
 <file path=customXml/itemProps1.xml><?xml version="1.0" encoding="utf-8"?>
-<ds:datastoreItem xmlns:ds="http://schemas.openxmlformats.org/officeDocument/2006/customXml" ds:itemID="{89E50BF0-E84B-4BD2-BFC9-A53378D144E2}">
+<ds:datastoreItem xmlns:ds="http://schemas.openxmlformats.org/officeDocument/2006/customXml" ds:itemID="{E273AF53-CF00-46FB-9DEF-048977AB17BF}">
   <ds:schemaRefs>
     <ds:schemaRef ds:uri="http://schemas.openxmlformats.org/officeDocument/2006/bibliography"/>
   </ds:schemaRefs>

</xml_diff>

<commit_message>
REPORTGEN-0000 : update library template reports
</commit_message>
<xml_diff>
--- a/CastReporting.Reporting.Core/Templates/Portfolio/Portfolio component library/2- Porftolio-Word-components-library.docx
+++ b/CastReporting.Reporting.Core/Templates/Portfolio/Portfolio component library/2- Porftolio-Word-components-library.docx
@@ -1,6 +1,6 @@
 
 <file path=word/document.xml><?xml version="1.0" encoding="utf-8"?>
-<w:document xmlns:wpc="http://schemas.microsoft.com/office/word/2010/wordprocessingCanvas" xmlns:cx="http://schemas.microsoft.com/office/drawing/2014/chartex" xmlns:cx1="http://schemas.microsoft.com/office/drawing/2015/9/8/chartex" xmlns:cx2="http://schemas.microsoft.com/office/drawing/2015/10/21/chartex" xmlns:cx3="http://schemas.microsoft.com/office/drawing/2016/5/9/chartex" xmlns:cx4="http://schemas.microsoft.com/office/drawing/2016/5/10/chartex" xmlns:cx5="http://schemas.microsoft.com/office/drawing/2016/5/11/chartex" xmlns:cx6="http://schemas.microsoft.com/office/drawing/2016/5/12/chartex" xmlns:cx7="http://schemas.microsoft.com/office/drawing/2016/5/13/chartex" xmlns:cx8="http://schemas.microsoft.com/office/drawing/2016/5/14/chartex" xmlns:mc="http://schemas.openxmlformats.org/markup-compatibility/2006" xmlns:aink="http://schemas.microsoft.com/office/drawing/2016/ink" xmlns:am3d="http://schemas.microsoft.com/office/drawing/2017/model3d" xmlns:o="urn:schemas-microsoft-com:office:office" xmlns:r="http://schemas.openxmlformats.org/officeDocument/2006/relationships" xmlns:m="http://schemas.openxmlformats.org/officeDocument/2006/math" xmlns:v="urn:schemas-microsoft-com:vml" xmlns:wp14="http://schemas.microsoft.com/office/word/2010/wordprocessingDrawing" xmlns:wp="http://schemas.openxmlformats.org/drawingml/2006/wordprocessingDrawing" xmlns:w10="urn:schemas-microsoft-com:office:word" xmlns:w="http://schemas.openxmlformats.org/wordprocessingml/2006/main" xmlns:w14="http://schemas.microsoft.com/office/word/2010/wordml" xmlns:w15="http://schemas.microsoft.com/office/word/2012/wordml" xmlns:w16cid="http://schemas.microsoft.com/office/word/2016/wordml/cid" xmlns:w16se="http://schemas.microsoft.com/office/word/2015/wordml/symex" xmlns:wpg="http://schemas.microsoft.com/office/word/2010/wordprocessingGroup" xmlns:wpi="http://schemas.microsoft.com/office/word/2010/wordprocessingInk" xmlns:wne="http://schemas.microsoft.com/office/word/2006/wordml" xmlns:wps="http://schemas.microsoft.com/office/word/2010/wordprocessingShape" mc:Ignorable="w14 w15 w16se w16cid wp14">
+<w:document xmlns:wpc="http://schemas.microsoft.com/office/word/2010/wordprocessingCanvas" xmlns:cx="http://schemas.microsoft.com/office/drawing/2014/chartex" xmlns:cx1="http://schemas.microsoft.com/office/drawing/2015/9/8/chartex" xmlns:cx2="http://schemas.microsoft.com/office/drawing/2015/10/21/chartex" xmlns:cx3="http://schemas.microsoft.com/office/drawing/2016/5/9/chartex" xmlns:cx4="http://schemas.microsoft.com/office/drawing/2016/5/10/chartex" xmlns:cx5="http://schemas.microsoft.com/office/drawing/2016/5/11/chartex" xmlns:cx6="http://schemas.microsoft.com/office/drawing/2016/5/12/chartex" xmlns:cx7="http://schemas.microsoft.com/office/drawing/2016/5/13/chartex" xmlns:cx8="http://schemas.microsoft.com/office/drawing/2016/5/14/chartex" xmlns:mc="http://schemas.openxmlformats.org/markup-compatibility/2006" xmlns:aink="http://schemas.microsoft.com/office/drawing/2016/ink" xmlns:am3d="http://schemas.microsoft.com/office/drawing/2017/model3d" xmlns:o="urn:schemas-microsoft-com:office:office" xmlns:r="http://schemas.openxmlformats.org/officeDocument/2006/relationships" xmlns:m="http://schemas.openxmlformats.org/officeDocument/2006/math" xmlns:v="urn:schemas-microsoft-com:vml" xmlns:wp14="http://schemas.microsoft.com/office/word/2010/wordprocessingDrawing" xmlns:wp="http://schemas.openxmlformats.org/drawingml/2006/wordprocessingDrawing" xmlns:w10="urn:schemas-microsoft-com:office:word" xmlns:w="http://schemas.openxmlformats.org/wordprocessingml/2006/main" xmlns:w14="http://schemas.microsoft.com/office/word/2010/wordml" xmlns:w15="http://schemas.microsoft.com/office/word/2012/wordml" xmlns:w16cex="http://schemas.microsoft.com/office/word/2018/wordml/cex" xmlns:w16cid="http://schemas.microsoft.com/office/word/2016/wordml/cid" xmlns:w16="http://schemas.microsoft.com/office/word/2018/wordml" xmlns:w16se="http://schemas.microsoft.com/office/word/2015/wordml/symex" xmlns:wpg="http://schemas.microsoft.com/office/word/2010/wordprocessingGroup" xmlns:wpi="http://schemas.microsoft.com/office/word/2010/wordprocessingInk" xmlns:wne="http://schemas.microsoft.com/office/word/2006/wordml" xmlns:wps="http://schemas.microsoft.com/office/word/2010/wordprocessingShape" mc:Ignorable="w14 w15 w16se w16cid w16 w16cex wp14">
   <w:body>
     <w:p>
       <w:pPr>
@@ -4014,8 +4014,6 @@
         </w:rPr>
         <w:t>b</w:t>
       </w:r>
-      <w:bookmarkStart w:id="1" w:name="_GoBack"/>
-      <w:bookmarkEnd w:id="1"/>
       <w:r>
         <w:rPr>
           <w:lang w:val="en-US"/>
@@ -5165,60 +5163,6 @@
         </w:rPr>
         <w:t>Generic SLA view</w:t>
       </w:r>
-      <w:r>
-        <w:rPr>
-          <w:b/>
-          <w:color w:val="FF0000"/>
-          <w:sz w:val="32"/>
-          <w:szCs w:val="36"/>
-        </w:rPr>
-        <w:tab/>
-      </w:r>
-      <w:r>
-        <w:rPr>
-          <w:b/>
-          <w:color w:val="FF0000"/>
-          <w:sz w:val="32"/>
-          <w:szCs w:val="36"/>
-        </w:rPr>
-        <w:tab/>
-      </w:r>
-      <w:r>
-        <w:rPr>
-          <w:b/>
-          <w:color w:val="FF0000"/>
-          <w:sz w:val="32"/>
-          <w:szCs w:val="36"/>
-        </w:rPr>
-        <w:tab/>
-      </w:r>
-      <w:r>
-        <w:rPr>
-          <w:b/>
-          <w:color w:val="FF0000"/>
-          <w:sz w:val="32"/>
-          <w:szCs w:val="36"/>
-        </w:rPr>
-        <w:tab/>
-      </w:r>
-      <w:r>
-        <w:rPr>
-          <w:b/>
-          <w:color w:val="FF0000"/>
-          <w:sz w:val="32"/>
-          <w:szCs w:val="36"/>
-        </w:rPr>
-        <w:tab/>
-      </w:r>
-      <w:r>
-        <w:rPr>
-          <w:b/>
-          <w:color w:val="FF0000"/>
-          <w:sz w:val="36"/>
-          <w:szCs w:val="40"/>
-        </w:rPr>
-        <w:t>NEW</w:t>
-      </w:r>
     </w:p>
     <w:p>
       <w:pPr>
@@ -6400,7 +6344,6 @@
               <w:rPr>
                 <w:sz w:val="20"/>
               </w:rPr>
-              <w:lastRenderedPageBreak/>
               <w:t>App</w:t>
             </w:r>
             <w:r>
@@ -7696,7 +7639,7 @@
 </file>
 
 <file path=word/endnotes.xml><?xml version="1.0" encoding="utf-8"?>
-<w:endnotes xmlns:wpc="http://schemas.microsoft.com/office/word/2010/wordprocessingCanvas" xmlns:cx="http://schemas.microsoft.com/office/drawing/2014/chartex" xmlns:cx1="http://schemas.microsoft.com/office/drawing/2015/9/8/chartex" xmlns:cx2="http://schemas.microsoft.com/office/drawing/2015/10/21/chartex" xmlns:cx3="http://schemas.microsoft.com/office/drawing/2016/5/9/chartex" xmlns:cx4="http://schemas.microsoft.com/office/drawing/2016/5/10/chartex" xmlns:cx5="http://schemas.microsoft.com/office/drawing/2016/5/11/chartex" xmlns:cx6="http://schemas.microsoft.com/office/drawing/2016/5/12/chartex" xmlns:cx7="http://schemas.microsoft.com/office/drawing/2016/5/13/chartex" xmlns:cx8="http://schemas.microsoft.com/office/drawing/2016/5/14/chartex" xmlns:mc="http://schemas.openxmlformats.org/markup-compatibility/2006" xmlns:aink="http://schemas.microsoft.com/office/drawing/2016/ink" xmlns:am3d="http://schemas.microsoft.com/office/drawing/2017/model3d" xmlns:o="urn:schemas-microsoft-com:office:office" xmlns:r="http://schemas.openxmlformats.org/officeDocument/2006/relationships" xmlns:m="http://schemas.openxmlformats.org/officeDocument/2006/math" xmlns:v="urn:schemas-microsoft-com:vml" xmlns:wp14="http://schemas.microsoft.com/office/word/2010/wordprocessingDrawing" xmlns:wp="http://schemas.openxmlformats.org/drawingml/2006/wordprocessingDrawing" xmlns:w10="urn:schemas-microsoft-com:office:word" xmlns:w="http://schemas.openxmlformats.org/wordprocessingml/2006/main" xmlns:w14="http://schemas.microsoft.com/office/word/2010/wordml" xmlns:w15="http://schemas.microsoft.com/office/word/2012/wordml" xmlns:w16cid="http://schemas.microsoft.com/office/word/2016/wordml/cid" xmlns:w16se="http://schemas.microsoft.com/office/word/2015/wordml/symex" xmlns:wpg="http://schemas.microsoft.com/office/word/2010/wordprocessingGroup" xmlns:wpi="http://schemas.microsoft.com/office/word/2010/wordprocessingInk" xmlns:wne="http://schemas.microsoft.com/office/word/2006/wordml" xmlns:wps="http://schemas.microsoft.com/office/word/2010/wordprocessingShape" mc:Ignorable="w14 w15 w16se w16cid wp14">
+<w:endnotes xmlns:wpc="http://schemas.microsoft.com/office/word/2010/wordprocessingCanvas" xmlns:cx="http://schemas.microsoft.com/office/drawing/2014/chartex" xmlns:cx1="http://schemas.microsoft.com/office/drawing/2015/9/8/chartex" xmlns:cx2="http://schemas.microsoft.com/office/drawing/2015/10/21/chartex" xmlns:cx3="http://schemas.microsoft.com/office/drawing/2016/5/9/chartex" xmlns:cx4="http://schemas.microsoft.com/office/drawing/2016/5/10/chartex" xmlns:cx5="http://schemas.microsoft.com/office/drawing/2016/5/11/chartex" xmlns:cx6="http://schemas.microsoft.com/office/drawing/2016/5/12/chartex" xmlns:cx7="http://schemas.microsoft.com/office/drawing/2016/5/13/chartex" xmlns:cx8="http://schemas.microsoft.com/office/drawing/2016/5/14/chartex" xmlns:mc="http://schemas.openxmlformats.org/markup-compatibility/2006" xmlns:aink="http://schemas.microsoft.com/office/drawing/2016/ink" xmlns:am3d="http://schemas.microsoft.com/office/drawing/2017/model3d" xmlns:o="urn:schemas-microsoft-com:office:office" xmlns:r="http://schemas.openxmlformats.org/officeDocument/2006/relationships" xmlns:m="http://schemas.openxmlformats.org/officeDocument/2006/math" xmlns:v="urn:schemas-microsoft-com:vml" xmlns:wp14="http://schemas.microsoft.com/office/word/2010/wordprocessingDrawing" xmlns:wp="http://schemas.openxmlformats.org/drawingml/2006/wordprocessingDrawing" xmlns:w10="urn:schemas-microsoft-com:office:word" xmlns:w="http://schemas.openxmlformats.org/wordprocessingml/2006/main" xmlns:w14="http://schemas.microsoft.com/office/word/2010/wordml" xmlns:w15="http://schemas.microsoft.com/office/word/2012/wordml" xmlns:w16cex="http://schemas.microsoft.com/office/word/2018/wordml/cex" xmlns:w16cid="http://schemas.microsoft.com/office/word/2016/wordml/cid" xmlns:w16="http://schemas.microsoft.com/office/word/2018/wordml" xmlns:w16se="http://schemas.microsoft.com/office/word/2015/wordml/symex" xmlns:wpg="http://schemas.microsoft.com/office/word/2010/wordprocessingGroup" xmlns:wpi="http://schemas.microsoft.com/office/word/2010/wordprocessingInk" xmlns:wne="http://schemas.microsoft.com/office/word/2006/wordml" xmlns:wps="http://schemas.microsoft.com/office/word/2010/wordprocessingShape" mc:Ignorable="w14 w15 w16se w16cid w16 w16cex wp14">
   <w:endnote w:type="separator" w:id="-1">
     <w:p>
       <w:pPr>
@@ -7721,7 +7664,7 @@
 </file>
 
 <file path=word/footer1.xml><?xml version="1.0" encoding="utf-8"?>
-<w:ftr xmlns:wpc="http://schemas.microsoft.com/office/word/2010/wordprocessingCanvas" xmlns:cx="http://schemas.microsoft.com/office/drawing/2014/chartex" xmlns:cx1="http://schemas.microsoft.com/office/drawing/2015/9/8/chartex" xmlns:cx2="http://schemas.microsoft.com/office/drawing/2015/10/21/chartex" xmlns:cx3="http://schemas.microsoft.com/office/drawing/2016/5/9/chartex" xmlns:cx4="http://schemas.microsoft.com/office/drawing/2016/5/10/chartex" xmlns:cx5="http://schemas.microsoft.com/office/drawing/2016/5/11/chartex" xmlns:cx6="http://schemas.microsoft.com/office/drawing/2016/5/12/chartex" xmlns:cx7="http://schemas.microsoft.com/office/drawing/2016/5/13/chartex" xmlns:cx8="http://schemas.microsoft.com/office/drawing/2016/5/14/chartex" xmlns:mc="http://schemas.openxmlformats.org/markup-compatibility/2006" xmlns:aink="http://schemas.microsoft.com/office/drawing/2016/ink" xmlns:am3d="http://schemas.microsoft.com/office/drawing/2017/model3d" xmlns:o="urn:schemas-microsoft-com:office:office" xmlns:r="http://schemas.openxmlformats.org/officeDocument/2006/relationships" xmlns:m="http://schemas.openxmlformats.org/officeDocument/2006/math" xmlns:v="urn:schemas-microsoft-com:vml" xmlns:wp14="http://schemas.microsoft.com/office/word/2010/wordprocessingDrawing" xmlns:wp="http://schemas.openxmlformats.org/drawingml/2006/wordprocessingDrawing" xmlns:w10="urn:schemas-microsoft-com:office:word" xmlns:w="http://schemas.openxmlformats.org/wordprocessingml/2006/main" xmlns:w14="http://schemas.microsoft.com/office/word/2010/wordml" xmlns:w15="http://schemas.microsoft.com/office/word/2012/wordml" xmlns:w16cid="http://schemas.microsoft.com/office/word/2016/wordml/cid" xmlns:w16se="http://schemas.microsoft.com/office/word/2015/wordml/symex" xmlns:wpg="http://schemas.microsoft.com/office/word/2010/wordprocessingGroup" xmlns:wpi="http://schemas.microsoft.com/office/word/2010/wordprocessingInk" xmlns:wne="http://schemas.microsoft.com/office/word/2006/wordml" xmlns:wps="http://schemas.microsoft.com/office/word/2010/wordprocessingShape" mc:Ignorable="w14 w15 w16se w16cid wp14">
+<w:ftr xmlns:wpc="http://schemas.microsoft.com/office/word/2010/wordprocessingCanvas" xmlns:cx="http://schemas.microsoft.com/office/drawing/2014/chartex" xmlns:cx1="http://schemas.microsoft.com/office/drawing/2015/9/8/chartex" xmlns:cx2="http://schemas.microsoft.com/office/drawing/2015/10/21/chartex" xmlns:cx3="http://schemas.microsoft.com/office/drawing/2016/5/9/chartex" xmlns:cx4="http://schemas.microsoft.com/office/drawing/2016/5/10/chartex" xmlns:cx5="http://schemas.microsoft.com/office/drawing/2016/5/11/chartex" xmlns:cx6="http://schemas.microsoft.com/office/drawing/2016/5/12/chartex" xmlns:cx7="http://schemas.microsoft.com/office/drawing/2016/5/13/chartex" xmlns:cx8="http://schemas.microsoft.com/office/drawing/2016/5/14/chartex" xmlns:mc="http://schemas.openxmlformats.org/markup-compatibility/2006" xmlns:aink="http://schemas.microsoft.com/office/drawing/2016/ink" xmlns:am3d="http://schemas.microsoft.com/office/drawing/2017/model3d" xmlns:o="urn:schemas-microsoft-com:office:office" xmlns:r="http://schemas.openxmlformats.org/officeDocument/2006/relationships" xmlns:m="http://schemas.openxmlformats.org/officeDocument/2006/math" xmlns:v="urn:schemas-microsoft-com:vml" xmlns:wp14="http://schemas.microsoft.com/office/word/2010/wordprocessingDrawing" xmlns:wp="http://schemas.openxmlformats.org/drawingml/2006/wordprocessingDrawing" xmlns:w10="urn:schemas-microsoft-com:office:word" xmlns:w="http://schemas.openxmlformats.org/wordprocessingml/2006/main" xmlns:w14="http://schemas.microsoft.com/office/word/2010/wordml" xmlns:w15="http://schemas.microsoft.com/office/word/2012/wordml" xmlns:w16cex="http://schemas.microsoft.com/office/word/2018/wordml/cex" xmlns:w16cid="http://schemas.microsoft.com/office/word/2016/wordml/cid" xmlns:w16="http://schemas.microsoft.com/office/word/2018/wordml" xmlns:w16se="http://schemas.microsoft.com/office/word/2015/wordml/symex" xmlns:wpg="http://schemas.microsoft.com/office/word/2010/wordprocessingGroup" xmlns:wpi="http://schemas.microsoft.com/office/word/2010/wordprocessingInk" xmlns:wne="http://schemas.microsoft.com/office/word/2006/wordml" xmlns:wps="http://schemas.microsoft.com/office/word/2010/wordprocessingShape" mc:Ignorable="w14 w15 w16se w16cid w16 w16cex wp14">
   <w:p>
     <w:pPr>
       <w:pStyle w:val="Footer"/>
@@ -7817,7 +7760,7 @@
 </file>
 
 <file path=word/footer2.xml><?xml version="1.0" encoding="utf-8"?>
-<w:ftr xmlns:wpc="http://schemas.microsoft.com/office/word/2010/wordprocessingCanvas" xmlns:cx="http://schemas.microsoft.com/office/drawing/2014/chartex" xmlns:cx1="http://schemas.microsoft.com/office/drawing/2015/9/8/chartex" xmlns:cx2="http://schemas.microsoft.com/office/drawing/2015/10/21/chartex" xmlns:cx3="http://schemas.microsoft.com/office/drawing/2016/5/9/chartex" xmlns:cx4="http://schemas.microsoft.com/office/drawing/2016/5/10/chartex" xmlns:cx5="http://schemas.microsoft.com/office/drawing/2016/5/11/chartex" xmlns:cx6="http://schemas.microsoft.com/office/drawing/2016/5/12/chartex" xmlns:cx7="http://schemas.microsoft.com/office/drawing/2016/5/13/chartex" xmlns:cx8="http://schemas.microsoft.com/office/drawing/2016/5/14/chartex" xmlns:mc="http://schemas.openxmlformats.org/markup-compatibility/2006" xmlns:aink="http://schemas.microsoft.com/office/drawing/2016/ink" xmlns:am3d="http://schemas.microsoft.com/office/drawing/2017/model3d" xmlns:o="urn:schemas-microsoft-com:office:office" xmlns:r="http://schemas.openxmlformats.org/officeDocument/2006/relationships" xmlns:m="http://schemas.openxmlformats.org/officeDocument/2006/math" xmlns:v="urn:schemas-microsoft-com:vml" xmlns:wp14="http://schemas.microsoft.com/office/word/2010/wordprocessingDrawing" xmlns:wp="http://schemas.openxmlformats.org/drawingml/2006/wordprocessingDrawing" xmlns:w10="urn:schemas-microsoft-com:office:word" xmlns:w="http://schemas.openxmlformats.org/wordprocessingml/2006/main" xmlns:w14="http://schemas.microsoft.com/office/word/2010/wordml" xmlns:w15="http://schemas.microsoft.com/office/word/2012/wordml" xmlns:w16cid="http://schemas.microsoft.com/office/word/2016/wordml/cid" xmlns:w16se="http://schemas.microsoft.com/office/word/2015/wordml/symex" xmlns:wpg="http://schemas.microsoft.com/office/word/2010/wordprocessingGroup" xmlns:wpi="http://schemas.microsoft.com/office/word/2010/wordprocessingInk" xmlns:wne="http://schemas.microsoft.com/office/word/2006/wordml" xmlns:wps="http://schemas.microsoft.com/office/word/2010/wordprocessingShape" mc:Ignorable="w14 w15 w16se w16cid wp14">
+<w:ftr xmlns:wpc="http://schemas.microsoft.com/office/word/2010/wordprocessingCanvas" xmlns:cx="http://schemas.microsoft.com/office/drawing/2014/chartex" xmlns:cx1="http://schemas.microsoft.com/office/drawing/2015/9/8/chartex" xmlns:cx2="http://schemas.microsoft.com/office/drawing/2015/10/21/chartex" xmlns:cx3="http://schemas.microsoft.com/office/drawing/2016/5/9/chartex" xmlns:cx4="http://schemas.microsoft.com/office/drawing/2016/5/10/chartex" xmlns:cx5="http://schemas.microsoft.com/office/drawing/2016/5/11/chartex" xmlns:cx6="http://schemas.microsoft.com/office/drawing/2016/5/12/chartex" xmlns:cx7="http://schemas.microsoft.com/office/drawing/2016/5/13/chartex" xmlns:cx8="http://schemas.microsoft.com/office/drawing/2016/5/14/chartex" xmlns:mc="http://schemas.openxmlformats.org/markup-compatibility/2006" xmlns:aink="http://schemas.microsoft.com/office/drawing/2016/ink" xmlns:am3d="http://schemas.microsoft.com/office/drawing/2017/model3d" xmlns:o="urn:schemas-microsoft-com:office:office" xmlns:r="http://schemas.openxmlformats.org/officeDocument/2006/relationships" xmlns:m="http://schemas.openxmlformats.org/officeDocument/2006/math" xmlns:v="urn:schemas-microsoft-com:vml" xmlns:wp14="http://schemas.microsoft.com/office/word/2010/wordprocessingDrawing" xmlns:wp="http://schemas.openxmlformats.org/drawingml/2006/wordprocessingDrawing" xmlns:w10="urn:schemas-microsoft-com:office:word" xmlns:w="http://schemas.openxmlformats.org/wordprocessingml/2006/main" xmlns:w14="http://schemas.microsoft.com/office/word/2010/wordml" xmlns:w15="http://schemas.microsoft.com/office/word/2012/wordml" xmlns:w16cex="http://schemas.microsoft.com/office/word/2018/wordml/cex" xmlns:w16cid="http://schemas.microsoft.com/office/word/2016/wordml/cid" xmlns:w16="http://schemas.microsoft.com/office/word/2018/wordml" xmlns:w16se="http://schemas.microsoft.com/office/word/2015/wordml/symex" xmlns:wpg="http://schemas.microsoft.com/office/word/2010/wordprocessingGroup" xmlns:wpi="http://schemas.microsoft.com/office/word/2010/wordprocessingInk" xmlns:wne="http://schemas.microsoft.com/office/word/2006/wordml" xmlns:wps="http://schemas.microsoft.com/office/word/2010/wordprocessingShape" mc:Ignorable="w14 w15 w16se w16cid w16 w16cex wp14">
   <w:p>
     <w:pPr>
       <w:pStyle w:val="Footer"/>
@@ -7890,7 +7833,7 @@
 </file>
 
 <file path=word/footnotes.xml><?xml version="1.0" encoding="utf-8"?>
-<w:footnotes xmlns:wpc="http://schemas.microsoft.com/office/word/2010/wordprocessingCanvas" xmlns:cx="http://schemas.microsoft.com/office/drawing/2014/chartex" xmlns:cx1="http://schemas.microsoft.com/office/drawing/2015/9/8/chartex" xmlns:cx2="http://schemas.microsoft.com/office/drawing/2015/10/21/chartex" xmlns:cx3="http://schemas.microsoft.com/office/drawing/2016/5/9/chartex" xmlns:cx4="http://schemas.microsoft.com/office/drawing/2016/5/10/chartex" xmlns:cx5="http://schemas.microsoft.com/office/drawing/2016/5/11/chartex" xmlns:cx6="http://schemas.microsoft.com/office/drawing/2016/5/12/chartex" xmlns:cx7="http://schemas.microsoft.com/office/drawing/2016/5/13/chartex" xmlns:cx8="http://schemas.microsoft.com/office/drawing/2016/5/14/chartex" xmlns:mc="http://schemas.openxmlformats.org/markup-compatibility/2006" xmlns:aink="http://schemas.microsoft.com/office/drawing/2016/ink" xmlns:am3d="http://schemas.microsoft.com/office/drawing/2017/model3d" xmlns:o="urn:schemas-microsoft-com:office:office" xmlns:r="http://schemas.openxmlformats.org/officeDocument/2006/relationships" xmlns:m="http://schemas.openxmlformats.org/officeDocument/2006/math" xmlns:v="urn:schemas-microsoft-com:vml" xmlns:wp14="http://schemas.microsoft.com/office/word/2010/wordprocessingDrawing" xmlns:wp="http://schemas.openxmlformats.org/drawingml/2006/wordprocessingDrawing" xmlns:w10="urn:schemas-microsoft-com:office:word" xmlns:w="http://schemas.openxmlformats.org/wordprocessingml/2006/main" xmlns:w14="http://schemas.microsoft.com/office/word/2010/wordml" xmlns:w15="http://schemas.microsoft.com/office/word/2012/wordml" xmlns:w16cid="http://schemas.microsoft.com/office/word/2016/wordml/cid" xmlns:w16se="http://schemas.microsoft.com/office/word/2015/wordml/symex" xmlns:wpg="http://schemas.microsoft.com/office/word/2010/wordprocessingGroup" xmlns:wpi="http://schemas.microsoft.com/office/word/2010/wordprocessingInk" xmlns:wne="http://schemas.microsoft.com/office/word/2006/wordml" xmlns:wps="http://schemas.microsoft.com/office/word/2010/wordprocessingShape" mc:Ignorable="w14 w15 w16se w16cid wp14">
+<w:footnotes xmlns:wpc="http://schemas.microsoft.com/office/word/2010/wordprocessingCanvas" xmlns:cx="http://schemas.microsoft.com/office/drawing/2014/chartex" xmlns:cx1="http://schemas.microsoft.com/office/drawing/2015/9/8/chartex" xmlns:cx2="http://schemas.microsoft.com/office/drawing/2015/10/21/chartex" xmlns:cx3="http://schemas.microsoft.com/office/drawing/2016/5/9/chartex" xmlns:cx4="http://schemas.microsoft.com/office/drawing/2016/5/10/chartex" xmlns:cx5="http://schemas.microsoft.com/office/drawing/2016/5/11/chartex" xmlns:cx6="http://schemas.microsoft.com/office/drawing/2016/5/12/chartex" xmlns:cx7="http://schemas.microsoft.com/office/drawing/2016/5/13/chartex" xmlns:cx8="http://schemas.microsoft.com/office/drawing/2016/5/14/chartex" xmlns:mc="http://schemas.openxmlformats.org/markup-compatibility/2006" xmlns:aink="http://schemas.microsoft.com/office/drawing/2016/ink" xmlns:am3d="http://schemas.microsoft.com/office/drawing/2017/model3d" xmlns:o="urn:schemas-microsoft-com:office:office" xmlns:r="http://schemas.openxmlformats.org/officeDocument/2006/relationships" xmlns:m="http://schemas.openxmlformats.org/officeDocument/2006/math" xmlns:v="urn:schemas-microsoft-com:vml" xmlns:wp14="http://schemas.microsoft.com/office/word/2010/wordprocessingDrawing" xmlns:wp="http://schemas.openxmlformats.org/drawingml/2006/wordprocessingDrawing" xmlns:w10="urn:schemas-microsoft-com:office:word" xmlns:w="http://schemas.openxmlformats.org/wordprocessingml/2006/main" xmlns:w14="http://schemas.microsoft.com/office/word/2010/wordml" xmlns:w15="http://schemas.microsoft.com/office/word/2012/wordml" xmlns:w16cex="http://schemas.microsoft.com/office/word/2018/wordml/cex" xmlns:w16cid="http://schemas.microsoft.com/office/word/2016/wordml/cid" xmlns:w16="http://schemas.microsoft.com/office/word/2018/wordml" xmlns:w16se="http://schemas.microsoft.com/office/word/2015/wordml/symex" xmlns:wpg="http://schemas.microsoft.com/office/word/2010/wordprocessingGroup" xmlns:wpi="http://schemas.microsoft.com/office/word/2010/wordprocessingInk" xmlns:wne="http://schemas.microsoft.com/office/word/2006/wordml" xmlns:wps="http://schemas.microsoft.com/office/word/2010/wordprocessingShape" mc:Ignorable="w14 w15 w16se w16cid w16 w16cex wp14">
   <w:footnote w:type="separator" w:id="-1">
     <w:p>
       <w:pPr>
@@ -7915,7 +7858,7 @@
 </file>
 
 <file path=word/numbering.xml><?xml version="1.0" encoding="utf-8"?>
-<w:numbering xmlns:wpc="http://schemas.microsoft.com/office/word/2010/wordprocessingCanvas" xmlns:cx="http://schemas.microsoft.com/office/drawing/2014/chartex" xmlns:cx1="http://schemas.microsoft.com/office/drawing/2015/9/8/chartex" xmlns:cx2="http://schemas.microsoft.com/office/drawing/2015/10/21/chartex" xmlns:cx3="http://schemas.microsoft.com/office/drawing/2016/5/9/chartex" xmlns:cx4="http://schemas.microsoft.com/office/drawing/2016/5/10/chartex" xmlns:cx5="http://schemas.microsoft.com/office/drawing/2016/5/11/chartex" xmlns:cx6="http://schemas.microsoft.com/office/drawing/2016/5/12/chartex" xmlns:cx7="http://schemas.microsoft.com/office/drawing/2016/5/13/chartex" xmlns:cx8="http://schemas.microsoft.com/office/drawing/2016/5/14/chartex" xmlns:mc="http://schemas.openxmlformats.org/markup-compatibility/2006" xmlns:aink="http://schemas.microsoft.com/office/drawing/2016/ink" xmlns:am3d="http://schemas.microsoft.com/office/drawing/2017/model3d" xmlns:o="urn:schemas-microsoft-com:office:office" xmlns:r="http://schemas.openxmlformats.org/officeDocument/2006/relationships" xmlns:m="http://schemas.openxmlformats.org/officeDocument/2006/math" xmlns:v="urn:schemas-microsoft-com:vml" xmlns:wp14="http://schemas.microsoft.com/office/word/2010/wordprocessingDrawing" xmlns:wp="http://schemas.openxmlformats.org/drawingml/2006/wordprocessingDrawing" xmlns:w10="urn:schemas-microsoft-com:office:word" xmlns:w="http://schemas.openxmlformats.org/wordprocessingml/2006/main" xmlns:w14="http://schemas.microsoft.com/office/word/2010/wordml" xmlns:w15="http://schemas.microsoft.com/office/word/2012/wordml" xmlns:w16cid="http://schemas.microsoft.com/office/word/2016/wordml/cid" xmlns:w16se="http://schemas.microsoft.com/office/word/2015/wordml/symex" xmlns:wpg="http://schemas.microsoft.com/office/word/2010/wordprocessingGroup" xmlns:wpi="http://schemas.microsoft.com/office/word/2010/wordprocessingInk" xmlns:wne="http://schemas.microsoft.com/office/word/2006/wordml" xmlns:wps="http://schemas.microsoft.com/office/word/2010/wordprocessingShape" mc:Ignorable="w14 w15 w16se w16cid wp14">
+<w:numbering xmlns:wpc="http://schemas.microsoft.com/office/word/2010/wordprocessingCanvas" xmlns:cx="http://schemas.microsoft.com/office/drawing/2014/chartex" xmlns:cx1="http://schemas.microsoft.com/office/drawing/2015/9/8/chartex" xmlns:cx2="http://schemas.microsoft.com/office/drawing/2015/10/21/chartex" xmlns:cx3="http://schemas.microsoft.com/office/drawing/2016/5/9/chartex" xmlns:cx4="http://schemas.microsoft.com/office/drawing/2016/5/10/chartex" xmlns:cx5="http://schemas.microsoft.com/office/drawing/2016/5/11/chartex" xmlns:cx6="http://schemas.microsoft.com/office/drawing/2016/5/12/chartex" xmlns:cx7="http://schemas.microsoft.com/office/drawing/2016/5/13/chartex" xmlns:cx8="http://schemas.microsoft.com/office/drawing/2016/5/14/chartex" xmlns:mc="http://schemas.openxmlformats.org/markup-compatibility/2006" xmlns:aink="http://schemas.microsoft.com/office/drawing/2016/ink" xmlns:am3d="http://schemas.microsoft.com/office/drawing/2017/model3d" xmlns:o="urn:schemas-microsoft-com:office:office" xmlns:r="http://schemas.openxmlformats.org/officeDocument/2006/relationships" xmlns:m="http://schemas.openxmlformats.org/officeDocument/2006/math" xmlns:v="urn:schemas-microsoft-com:vml" xmlns:wp14="http://schemas.microsoft.com/office/word/2010/wordprocessingDrawing" xmlns:wp="http://schemas.openxmlformats.org/drawingml/2006/wordprocessingDrawing" xmlns:w10="urn:schemas-microsoft-com:office:word" xmlns:w="http://schemas.openxmlformats.org/wordprocessingml/2006/main" xmlns:w14="http://schemas.microsoft.com/office/word/2010/wordml" xmlns:w15="http://schemas.microsoft.com/office/word/2012/wordml" xmlns:w16cex="http://schemas.microsoft.com/office/word/2018/wordml/cex" xmlns:w16cid="http://schemas.microsoft.com/office/word/2016/wordml/cid" xmlns:w16="http://schemas.microsoft.com/office/word/2018/wordml" xmlns:w16se="http://schemas.microsoft.com/office/word/2015/wordml/symex" xmlns:wpg="http://schemas.microsoft.com/office/word/2010/wordprocessingGroup" xmlns:wpi="http://schemas.microsoft.com/office/word/2010/wordprocessingInk" xmlns:wne="http://schemas.microsoft.com/office/word/2006/wordml" xmlns:wps="http://schemas.microsoft.com/office/word/2010/wordprocessingShape" mc:Ignorable="w14 w15 w16se w16cid w16 w16cex wp14">
   <w:abstractNum w:abstractNumId="0" w15:restartNumberingAfterBreak="0">
     <w:nsid w:val="FFFFFF82"/>
     <w:multiLevelType w:val="singleLevel"/>
@@ -9303,7 +9246,7 @@
 </file>
 
 <file path=word/styles.xml><?xml version="1.0" encoding="utf-8"?>
-<w:styles xmlns:mc="http://schemas.openxmlformats.org/markup-compatibility/2006" xmlns:r="http://schemas.openxmlformats.org/officeDocument/2006/relationships" xmlns:w="http://schemas.openxmlformats.org/wordprocessingml/2006/main" xmlns:w14="http://schemas.microsoft.com/office/word/2010/wordml" xmlns:w15="http://schemas.microsoft.com/office/word/2012/wordml" xmlns:w16cid="http://schemas.microsoft.com/office/word/2016/wordml/cid" xmlns:w16se="http://schemas.microsoft.com/office/word/2015/wordml/symex" mc:Ignorable="w14 w15 w16se w16cid">
+<w:styles xmlns:mc="http://schemas.openxmlformats.org/markup-compatibility/2006" xmlns:r="http://schemas.openxmlformats.org/officeDocument/2006/relationships" xmlns:w="http://schemas.openxmlformats.org/wordprocessingml/2006/main" xmlns:w14="http://schemas.microsoft.com/office/word/2010/wordml" xmlns:w15="http://schemas.microsoft.com/office/word/2012/wordml" xmlns:w16cex="http://schemas.microsoft.com/office/word/2018/wordml/cex" xmlns:w16cid="http://schemas.microsoft.com/office/word/2016/wordml/cid" xmlns:w16="http://schemas.microsoft.com/office/word/2018/wordml" xmlns:w16se="http://schemas.microsoft.com/office/word/2015/wordml/symex" mc:Ignorable="w14 w15 w16se w16cid w16 w16cex">
   <w:docDefaults>
     <w:rPrDefault>
       <w:rPr>

</xml_diff>

<commit_message>
REPORTGEN-914: update library templates
</commit_message>
<xml_diff>
--- a/CastReporting.Reporting.Core/Templates/Portfolio/Portfolio component library/2- Porftolio-Word-components-library.docx
+++ b/CastReporting.Reporting.Core/Templates/Portfolio/Portfolio component library/2- Porftolio-Word-components-library.docx
@@ -1955,7 +1955,19 @@
         <w:rPr>
           <w:rFonts w:ascii="Corbel" w:eastAsia="Corbel" w:hAnsi="Corbel" w:cs="Corbel"/>
         </w:rPr>
-        <w:t>PARAMS=SZ a SZ b, (SZ pour sizing measure, QR pour quality rule, BF for background fact)</w:t>
+        <w:t>PARAMS=SZ a SZ b, (SZ pour sizing measure</w:t>
+      </w:r>
+      <w:r>
+        <w:rPr>
+          <w:rFonts w:ascii="Corbel" w:eastAsia="Corbel" w:hAnsi="Corbel" w:cs="Corbel"/>
+        </w:rPr>
+        <w:t xml:space="preserve"> or category</w:t>
+      </w:r>
+      <w:r>
+        <w:rPr>
+          <w:rFonts w:ascii="Corbel" w:eastAsia="Corbel" w:hAnsi="Corbel" w:cs="Corbel"/>
+        </w:rPr>
+        <w:t>, QR pour quality rule, BF for background fact)</w:t>
       </w:r>
     </w:p>
     <w:p>
@@ -2309,12 +2321,28 @@
     <w:p>
       <w:pPr>
         <w:pStyle w:val="functionnalTab"/>
+      </w:pPr>
+      <w:r>
+        <w:t>/!\ don’t put blank char in the definition of parameters (,a=67011,b=67010,c=…)</w:t>
+      </w:r>
+    </w:p>
+    <w:p>
+      <w:pPr>
+        <w:pStyle w:val="functionnalTab"/>
+      </w:pPr>
+    </w:p>
+    <w:p>
+      <w:pPr>
+        <w:pStyle w:val="functionnalTab"/>
         <w:rPr>
           <w:lang w:val="en-US"/>
         </w:rPr>
       </w:pPr>
       <w:r>
-        <w:t>/!\ don’t put blank char in the definition of parameters (,a=67011,b=67010,c=…)</w:t>
+        <w:rPr>
+          <w:lang w:val="en-US"/>
+        </w:rPr>
+        <w:t>You can put a category id instead of a sizing measure, for example 65104 for  very large size artifact.</w:t>
       </w:r>
     </w:p>
     <w:p>

</xml_diff>

<commit_message>
REPORTGEN-1058: update portfolio library reports
</commit_message>
<xml_diff>
--- a/CastReporting.Reporting.Core/Templates/Portfolio/Portfolio component library/2- Porftolio-Word-components-library.docx
+++ b/CastReporting.Reporting.Core/Templates/Portfolio/Portfolio component library/2- Porftolio-Word-components-library.docx
@@ -1,6 +1,6 @@
 
 <file path=word/document.xml><?xml version="1.0" encoding="utf-8"?>
-<w:document xmlns:wpc="http://schemas.microsoft.com/office/word/2010/wordprocessingCanvas" xmlns:cx="http://schemas.microsoft.com/office/drawing/2014/chartex" xmlns:cx1="http://schemas.microsoft.com/office/drawing/2015/9/8/chartex" xmlns:cx2="http://schemas.microsoft.com/office/drawing/2015/10/21/chartex" xmlns:cx3="http://schemas.microsoft.com/office/drawing/2016/5/9/chartex" xmlns:cx4="http://schemas.microsoft.com/office/drawing/2016/5/10/chartex" xmlns:cx5="http://schemas.microsoft.com/office/drawing/2016/5/11/chartex" xmlns:cx6="http://schemas.microsoft.com/office/drawing/2016/5/12/chartex" xmlns:cx7="http://schemas.microsoft.com/office/drawing/2016/5/13/chartex" xmlns:cx8="http://schemas.microsoft.com/office/drawing/2016/5/14/chartex" xmlns:mc="http://schemas.openxmlformats.org/markup-compatibility/2006" xmlns:aink="http://schemas.microsoft.com/office/drawing/2016/ink" xmlns:am3d="http://schemas.microsoft.com/office/drawing/2017/model3d" xmlns:o="urn:schemas-microsoft-com:office:office" xmlns:r="http://schemas.openxmlformats.org/officeDocument/2006/relationships" xmlns:m="http://schemas.openxmlformats.org/officeDocument/2006/math" xmlns:v="urn:schemas-microsoft-com:vml" xmlns:wp14="http://schemas.microsoft.com/office/word/2010/wordprocessingDrawing" xmlns:wp="http://schemas.openxmlformats.org/drawingml/2006/wordprocessingDrawing" xmlns:w10="urn:schemas-microsoft-com:office:word" xmlns:w="http://schemas.openxmlformats.org/wordprocessingml/2006/main" xmlns:w14="http://schemas.microsoft.com/office/word/2010/wordml" xmlns:w15="http://schemas.microsoft.com/office/word/2012/wordml" xmlns:w16cex="http://schemas.microsoft.com/office/word/2018/wordml/cex" xmlns:w16cid="http://schemas.microsoft.com/office/word/2016/wordml/cid" xmlns:w16="http://schemas.microsoft.com/office/word/2018/wordml" xmlns:w16se="http://schemas.microsoft.com/office/word/2015/wordml/symex" xmlns:wpg="http://schemas.microsoft.com/office/word/2010/wordprocessingGroup" xmlns:wpi="http://schemas.microsoft.com/office/word/2010/wordprocessingInk" xmlns:wne="http://schemas.microsoft.com/office/word/2006/wordml" xmlns:wps="http://schemas.microsoft.com/office/word/2010/wordprocessingShape" mc:Ignorable="w14 w15 w16se w16cid w16 w16cex wp14">
+<w:document xmlns:wpc="http://schemas.microsoft.com/office/word/2010/wordprocessingCanvas" xmlns:cx="http://schemas.microsoft.com/office/drawing/2014/chartex" xmlns:cx1="http://schemas.microsoft.com/office/drawing/2015/9/8/chartex" xmlns:cx2="http://schemas.microsoft.com/office/drawing/2015/10/21/chartex" xmlns:cx3="http://schemas.microsoft.com/office/drawing/2016/5/9/chartex" xmlns:cx4="http://schemas.microsoft.com/office/drawing/2016/5/10/chartex" xmlns:cx5="http://schemas.microsoft.com/office/drawing/2016/5/11/chartex" xmlns:cx6="http://schemas.microsoft.com/office/drawing/2016/5/12/chartex" xmlns:cx7="http://schemas.microsoft.com/office/drawing/2016/5/13/chartex" xmlns:cx8="http://schemas.microsoft.com/office/drawing/2016/5/14/chartex" xmlns:mc="http://schemas.openxmlformats.org/markup-compatibility/2006" xmlns:aink="http://schemas.microsoft.com/office/drawing/2016/ink" xmlns:am3d="http://schemas.microsoft.com/office/drawing/2017/model3d" xmlns:o="urn:schemas-microsoft-com:office:office" xmlns:r="http://schemas.openxmlformats.org/officeDocument/2006/relationships" xmlns:m="http://schemas.openxmlformats.org/officeDocument/2006/math" xmlns:v="urn:schemas-microsoft-com:vml" xmlns:wp14="http://schemas.microsoft.com/office/word/2010/wordprocessingDrawing" xmlns:wp="http://schemas.openxmlformats.org/drawingml/2006/wordprocessingDrawing" xmlns:w10="urn:schemas-microsoft-com:office:word" xmlns:w="http://schemas.openxmlformats.org/wordprocessingml/2006/main" xmlns:w14="http://schemas.microsoft.com/office/word/2010/wordml" xmlns:w15="http://schemas.microsoft.com/office/word/2012/wordml" xmlns:w16cex="http://schemas.microsoft.com/office/word/2018/wordml/cex" xmlns:w16cid="http://schemas.microsoft.com/office/word/2016/wordml/cid" xmlns:w16="http://schemas.microsoft.com/office/word/2018/wordml" xmlns:w16sdtdh="http://schemas.microsoft.com/office/word/2020/wordml/sdtdatahash" xmlns:w16se="http://schemas.microsoft.com/office/word/2015/wordml/symex" xmlns:wpg="http://schemas.microsoft.com/office/word/2010/wordprocessingGroup" xmlns:wpi="http://schemas.microsoft.com/office/word/2010/wordprocessingInk" xmlns:wne="http://schemas.microsoft.com/office/word/2006/wordml" xmlns:wps="http://schemas.microsoft.com/office/word/2010/wordprocessingShape" mc:Ignorable="w14 w15 w16se w16cid w16 w16cex w16sdtdh wp14">
   <w:body>
     <w:p>
       <w:pPr>
@@ -105,7 +105,23 @@
           <w:rFonts w:ascii="Corbel" w:eastAsia="Corbel" w:hAnsi="Corbel" w:cs="Corbel"/>
           <w:b/>
         </w:rPr>
-        <w:t>Sample, you can choose the number of lines you want to display and you can decide for which Business Criteria, you want to link your placeholder</w:t>
+        <w:t xml:space="preserve">Sample, you can choose the number of lines you want to </w:t>
+      </w:r>
+      <w:proofErr w:type="gramStart"/>
+      <w:r>
+        <w:rPr>
+          <w:rFonts w:ascii="Corbel" w:eastAsia="Corbel" w:hAnsi="Corbel" w:cs="Corbel"/>
+          <w:b/>
+        </w:rPr>
+        <w:t>display</w:t>
+      </w:r>
+      <w:proofErr w:type="gramEnd"/>
+      <w:r>
+        <w:rPr>
+          <w:rFonts w:ascii="Corbel" w:eastAsia="Corbel" w:hAnsi="Corbel" w:cs="Corbel"/>
+          <w:b/>
+        </w:rPr>
+        <w:t xml:space="preserve"> and you can decide for which Business Criteria, you want to link your placeholder</w:t>
       </w:r>
     </w:p>
     <w:p>
@@ -1267,6 +1283,27 @@
         </w:rPr>
         <w:t>Technical Debt ratio per AFP</w:t>
       </w:r>
+      <w:r>
+        <w:rPr>
+          <w:b/>
+          <w:sz w:val="28"/>
+          <w:szCs w:val="28"/>
+          <w:u w:val="single"/>
+          <w:lang w:val="en-GB"/>
+        </w:rPr>
+        <w:t xml:space="preserve"> – </w:t>
+      </w:r>
+      <w:r>
+        <w:rPr>
+          <w:b/>
+          <w:color w:val="FF0000"/>
+          <w:sz w:val="28"/>
+          <w:szCs w:val="28"/>
+          <w:u w:val="single"/>
+          <w:lang w:val="en-GB"/>
+        </w:rPr>
+        <w:t>deprecated (old Cast formula)</w:t>
+      </w:r>
     </w:p>
     <w:p>
       <w:pPr>
@@ -1470,6 +1507,17 @@
         </w:rPr>
         <w:t>Technical Debt ratio per LOC</w:t>
       </w:r>
+      <w:r>
+        <w:rPr>
+          <w:b/>
+          <w:color w:val="FF0000"/>
+          <w:sz w:val="28"/>
+          <w:szCs w:val="28"/>
+          <w:u w:val="single"/>
+          <w:lang w:val="en-GB"/>
+        </w:rPr>
+        <w:t xml:space="preserve"> deprecated (old Cast formula)</w:t>
+      </w:r>
     </w:p>
     <w:p>
       <w:pPr>
@@ -1671,7 +1719,6 @@
           <w:u w:val="single"/>
           <w:lang w:val="en-GB"/>
         </w:rPr>
-        <w:lastRenderedPageBreak/>
         <w:t>Number of Critical Violations</w:t>
       </w:r>
     </w:p>
@@ -1709,16 +1756,19 @@
         <w:t>BCID=N</w:t>
       </w:r>
       <w:r>
-        <w:t xml:space="preserve"> where N is an health factor (by default 60017)</w:t>
+        <w:t xml:space="preserve"> where N is </w:t>
+      </w:r>
+      <w:proofErr w:type="gramStart"/>
+      <w:r>
+        <w:t>an</w:t>
+      </w:r>
+      <w:proofErr w:type="gramEnd"/>
+      <w:r>
+        <w:t xml:space="preserve"> health factor (by default 60017)</w:t>
       </w:r>
       <w:r>
         <w:t xml:space="preserve"> </w:t>
       </w:r>
-    </w:p>
-    <w:p>
-      <w:pPr>
-        <w:pStyle w:val="functionnalTab"/>
-      </w:pPr>
     </w:p>
     <w:p>
       <w:pPr>
@@ -1869,6 +1919,616 @@
           <w:szCs w:val="28"/>
           <w:u w:val="single"/>
         </w:rPr>
+        <w:t>OMG Technical Debt ratio per AFP</w:t>
+      </w:r>
+    </w:p>
+    <w:p>
+      <w:pPr>
+        <w:pStyle w:val="functionnalTab"/>
+      </w:pPr>
+    </w:p>
+    <w:p>
+      <w:pPr>
+        <w:pStyle w:val="functionnalTab"/>
+      </w:pPr>
+      <w:r>
+        <w:t>Display the total of OMG technical debt per AFP in Days</w:t>
+      </w:r>
+    </w:p>
+    <w:p>
+      <w:pPr>
+        <w:pStyle w:val="functionnalTab"/>
+      </w:pPr>
+    </w:p>
+    <w:p>
+      <w:pPr>
+        <w:pStyle w:val="functionnalTab"/>
+        <w:rPr>
+          <w:rFonts w:cstheme="minorHAnsi"/>
+          <w:noProof/>
+          <w:color w:val="C0504D" w:themeColor="accent2"/>
+          <w:sz w:val="36"/>
+          <w:szCs w:val="44"/>
+        </w:rPr>
+      </w:pPr>
+      <w:r>
+        <w:rPr>
+          <w:noProof/>
+          <w:lang w:val="en-US" w:eastAsia="en-US"/>
+        </w:rPr>
+        <mc:AlternateContent>
+          <mc:Choice Requires="wps">
+            <w:drawing>
+              <wp:anchor distT="0" distB="0" distL="114300" distR="114300" simplePos="0" relativeHeight="251662848" behindDoc="0" locked="0" layoutInCell="1" allowOverlap="1" wp14:anchorId="68CFFCBF" wp14:editId="5BC64F28">
+                <wp:simplePos x="0" y="0"/>
+                <wp:positionH relativeFrom="column">
+                  <wp:posOffset>304800</wp:posOffset>
+                </wp:positionH>
+                <wp:positionV relativeFrom="paragraph">
+                  <wp:posOffset>495300</wp:posOffset>
+                </wp:positionV>
+                <wp:extent cx="2352675" cy="390525"/>
+                <wp:effectExtent l="0" t="0" r="28575" b="28575"/>
+                <wp:wrapNone/>
+                <wp:docPr id="15" name="Text Box 15" descr="TEXT;PF_OMG_TECHDEBT_VS_AFP"/>
+                <wp:cNvGraphicFramePr/>
+                <a:graphic xmlns:a="http://schemas.openxmlformats.org/drawingml/2006/main">
+                  <a:graphicData uri="http://schemas.microsoft.com/office/word/2010/wordprocessingShape">
+                    <wps:wsp>
+                      <wps:cNvSpPr txBox="1"/>
+                      <wps:spPr>
+                        <a:xfrm>
+                          <a:off x="0" y="0"/>
+                          <a:ext cx="2352675" cy="390525"/>
+                        </a:xfrm>
+                        <a:prstGeom prst="rect">
+                          <a:avLst/>
+                        </a:prstGeom>
+                        <a:solidFill>
+                          <a:schemeClr val="lt1"/>
+                        </a:solidFill>
+                        <a:ln w="6350">
+                          <a:solidFill>
+                            <a:prstClr val="black"/>
+                          </a:solidFill>
+                        </a:ln>
+                        <a:effectLst/>
+                      </wps:spPr>
+                      <wps:style>
+                        <a:lnRef idx="0">
+                          <a:schemeClr val="accent1"/>
+                        </a:lnRef>
+                        <a:fillRef idx="0">
+                          <a:schemeClr val="accent1"/>
+                        </a:fillRef>
+                        <a:effectRef idx="0">
+                          <a:schemeClr val="accent1"/>
+                        </a:effectRef>
+                        <a:fontRef idx="minor">
+                          <a:schemeClr val="dk1"/>
+                        </a:fontRef>
+                      </wps:style>
+                      <wps:txbx>
+                        <w:txbxContent>
+                          <w:p>
+                            <w:r>
+                              <w:rPr>
+                                <w:rFonts w:cstheme="minorHAnsi"/>
+                                <w:noProof/>
+                                <w:color w:val="C0504D" w:themeColor="accent2"/>
+                                <w:sz w:val="36"/>
+                                <w:szCs w:val="44"/>
+                              </w:rPr>
+                              <w:t>value</w:t>
+                            </w:r>
+                          </w:p>
+                        </w:txbxContent>
+                      </wps:txbx>
+                      <wps:bodyPr rot="0" spcFirstLastPara="0" vertOverflow="overflow" horzOverflow="overflow" vert="horz" wrap="square" lIns="91440" tIns="45720" rIns="91440" bIns="45720" numCol="1" spcCol="0" rtlCol="0" fromWordArt="0" anchor="t" anchorCtr="0" forceAA="0" compatLnSpc="1">
+                        <a:prstTxWarp prst="textNoShape">
+                          <a:avLst/>
+                        </a:prstTxWarp>
+                        <a:noAutofit/>
+                      </wps:bodyPr>
+                    </wps:wsp>
+                  </a:graphicData>
+                </a:graphic>
+                <wp14:sizeRelV relativeFrom="margin">
+                  <wp14:pctHeight>0</wp14:pctHeight>
+                </wp14:sizeRelV>
+              </wp:anchor>
+            </w:drawing>
+          </mc:Choice>
+          <mc:Fallback>
+            <w:pict>
+              <v:shape w14:anchorId="68CFFCBF" id="Text Box 15" o:spid="_x0000_s1032" type="#_x0000_t202" alt="TEXT;PF_OMG_TECHDEBT_VS_AFP" style="position:absolute;left:0;text-align:left;margin-left:24pt;margin-top:39pt;width:185.25pt;height:30.75pt;z-index:251662848;visibility:visible;mso-wrap-style:square;mso-height-percent:0;mso-wrap-distance-left:9pt;mso-wrap-distance-top:0;mso-wrap-distance-right:9pt;mso-wrap-distance-bottom:0;mso-position-horizontal:absolute;mso-position-horizontal-relative:text;mso-position-vertical:absolute;mso-position-vertical-relative:text;mso-height-percent:0;mso-height-relative:margin;v-text-anchor:top" o:gfxdata="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" fillcolor="white [3201]" strokeweight=".5pt">
+                <v:textbox>
+                  <w:txbxContent>
+                    <w:p>
+                      <w:r>
+                        <w:rPr>
+                          <w:rFonts w:cstheme="minorHAnsi"/>
+                          <w:noProof/>
+                          <w:color w:val="C0504D" w:themeColor="accent2"/>
+                          <w:sz w:val="36"/>
+                          <w:szCs w:val="44"/>
+                        </w:rPr>
+                        <w:t>value</w:t>
+                      </w:r>
+                    </w:p>
+                  </w:txbxContent>
+                </v:textbox>
+              </v:shape>
+            </w:pict>
+          </mc:Fallback>
+        </mc:AlternateContent>
+      </w:r>
+      <w:r>
+        <w:sym w:font="Wingdings" w:char="F0E0"/>
+      </w:r>
+      <w:r>
+        <w:t xml:space="preserve"> Block Name = </w:t>
+      </w:r>
+      <w:r>
+        <w:rPr>
+          <w:b/>
+          <w:bCs/>
+        </w:rPr>
+        <w:t>PF_</w:t>
+      </w:r>
+      <w:r>
+        <w:rPr>
+          <w:b/>
+          <w:bCs/>
+        </w:rPr>
+        <w:t>OMG_</w:t>
+      </w:r>
+      <w:r>
+        <w:rPr>
+          <w:b/>
+          <w:bCs/>
+        </w:rPr>
+        <w:t>TECHDEBT_VS_AFP</w:t>
+      </w:r>
+      <w:r>
+        <w:br/>
+      </w:r>
+      <w:r>
+        <w:sym w:font="Wingdings" w:char="F0E0"/>
+      </w:r>
+      <w:r>
+        <w:t xml:space="preserve"> Options: </w:t>
+      </w:r>
+      <w:r>
+        <w:rPr>
+          <w:i/>
+        </w:rPr>
+        <w:t>ID = AIP</w:t>
+      </w:r>
+      <w:r>
+        <w:rPr>
+          <w:i/>
+        </w:rPr>
+        <w:t xml:space="preserve">or </w:t>
+      </w:r>
+      <w:r>
+        <w:rPr>
+          <w:i/>
+        </w:rPr>
+        <w:t>ISO</w:t>
+      </w:r>
+      <w:r>
+        <w:rPr>
+          <w:i/>
+        </w:rPr>
+        <w:t xml:space="preserve"> or </w:t>
+      </w:r>
+      <w:proofErr w:type="gramStart"/>
+      <w:r>
+        <w:rPr>
+          <w:i/>
+        </w:rPr>
+        <w:t>AIP(</w:t>
+      </w:r>
+      <w:proofErr w:type="gramEnd"/>
+      <w:r>
+        <w:rPr>
+          <w:i/>
+        </w:rPr>
+        <w:t>by default if not exists : ISO)</w:t>
+      </w:r>
+      <w:r>
+        <w:t xml:space="preserve"> </w:t>
+      </w:r>
+      <w:r>
+        <w:br/>
+      </w:r>
+    </w:p>
+    <w:p/>
+    <w:p>
+      <w:r>
+        <w:rPr>
+          <w:u w:val="single"/>
+        </w:rPr>
+        <w:t>Notes</w:t>
+      </w:r>
+      <w:r>
+        <w:t>:</w:t>
+      </w:r>
+    </w:p>
+    <w:p>
+      <w:pPr>
+        <w:pStyle w:val="ListParagraph"/>
+        <w:numPr>
+          <w:ilvl w:val="0"/>
+          <w:numId w:val="14"/>
+        </w:numPr>
+      </w:pPr>
+      <w:r>
+        <w:t>ISO option is the recommended technical debt to be used. Requires installation of OMG Technical Debt Measure (&gt;2.0.0 funcrel) and ISO-5055 Index extensions during analysis</w:t>
+      </w:r>
+    </w:p>
+    <w:p>
+      <w:pPr>
+        <w:pStyle w:val="ListParagraph"/>
+        <w:numPr>
+          <w:ilvl w:val="0"/>
+          <w:numId w:val="14"/>
+        </w:numPr>
+      </w:pPr>
+      <w:r>
+        <w:t>CISQ option required installation of OMG Technical Debt Measure and CISQ Index extensions during analysis. Scope of rules is reduced</w:t>
+      </w:r>
+    </w:p>
+    <w:p>
+      <w:pPr>
+        <w:pStyle w:val="Heading3"/>
+        <w:rPr>
+          <w:b/>
+          <w:sz w:val="28"/>
+          <w:szCs w:val="28"/>
+          <w:u w:val="single"/>
+        </w:rPr>
+      </w:pPr>
+      <w:r>
+        <w:rPr>
+          <w:b/>
+          <w:sz w:val="28"/>
+          <w:szCs w:val="28"/>
+          <w:u w:val="single"/>
+        </w:rPr>
+        <w:t>OMG Technical Debt ratio per KLOC</w:t>
+      </w:r>
+    </w:p>
+    <w:p>
+      <w:pPr>
+        <w:pStyle w:val="functionnalTab"/>
+      </w:pPr>
+    </w:p>
+    <w:p>
+      <w:pPr>
+        <w:pStyle w:val="functionnalTab"/>
+      </w:pPr>
+      <w:r>
+        <w:t xml:space="preserve">Display the total of OMG </w:t>
+      </w:r>
+      <w:r>
+        <w:t>T</w:t>
+      </w:r>
+      <w:r>
+        <w:t xml:space="preserve">echnical </w:t>
+      </w:r>
+      <w:r>
+        <w:t>D</w:t>
+      </w:r>
+      <w:r>
+        <w:t xml:space="preserve">ebt per </w:t>
+      </w:r>
+      <w:r>
+        <w:t>KLOC</w:t>
+      </w:r>
+      <w:r>
+        <w:t xml:space="preserve"> in Days</w:t>
+      </w:r>
+    </w:p>
+    <w:p>
+      <w:pPr>
+        <w:pStyle w:val="functionnalTab"/>
+      </w:pPr>
+    </w:p>
+    <w:p>
+      <w:pPr>
+        <w:pStyle w:val="functionnalTab"/>
+        <w:rPr>
+          <w:rFonts w:cstheme="minorHAnsi"/>
+          <w:noProof/>
+          <w:color w:val="C0504D" w:themeColor="accent2"/>
+          <w:sz w:val="36"/>
+          <w:szCs w:val="44"/>
+        </w:rPr>
+      </w:pPr>
+      <w:r>
+        <w:rPr>
+          <w:noProof/>
+          <w:lang w:val="en-US" w:eastAsia="en-US"/>
+        </w:rPr>
+        <mc:AlternateContent>
+          <mc:Choice Requires="wps">
+            <w:drawing>
+              <wp:anchor distT="0" distB="0" distL="114300" distR="114300" simplePos="0" relativeHeight="251664896" behindDoc="0" locked="0" layoutInCell="1" allowOverlap="1" wp14:anchorId="4E9BF2B8" wp14:editId="71717DDE">
+                <wp:simplePos x="0" y="0"/>
+                <wp:positionH relativeFrom="column">
+                  <wp:posOffset>304800</wp:posOffset>
+                </wp:positionH>
+                <wp:positionV relativeFrom="paragraph">
+                  <wp:posOffset>495300</wp:posOffset>
+                </wp:positionV>
+                <wp:extent cx="2352675" cy="390525"/>
+                <wp:effectExtent l="0" t="0" r="28575" b="28575"/>
+                <wp:wrapNone/>
+                <wp:docPr id="16" name="Text Box 16" descr="TEXT;PF_OMG_TECHDEBT_VS_KLOC"/>
+                <wp:cNvGraphicFramePr/>
+                <a:graphic xmlns:a="http://schemas.openxmlformats.org/drawingml/2006/main">
+                  <a:graphicData uri="http://schemas.microsoft.com/office/word/2010/wordprocessingShape">
+                    <wps:wsp>
+                      <wps:cNvSpPr txBox="1"/>
+                      <wps:spPr>
+                        <a:xfrm>
+                          <a:off x="0" y="0"/>
+                          <a:ext cx="2352675" cy="390525"/>
+                        </a:xfrm>
+                        <a:prstGeom prst="rect">
+                          <a:avLst/>
+                        </a:prstGeom>
+                        <a:solidFill>
+                          <a:schemeClr val="lt1"/>
+                        </a:solidFill>
+                        <a:ln w="6350">
+                          <a:solidFill>
+                            <a:prstClr val="black"/>
+                          </a:solidFill>
+                        </a:ln>
+                        <a:effectLst/>
+                      </wps:spPr>
+                      <wps:style>
+                        <a:lnRef idx="0">
+                          <a:schemeClr val="accent1"/>
+                        </a:lnRef>
+                        <a:fillRef idx="0">
+                          <a:schemeClr val="accent1"/>
+                        </a:fillRef>
+                        <a:effectRef idx="0">
+                          <a:schemeClr val="accent1"/>
+                        </a:effectRef>
+                        <a:fontRef idx="minor">
+                          <a:schemeClr val="dk1"/>
+                        </a:fontRef>
+                      </wps:style>
+                      <wps:txbx>
+                        <w:txbxContent>
+                          <w:p>
+                            <w:r>
+                              <w:rPr>
+                                <w:rFonts w:cstheme="minorHAnsi"/>
+                                <w:noProof/>
+                                <w:color w:val="C0504D" w:themeColor="accent2"/>
+                                <w:sz w:val="36"/>
+                                <w:szCs w:val="44"/>
+                              </w:rPr>
+                              <w:t>value</w:t>
+                            </w:r>
+                          </w:p>
+                        </w:txbxContent>
+                      </wps:txbx>
+                      <wps:bodyPr rot="0" spcFirstLastPara="0" vertOverflow="overflow" horzOverflow="overflow" vert="horz" wrap="square" lIns="91440" tIns="45720" rIns="91440" bIns="45720" numCol="1" spcCol="0" rtlCol="0" fromWordArt="0" anchor="t" anchorCtr="0" forceAA="0" compatLnSpc="1">
+                        <a:prstTxWarp prst="textNoShape">
+                          <a:avLst/>
+                        </a:prstTxWarp>
+                        <a:noAutofit/>
+                      </wps:bodyPr>
+                    </wps:wsp>
+                  </a:graphicData>
+                </a:graphic>
+                <wp14:sizeRelV relativeFrom="margin">
+                  <wp14:pctHeight>0</wp14:pctHeight>
+                </wp14:sizeRelV>
+              </wp:anchor>
+            </w:drawing>
+          </mc:Choice>
+          <mc:Fallback>
+            <w:pict>
+              <v:shape w14:anchorId="4E9BF2B8" id="Text Box 16" o:spid="_x0000_s1033" type="#_x0000_t202" alt="TEXT;PF_OMG_TECHDEBT_VS_KLOC" style="position:absolute;left:0;text-align:left;margin-left:24pt;margin-top:39pt;width:185.25pt;height:30.75pt;z-index:251664896;visibility:visible;mso-wrap-style:square;mso-height-percent:0;mso-wrap-distance-left:9pt;mso-wrap-distance-top:0;mso-wrap-distance-right:9pt;mso-wrap-distance-bottom:0;mso-position-horizontal:absolute;mso-position-horizontal-relative:text;mso-position-vertical:absolute;mso-position-vertical-relative:text;mso-height-percent:0;mso-height-relative:margin;v-text-anchor:top" o:gfxdata="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" fillcolor="white [3201]" strokeweight=".5pt">
+                <v:textbox>
+                  <w:txbxContent>
+                    <w:p>
+                      <w:r>
+                        <w:rPr>
+                          <w:rFonts w:cstheme="minorHAnsi"/>
+                          <w:noProof/>
+                          <w:color w:val="C0504D" w:themeColor="accent2"/>
+                          <w:sz w:val="36"/>
+                          <w:szCs w:val="44"/>
+                        </w:rPr>
+                        <w:t>value</w:t>
+                      </w:r>
+                    </w:p>
+                  </w:txbxContent>
+                </v:textbox>
+              </v:shape>
+            </w:pict>
+          </mc:Fallback>
+        </mc:AlternateContent>
+      </w:r>
+      <w:r>
+        <w:sym w:font="Wingdings" w:char="F0E0"/>
+      </w:r>
+      <w:r>
+        <w:t xml:space="preserve"> Block Name = </w:t>
+      </w:r>
+      <w:r>
+        <w:rPr>
+          <w:b/>
+          <w:bCs/>
+        </w:rPr>
+        <w:t>PF_</w:t>
+      </w:r>
+      <w:r>
+        <w:rPr>
+          <w:b/>
+          <w:bCs/>
+        </w:rPr>
+        <w:t>OMG_</w:t>
+      </w:r>
+      <w:r>
+        <w:rPr>
+          <w:b/>
+          <w:bCs/>
+        </w:rPr>
+        <w:t>TECHDEBT_VS_</w:t>
+      </w:r>
+      <w:r>
+        <w:rPr>
+          <w:b/>
+          <w:bCs/>
+        </w:rPr>
+        <w:t>KLOC</w:t>
+      </w:r>
+      <w:r>
+        <w:br/>
+      </w:r>
+      <w:r>
+        <w:sym w:font="Wingdings" w:char="F0E0"/>
+      </w:r>
+      <w:r>
+        <w:t xml:space="preserve"> Options: </w:t>
+      </w:r>
+      <w:r>
+        <w:rPr>
+          <w:i/>
+        </w:rPr>
+        <w:t>ID = AIP</w:t>
+      </w:r>
+      <w:r>
+        <w:rPr>
+          <w:i/>
+        </w:rPr>
+        <w:t xml:space="preserve">or </w:t>
+      </w:r>
+      <w:r>
+        <w:rPr>
+          <w:i/>
+        </w:rPr>
+        <w:t>ISO</w:t>
+      </w:r>
+      <w:r>
+        <w:rPr>
+          <w:i/>
+        </w:rPr>
+        <w:t xml:space="preserve"> or </w:t>
+      </w:r>
+      <w:proofErr w:type="gramStart"/>
+      <w:r>
+        <w:rPr>
+          <w:i/>
+        </w:rPr>
+        <w:t>AIP(</w:t>
+      </w:r>
+      <w:proofErr w:type="gramEnd"/>
+      <w:r>
+        <w:rPr>
+          <w:i/>
+        </w:rPr>
+        <w:t>by default if not exists : ISO)</w:t>
+      </w:r>
+      <w:r>
+        <w:t xml:space="preserve"> </w:t>
+      </w:r>
+      <w:r>
+        <w:br/>
+      </w:r>
+    </w:p>
+    <w:p>
+      <w:pPr>
+        <w:pStyle w:val="Heading3"/>
+        <w:numPr>
+          <w:ilvl w:val="0"/>
+          <w:numId w:val="0"/>
+        </w:numPr>
+        <w:rPr>
+          <w:b/>
+          <w:sz w:val="28"/>
+          <w:szCs w:val="28"/>
+          <w:u w:val="single"/>
+        </w:rPr>
+      </w:pPr>
+    </w:p>
+    <w:p>
+      <w:r>
+        <w:rPr>
+          <w:u w:val="single"/>
+        </w:rPr>
+        <w:t>Notes</w:t>
+      </w:r>
+      <w:r>
+        <w:t>:</w:t>
+      </w:r>
+    </w:p>
+    <w:p>
+      <w:pPr>
+        <w:pStyle w:val="ListParagraph"/>
+        <w:numPr>
+          <w:ilvl w:val="0"/>
+          <w:numId w:val="14"/>
+        </w:numPr>
+      </w:pPr>
+      <w:r>
+        <w:t>ISO option is the recommended technical debt to be used. Requires installation of OMG Technical Debt Measure (&gt;2.0.0 funcrel) and ISO-5055 Index extensions during analysis</w:t>
+      </w:r>
+    </w:p>
+    <w:p>
+      <w:pPr>
+        <w:pStyle w:val="ListParagraph"/>
+        <w:numPr>
+          <w:ilvl w:val="0"/>
+          <w:numId w:val="14"/>
+        </w:numPr>
+      </w:pPr>
+      <w:r>
+        <w:t>CISQ option required installation of OMG Technical Debt Measure and CISQ Index extensions during analysis. Scope of rules is reduced</w:t>
+      </w:r>
+    </w:p>
+    <w:p>
+      <w:pPr>
+        <w:rPr>
+          <w:lang w:val="en-US"/>
+        </w:rPr>
+      </w:pPr>
+    </w:p>
+    <w:p>
+      <w:pPr>
+        <w:rPr>
+          <w:lang w:val="en-US"/>
+        </w:rPr>
+      </w:pPr>
+    </w:p>
+    <w:p>
+      <w:pPr>
+        <w:pStyle w:val="Heading3"/>
+        <w:rPr>
+          <w:b/>
+          <w:sz w:val="28"/>
+          <w:szCs w:val="28"/>
+          <w:u w:val="single"/>
+        </w:rPr>
+      </w:pPr>
+      <w:r>
+        <w:rPr>
+          <w:b/>
+          <w:sz w:val="28"/>
+          <w:szCs w:val="28"/>
+          <w:u w:val="single"/>
+        </w:rPr>
+        <w:lastRenderedPageBreak/>
         <w:t>Custom Expression</w:t>
       </w:r>
     </w:p>
@@ -1980,7 +2640,21 @@
         <w:rPr>
           <w:rFonts w:ascii="Corbel" w:eastAsia="Corbel" w:hAnsi="Corbel" w:cs="Corbel"/>
         </w:rPr>
-        <w:t xml:space="preserve"> (operators can be +, -, *, / , (, ) )</w:t>
+        <w:t xml:space="preserve"> (operators can be +, -, *, </w:t>
+      </w:r>
+      <w:proofErr w:type="gramStart"/>
+      <w:r>
+        <w:rPr>
+          <w:rFonts w:ascii="Corbel" w:eastAsia="Corbel" w:hAnsi="Corbel" w:cs="Corbel"/>
+        </w:rPr>
+        <w:t>/ ,</w:t>
+      </w:r>
+      <w:proofErr w:type="gramEnd"/>
+      <w:r>
+        <w:rPr>
+          <w:rFonts w:ascii="Corbel" w:eastAsia="Corbel" w:hAnsi="Corbel" w:cs="Corbel"/>
+        </w:rPr>
+        <w:t xml:space="preserve"> (, ) )</w:t>
       </w:r>
     </w:p>
     <w:p>
@@ -2146,7 +2820,7 @@
           </mc:Choice>
           <mc:Fallback>
             <w:pict>
-              <v:shape w14:anchorId="44BF97B7" id="Text Box 5" o:spid="_x0000_s1032" type="#_x0000_t202" alt="TEXT;PF_CUSTOM_EXPRESSION;PARAMS=SZ a SZ b,EXPR=a/b,a=67010,b=67011,FORMAT=N2,AGGREGATOR=SUM" style="position:absolute;left:0;text-align:left;margin-left:81.75pt;margin-top:59pt;width:164.25pt;height:30pt;z-index:251660800;visibility:visible;mso-wrap-style:square;mso-wrap-distance-left:9pt;mso-wrap-distance-top:0;mso-wrap-distance-right:9pt;mso-wrap-distance-bottom:0;mso-position-horizontal:absolute;mso-position-horizontal-relative:text;mso-position-vertical:absolute;mso-position-vertical-relative:text;v-text-anchor:top" o:gfxdata="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" fillcolor="white [3201]" strokeweight=".5pt">
+              <v:shape w14:anchorId="44BF97B7" id="Text Box 5" o:spid="_x0000_s1034" type="#_x0000_t202" alt="TEXT;PF_CUSTOM_EXPRESSION;PARAMS=SZ a SZ b,EXPR=a/b,a=67010,b=67011,FORMAT=N2,AGGREGATOR=SUM" style="position:absolute;left:0;text-align:left;margin-left:81.75pt;margin-top:59pt;width:164.25pt;height:30pt;z-index:251660800;visibility:visible;mso-wrap-style:square;mso-wrap-distance-left:9pt;mso-wrap-distance-top:0;mso-wrap-distance-right:9pt;mso-wrap-distance-bottom:0;mso-position-horizontal:absolute;mso-position-horizontal-relative:text;mso-position-vertical:absolute;mso-position-vertical-relative:text;v-text-anchor:top" o:gfxdata="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" fillcolor="white [3201]" strokeweight=".5pt">
                 <v:textbox>
                   <w:txbxContent>
                     <w:p>
@@ -2310,8 +2984,13 @@
       <w:pPr>
         <w:pStyle w:val="functionnalTab"/>
       </w:pPr>
-      <w:r>
-        <w:t>/!\ don’t put blank char in the definition of parameters (,a=67011,b=67010,c=…)</w:t>
+      <w:proofErr w:type="gramStart"/>
+      <w:r>
+        <w:t>/!\</w:t>
+      </w:r>
+      <w:proofErr w:type="gramEnd"/>
+      <w:r>
+        <w:t xml:space="preserve"> don’t put blank char in the definition of parameters (,a=67011,b=67010,c=…)</w:t>
       </w:r>
     </w:p>
     <w:p>
@@ -2349,56 +3028,6 @@
     </w:p>
     <w:p>
       <w:pPr>
-        <w:pStyle w:val="functionnalTab"/>
-      </w:pPr>
-    </w:p>
-    <w:p>
-      <w:pPr>
-        <w:pStyle w:val="functionnalTab"/>
-        <w:rPr>
-          <w:noProof/>
-          <w:color w:val="4F6228" w:themeColor="accent3" w:themeShade="80"/>
-          <w:sz w:val="20"/>
-        </w:rPr>
-      </w:pPr>
-      <w:r>
-        <w:br/>
-      </w:r>
-    </w:p>
-    <w:p>
-      <w:pPr>
-        <w:spacing w:after="60" w:line="240" w:lineRule="auto"/>
-        <w:ind w:left="504" w:firstLine="105"/>
-        <w:rPr>
-          <w:noProof/>
-          <w:color w:val="4F6228" w:themeColor="accent3" w:themeShade="80"/>
-          <w:sz w:val="20"/>
-          <w:szCs w:val="20"/>
-        </w:rPr>
-      </w:pPr>
-    </w:p>
-    <w:p>
-      <w:pPr>
-        <w:spacing w:after="0" w:line="240" w:lineRule="auto"/>
-        <w:rPr>
-          <w:noProof/>
-          <w:color w:val="4F6228" w:themeColor="accent3" w:themeShade="80"/>
-          <w:sz w:val="20"/>
-          <w:szCs w:val="20"/>
-        </w:rPr>
-      </w:pPr>
-      <w:r>
-        <w:rPr>
-          <w:noProof/>
-          <w:color w:val="4F6228" w:themeColor="accent3" w:themeShade="80"/>
-          <w:sz w:val="20"/>
-          <w:szCs w:val="20"/>
-        </w:rPr>
-        <w:br w:type="page"/>
-      </w:r>
-    </w:p>
-    <w:p>
-      <w:pPr>
         <w:pStyle w:val="Heading2"/>
         <w:rPr>
           <w:b/>
@@ -2465,6 +3094,26 @@
           <w:lang w:val="en-GB"/>
         </w:rPr>
         <w:t>Technical Debt Trending Progression</w:t>
+      </w:r>
+      <w:r>
+        <w:rPr>
+          <w:b/>
+          <w:szCs w:val="28"/>
+          <w:u w:val="single"/>
+          <w:lang w:val="en-GB"/>
+        </w:rPr>
+        <w:t xml:space="preserve"> - </w:t>
+      </w:r>
+      <w:r>
+        <w:rPr>
+          <w:b/>
+          <w:color w:val="FF0000"/>
+          <w:sz w:val="28"/>
+          <w:szCs w:val="28"/>
+          <w:u w:val="single"/>
+          <w:lang w:val="en-GB"/>
+        </w:rPr>
+        <w:t>deprecated (old Cast formula)</w:t>
       </w:r>
     </w:p>
     <w:p>
@@ -2589,6 +3238,15 @@
           <w:u w:val="single"/>
           <w:lang w:val="en-GB"/>
         </w:rPr>
+        <w:t xml:space="preserve">OMG </w:t>
+      </w:r>
+      <w:r>
+        <w:rPr>
+          <w:b/>
+          <w:szCs w:val="28"/>
+          <w:u w:val="single"/>
+          <w:lang w:val="en-GB"/>
+        </w:rPr>
         <w:t>Technical Debt Trending Progression</w:t>
       </w:r>
     </w:p>
@@ -2615,6 +3273,203 @@
         <w:rPr>
           <w:b/>
         </w:rPr>
+        <w:t>PF_TREND_OMG_TECH_DEBT</w:t>
+      </w:r>
+      <w:r>
+        <w:rPr>
+          <w:b/>
+        </w:rPr>
+        <w:br/>
+      </w:r>
+      <w:r>
+        <w:t xml:space="preserve"> </w:t>
+      </w:r>
+      <w:r>
+        <w:sym w:font="Wingdings" w:char="F0E0"/>
+      </w:r>
+      <w:r>
+        <w:t xml:space="preserve"> Options: </w:t>
+      </w:r>
+      <w:r>
+        <w:rPr>
+          <w:i/>
+        </w:rPr>
+        <w:t>ID = AIP</w:t>
+      </w:r>
+      <w:r>
+        <w:rPr>
+          <w:i/>
+        </w:rPr>
+        <w:t xml:space="preserve">or </w:t>
+      </w:r>
+      <w:r>
+        <w:rPr>
+          <w:i/>
+        </w:rPr>
+        <w:t>ISO</w:t>
+      </w:r>
+      <w:r>
+        <w:rPr>
+          <w:i/>
+        </w:rPr>
+        <w:t xml:space="preserve"> or </w:t>
+      </w:r>
+      <w:proofErr w:type="gramStart"/>
+      <w:r>
+        <w:rPr>
+          <w:i/>
+        </w:rPr>
+        <w:t>AIP(</w:t>
+      </w:r>
+      <w:proofErr w:type="gramEnd"/>
+      <w:r>
+        <w:rPr>
+          <w:i/>
+        </w:rPr>
+        <w:t>by default if not exists : ISO)</w:t>
+      </w:r>
+    </w:p>
+    <w:p>
+      <w:pPr>
+        <w:pStyle w:val="functionnalTab"/>
+      </w:pPr>
+      <w:r>
+        <w:t xml:space="preserve">  </w:t>
+      </w:r>
+      <w:r>
+        <w:sym w:font="Wingdings" w:char="F0E0"/>
+      </w:r>
+      <w:r>
+        <w:t xml:space="preserve"> </w:t>
+      </w:r>
+      <w:r>
+        <w:t>Note:</w:t>
+      </w:r>
+      <w:r>
+        <w:t xml:space="preserve"> </w:t>
+      </w:r>
+      <w:r>
+        <w:t>X axis is based on the last 6 previous quarter starting from today</w:t>
+      </w:r>
+    </w:p>
+    <w:p>
+      <w:pPr>
+        <w:pStyle w:val="functionnalTab"/>
+        <w:rPr>
+          <w:sz w:val="20"/>
+          <w:lang w:val="en-US"/>
+        </w:rPr>
+      </w:pPr>
+    </w:p>
+    <w:p>
+      <w:r>
+        <w:rPr>
+          <w:noProof/>
+          <w:lang w:val="en-US"/>
+        </w:rPr>
+        <w:drawing>
+          <wp:inline distT="0" distB="0" distL="0" distR="0" wp14:anchorId="6860B4E8" wp14:editId="4042F1E8">
+            <wp:extent cx="6145574" cy="2743200"/>
+            <wp:effectExtent l="0" t="0" r="7620" b="0"/>
+            <wp:docPr id="17" name="Chart 17" descr="GRAPH;PF_TREND_OMG_TECH_DEBT"/>
+            <wp:cNvGraphicFramePr/>
+            <a:graphic xmlns:a="http://schemas.openxmlformats.org/drawingml/2006/main">
+              <a:graphicData uri="http://schemas.openxmlformats.org/drawingml/2006/chart">
+                <c:chart xmlns:c="http://schemas.openxmlformats.org/drawingml/2006/chart" xmlns:r="http://schemas.openxmlformats.org/officeDocument/2006/relationships" r:id="rId17"/>
+              </a:graphicData>
+            </a:graphic>
+          </wp:inline>
+        </w:drawing>
+      </w:r>
+    </w:p>
+    <w:p>
+      <w:r>
+        <w:rPr>
+          <w:u w:val="single"/>
+        </w:rPr>
+        <w:lastRenderedPageBreak/>
+        <w:t>Notes</w:t>
+      </w:r>
+      <w:r>
+        <w:t>:</w:t>
+      </w:r>
+    </w:p>
+    <w:p>
+      <w:pPr>
+        <w:pStyle w:val="ListParagraph"/>
+        <w:numPr>
+          <w:ilvl w:val="0"/>
+          <w:numId w:val="14"/>
+        </w:numPr>
+      </w:pPr>
+      <w:r>
+        <w:t>ISO option is the recommended technical debt to be used. Requires installation of OMG Technical Debt Measure (&gt;2.0.0 funcrel) and ISO-5055 Index extensions during analysis</w:t>
+      </w:r>
+    </w:p>
+    <w:p>
+      <w:pPr>
+        <w:pStyle w:val="ListParagraph"/>
+        <w:numPr>
+          <w:ilvl w:val="0"/>
+          <w:numId w:val="14"/>
+        </w:numPr>
+      </w:pPr>
+      <w:r>
+        <w:t>CISQ option required installation of OMG Technical Debt Measure and CISQ Index extensions during analysis. Scope of rules is reduced</w:t>
+      </w:r>
+    </w:p>
+    <w:p/>
+    <w:p>
+      <w:pPr>
+        <w:pStyle w:val="Heading3"/>
+        <w:rPr>
+          <w:b/>
+          <w:szCs w:val="28"/>
+          <w:u w:val="single"/>
+        </w:rPr>
+      </w:pPr>
+      <w:r>
+        <w:rPr>
+          <w:b/>
+          <w:szCs w:val="28"/>
+          <w:u w:val="single"/>
+          <w:lang w:val="en-GB"/>
+        </w:rPr>
+        <w:t>Critical Violations Delta</w:t>
+      </w:r>
+      <w:r>
+        <w:rPr>
+          <w:b/>
+          <w:szCs w:val="28"/>
+          <w:u w:val="single"/>
+          <w:lang w:val="en-GB"/>
+        </w:rPr>
+        <w:t xml:space="preserve"> Trending Progression</w:t>
+      </w:r>
+    </w:p>
+    <w:p>
+      <w:pPr>
+        <w:pStyle w:val="functionnalTab"/>
+      </w:pPr>
+      <w:r>
+        <w:rPr>
+          <w:b/>
+        </w:rPr>
+        <w:br/>
+      </w:r>
+      <w:r>
+        <w:t xml:space="preserve"> </w:t>
+      </w:r>
+      <w:r>
+        <w:sym w:font="Wingdings" w:char="F0E0"/>
+      </w:r>
+      <w:r>
+        <w:t xml:space="preserve"> Block Name = </w:t>
+      </w:r>
+      <w:r>
+        <w:rPr>
+          <w:b/>
+        </w:rPr>
         <w:t>PF_</w:t>
       </w:r>
       <w:r>
@@ -2652,7 +3507,15 @@
         <w:t>BCID=N</w:t>
       </w:r>
       <w:r>
-        <w:t xml:space="preserve"> (where N is an health factor (by default 60017)</w:t>
+        <w:t xml:space="preserve"> (where N is </w:t>
+      </w:r>
+      <w:proofErr w:type="gramStart"/>
+      <w:r>
+        <w:t>an</w:t>
+      </w:r>
+      <w:proofErr w:type="gramEnd"/>
+      <w:r>
+        <w:t xml:space="preserve"> health factor (by default 60017)</w:t>
       </w:r>
     </w:p>
     <w:p>
@@ -2711,7 +3574,7 @@
             <wp:cNvGraphicFramePr/>
             <a:graphic xmlns:a="http://schemas.openxmlformats.org/drawingml/2006/main">
               <a:graphicData uri="http://schemas.openxmlformats.org/drawingml/2006/chart">
-                <c:chart xmlns:c="http://schemas.openxmlformats.org/drawingml/2006/chart" xmlns:r="http://schemas.openxmlformats.org/officeDocument/2006/relationships" r:id="rId17"/>
+                <c:chart xmlns:c="http://schemas.openxmlformats.org/drawingml/2006/chart" xmlns:r="http://schemas.openxmlformats.org/officeDocument/2006/relationships" r:id="rId18"/>
               </a:graphicData>
             </a:graphic>
           </wp:inline>
@@ -2746,7 +3609,6 @@
           <w:u w:val="single"/>
           <w:lang w:val="en-GB"/>
         </w:rPr>
-        <w:lastRenderedPageBreak/>
         <w:t>TQI</w:t>
       </w:r>
       <w:r>
@@ -2895,6 +3757,7 @@
         <w:rPr>
           <w:noProof/>
         </w:rPr>
+        <w:lastRenderedPageBreak/>
         <w:drawing>
           <wp:inline distT="0" distB="0" distL="0" distR="0" wp14:anchorId="72E2199F" wp14:editId="66FDCFB6">
             <wp:extent cx="5438775" cy="3571875"/>
@@ -2903,7 +3766,7 @@
             <wp:cNvGraphicFramePr/>
             <a:graphic xmlns:a="http://schemas.openxmlformats.org/drawingml/2006/main">
               <a:graphicData uri="http://schemas.openxmlformats.org/drawingml/2006/chart">
-                <c:chart xmlns:c="http://schemas.openxmlformats.org/drawingml/2006/chart" xmlns:r="http://schemas.openxmlformats.org/officeDocument/2006/relationships" r:id="rId18"/>
+                <c:chart xmlns:c="http://schemas.openxmlformats.org/drawingml/2006/chart" xmlns:r="http://schemas.openxmlformats.org/officeDocument/2006/relationships" r:id="rId19"/>
               </a:graphicData>
             </a:graphic>
           </wp:inline>
@@ -3005,7 +3868,7 @@
             <wp:cNvGraphicFramePr/>
             <a:graphic xmlns:a="http://schemas.openxmlformats.org/drawingml/2006/main">
               <a:graphicData uri="http://schemas.openxmlformats.org/drawingml/2006/chart">
-                <c:chart xmlns:c="http://schemas.openxmlformats.org/drawingml/2006/chart" xmlns:r="http://schemas.openxmlformats.org/officeDocument/2006/relationships" r:id="rId19"/>
+                <c:chart xmlns:c="http://schemas.openxmlformats.org/drawingml/2006/chart" xmlns:r="http://schemas.openxmlformats.org/officeDocument/2006/relationships" r:id="rId20"/>
               </a:graphicData>
             </a:graphic>
           </wp:inline>
@@ -3026,7 +3889,19 @@
     </w:p>
     <w:p>
       <w:pPr>
-        <w:pStyle w:val="Heading2"/>
+        <w:spacing w:after="0" w:line="240" w:lineRule="auto"/>
+        <w:rPr>
+          <w:rFonts w:ascii="Franklin Gothic Book" w:eastAsia="Perpetua" w:hAnsi="Franklin Gothic Book"/>
+          <w:b/>
+          <w:noProof/>
+          <w:spacing w:val="20"/>
+          <w:sz w:val="32"/>
+          <w:szCs w:val="32"/>
+          <w:u w:val="single"/>
+          <w:lang w:val="en-US"/>
+        </w:rPr>
+      </w:pPr>
+      <w:r>
         <w:rPr>
           <w:b/>
           <w:noProof/>
@@ -3034,8 +3909,12 @@
           <w:szCs w:val="32"/>
           <w:u w:val="single"/>
         </w:rPr>
-      </w:pPr>
-      <w:r>
+        <w:br w:type="page"/>
+      </w:r>
+    </w:p>
+    <w:p>
+      <w:pPr>
+        <w:pStyle w:val="Heading2"/>
         <w:rPr>
           <w:b/>
           <w:noProof/>
@@ -3043,6 +3922,16 @@
           <w:szCs w:val="32"/>
           <w:u w:val="single"/>
         </w:rPr>
+      </w:pPr>
+      <w:r>
+        <w:rPr>
+          <w:b/>
+          <w:noProof/>
+          <w:sz w:val="32"/>
+          <w:szCs w:val="32"/>
+          <w:u w:val="single"/>
+        </w:rPr>
+        <w:lastRenderedPageBreak/>
         <w:t>TABLE Format</w:t>
       </w:r>
     </w:p>
@@ -3169,7 +4058,21 @@
         <w:rPr>
           <w:b/>
         </w:rPr>
-        <w:t xml:space="preserve"> (where N is an health factor id - eg. 60017)</w:t>
+        <w:t xml:space="preserve"> (where N is </w:t>
+      </w:r>
+      <w:proofErr w:type="gramStart"/>
+      <w:r>
+        <w:rPr>
+          <w:b/>
+        </w:rPr>
+        <w:t>an</w:t>
+      </w:r>
+      <w:proofErr w:type="gramEnd"/>
+      <w:r>
+        <w:rPr>
+          <w:b/>
+        </w:rPr>
+        <w:t xml:space="preserve"> health factor id - eg. 60017)</w:t>
       </w:r>
     </w:p>
     <w:p>
@@ -3915,14 +4818,30 @@
           <w:b/>
           <w:lang w:val="en-US"/>
         </w:rPr>
-        <w:t>SLA Assessment thresholds</w:t>
-      </w:r>
+        <w:t xml:space="preserve">SLA Assessment </w:t>
+      </w:r>
+      <w:proofErr w:type="gramStart"/>
       <w:r>
         <w:rPr>
           <w:b/>
           <w:lang w:val="en-US"/>
         </w:rPr>
-        <w:t xml:space="preserve"> : </w:t>
+        <w:t>thresholds</w:t>
+      </w:r>
+      <w:r>
+        <w:rPr>
+          <w:b/>
+          <w:lang w:val="en-US"/>
+        </w:rPr>
+        <w:t xml:space="preserve"> :</w:t>
+      </w:r>
+      <w:proofErr w:type="gramEnd"/>
+      <w:r>
+        <w:rPr>
+          <w:b/>
+          <w:lang w:val="en-US"/>
+        </w:rPr>
+        <w:t xml:space="preserve"> </w:t>
       </w:r>
     </w:p>
     <w:p>
@@ -4039,8 +4958,17 @@
           <w:b/>
           <w:lang w:val="en-US"/>
         </w:rPr>
-        <w:t>Actual score :</w:t>
-      </w:r>
+        <w:t xml:space="preserve">Actual </w:t>
+      </w:r>
+      <w:proofErr w:type="gramStart"/>
+      <w:r>
+        <w:rPr>
+          <w:b/>
+          <w:lang w:val="en-US"/>
+        </w:rPr>
+        <w:t>score :</w:t>
+      </w:r>
+      <w:proofErr w:type="gramEnd"/>
       <w:r>
         <w:rPr>
           <w:lang w:val="en-US"/>
@@ -4944,7 +5872,6 @@
               <w:rPr>
                 <w:sz w:val="20"/>
               </w:rPr>
-              <w:lastRenderedPageBreak/>
               <w:t>Documentation</w:t>
             </w:r>
           </w:p>
@@ -5167,6 +6094,7 @@
           <w:szCs w:val="28"/>
           <w:u w:val="single"/>
         </w:rPr>
+        <w:lastRenderedPageBreak/>
         <w:t>Generic SLA view</w:t>
       </w:r>
     </w:p>
@@ -5351,14 +6279,30 @@
           <w:b/>
           <w:lang w:val="en-US"/>
         </w:rPr>
-        <w:t>SLA Assessment thresholds</w:t>
-      </w:r>
+        <w:t xml:space="preserve">SLA Assessment </w:t>
+      </w:r>
+      <w:proofErr w:type="gramStart"/>
       <w:r>
         <w:rPr>
           <w:b/>
           <w:lang w:val="en-US"/>
         </w:rPr>
-        <w:t xml:space="preserve"> : </w:t>
+        <w:t>thresholds</w:t>
+      </w:r>
+      <w:r>
+        <w:rPr>
+          <w:b/>
+          <w:lang w:val="en-US"/>
+        </w:rPr>
+        <w:t xml:space="preserve"> :</w:t>
+      </w:r>
+      <w:proofErr w:type="gramEnd"/>
+      <w:r>
+        <w:rPr>
+          <w:b/>
+          <w:lang w:val="en-US"/>
+        </w:rPr>
+        <w:t xml:space="preserve"> </w:t>
       </w:r>
     </w:p>
     <w:p>
@@ -5427,8 +6371,17 @@
           <w:b/>
           <w:lang w:val="en-US"/>
         </w:rPr>
-        <w:t>Actual score :</w:t>
-      </w:r>
+        <w:t xml:space="preserve">Actual </w:t>
+      </w:r>
+      <w:proofErr w:type="gramStart"/>
+      <w:r>
+        <w:rPr>
+          <w:b/>
+          <w:lang w:val="en-US"/>
+        </w:rPr>
+        <w:t>score :</w:t>
+      </w:r>
+      <w:proofErr w:type="gramEnd"/>
       <w:r>
         <w:rPr>
           <w:lang w:val="en-US"/>
@@ -6433,6 +7386,7 @@
                 <w:sz w:val="20"/>
                 <w:lang w:val="fr-FR"/>
               </w:rPr>
+              <w:lastRenderedPageBreak/>
               <w:t>Ignored Snapshots</w:t>
             </w:r>
           </w:p>
@@ -7629,8 +8583,8 @@
       </w:pPr>
     </w:p>
     <w:sectPr>
-      <w:footerReference w:type="default" r:id="rId20"/>
-      <w:footerReference w:type="first" r:id="rId21"/>
+      <w:footerReference w:type="default" r:id="rId21"/>
+      <w:footerReference w:type="first" r:id="rId22"/>
       <w:endnotePr>
         <w:numFmt w:val="decimal"/>
       </w:endnotePr>
@@ -7645,7 +8599,7 @@
 </file>
 
 <file path=word/endnotes.xml><?xml version="1.0" encoding="utf-8"?>
-<w:endnotes xmlns:wpc="http://schemas.microsoft.com/office/word/2010/wordprocessingCanvas" xmlns:cx="http://schemas.microsoft.com/office/drawing/2014/chartex" xmlns:cx1="http://schemas.microsoft.com/office/drawing/2015/9/8/chartex" xmlns:cx2="http://schemas.microsoft.com/office/drawing/2015/10/21/chartex" xmlns:cx3="http://schemas.microsoft.com/office/drawing/2016/5/9/chartex" xmlns:cx4="http://schemas.microsoft.com/office/drawing/2016/5/10/chartex" xmlns:cx5="http://schemas.microsoft.com/office/drawing/2016/5/11/chartex" xmlns:cx6="http://schemas.microsoft.com/office/drawing/2016/5/12/chartex" xmlns:cx7="http://schemas.microsoft.com/office/drawing/2016/5/13/chartex" xmlns:cx8="http://schemas.microsoft.com/office/drawing/2016/5/14/chartex" xmlns:mc="http://schemas.openxmlformats.org/markup-compatibility/2006" xmlns:aink="http://schemas.microsoft.com/office/drawing/2016/ink" xmlns:am3d="http://schemas.microsoft.com/office/drawing/2017/model3d" xmlns:o="urn:schemas-microsoft-com:office:office" xmlns:r="http://schemas.openxmlformats.org/officeDocument/2006/relationships" xmlns:m="http://schemas.openxmlformats.org/officeDocument/2006/math" xmlns:v="urn:schemas-microsoft-com:vml" xmlns:wp14="http://schemas.microsoft.com/office/word/2010/wordprocessingDrawing" xmlns:wp="http://schemas.openxmlformats.org/drawingml/2006/wordprocessingDrawing" xmlns:w10="urn:schemas-microsoft-com:office:word" xmlns:w="http://schemas.openxmlformats.org/wordprocessingml/2006/main" xmlns:w14="http://schemas.microsoft.com/office/word/2010/wordml" xmlns:w15="http://schemas.microsoft.com/office/word/2012/wordml" xmlns:w16cex="http://schemas.microsoft.com/office/word/2018/wordml/cex" xmlns:w16cid="http://schemas.microsoft.com/office/word/2016/wordml/cid" xmlns:w16="http://schemas.microsoft.com/office/word/2018/wordml" xmlns:w16se="http://schemas.microsoft.com/office/word/2015/wordml/symex" xmlns:wpg="http://schemas.microsoft.com/office/word/2010/wordprocessingGroup" xmlns:wpi="http://schemas.microsoft.com/office/word/2010/wordprocessingInk" xmlns:wne="http://schemas.microsoft.com/office/word/2006/wordml" xmlns:wps="http://schemas.microsoft.com/office/word/2010/wordprocessingShape" mc:Ignorable="w14 w15 w16se w16cid w16 w16cex wp14">
+<w:endnotes xmlns:wpc="http://schemas.microsoft.com/office/word/2010/wordprocessingCanvas" xmlns:cx="http://schemas.microsoft.com/office/drawing/2014/chartex" xmlns:cx1="http://schemas.microsoft.com/office/drawing/2015/9/8/chartex" xmlns:cx2="http://schemas.microsoft.com/office/drawing/2015/10/21/chartex" xmlns:cx3="http://schemas.microsoft.com/office/drawing/2016/5/9/chartex" xmlns:cx4="http://schemas.microsoft.com/office/drawing/2016/5/10/chartex" xmlns:cx5="http://schemas.microsoft.com/office/drawing/2016/5/11/chartex" xmlns:cx6="http://schemas.microsoft.com/office/drawing/2016/5/12/chartex" xmlns:cx7="http://schemas.microsoft.com/office/drawing/2016/5/13/chartex" xmlns:cx8="http://schemas.microsoft.com/office/drawing/2016/5/14/chartex" xmlns:mc="http://schemas.openxmlformats.org/markup-compatibility/2006" xmlns:aink="http://schemas.microsoft.com/office/drawing/2016/ink" xmlns:am3d="http://schemas.microsoft.com/office/drawing/2017/model3d" xmlns:o="urn:schemas-microsoft-com:office:office" xmlns:r="http://schemas.openxmlformats.org/officeDocument/2006/relationships" xmlns:m="http://schemas.openxmlformats.org/officeDocument/2006/math" xmlns:v="urn:schemas-microsoft-com:vml" xmlns:wp14="http://schemas.microsoft.com/office/word/2010/wordprocessingDrawing" xmlns:wp="http://schemas.openxmlformats.org/drawingml/2006/wordprocessingDrawing" xmlns:w10="urn:schemas-microsoft-com:office:word" xmlns:w="http://schemas.openxmlformats.org/wordprocessingml/2006/main" xmlns:w14="http://schemas.microsoft.com/office/word/2010/wordml" xmlns:w15="http://schemas.microsoft.com/office/word/2012/wordml" xmlns:w16cex="http://schemas.microsoft.com/office/word/2018/wordml/cex" xmlns:w16cid="http://schemas.microsoft.com/office/word/2016/wordml/cid" xmlns:w16="http://schemas.microsoft.com/office/word/2018/wordml" xmlns:w16sdtdh="http://schemas.microsoft.com/office/word/2020/wordml/sdtdatahash" xmlns:w16se="http://schemas.microsoft.com/office/word/2015/wordml/symex" xmlns:wpg="http://schemas.microsoft.com/office/word/2010/wordprocessingGroup" xmlns:wpi="http://schemas.microsoft.com/office/word/2010/wordprocessingInk" xmlns:wne="http://schemas.microsoft.com/office/word/2006/wordml" xmlns:wps="http://schemas.microsoft.com/office/word/2010/wordprocessingShape" mc:Ignorable="w14 w15 w16se w16cid w16 w16cex w16sdtdh wp14">
   <w:endnote w:type="separator" w:id="-1">
     <w:p>
       <w:pPr>
@@ -7670,7 +8624,7 @@
 </file>
 
 <file path=word/footer1.xml><?xml version="1.0" encoding="utf-8"?>
-<w:ftr xmlns:wpc="http://schemas.microsoft.com/office/word/2010/wordprocessingCanvas" xmlns:cx="http://schemas.microsoft.com/office/drawing/2014/chartex" xmlns:cx1="http://schemas.microsoft.com/office/drawing/2015/9/8/chartex" xmlns:cx2="http://schemas.microsoft.com/office/drawing/2015/10/21/chartex" xmlns:cx3="http://schemas.microsoft.com/office/drawing/2016/5/9/chartex" xmlns:cx4="http://schemas.microsoft.com/office/drawing/2016/5/10/chartex" xmlns:cx5="http://schemas.microsoft.com/office/drawing/2016/5/11/chartex" xmlns:cx6="http://schemas.microsoft.com/office/drawing/2016/5/12/chartex" xmlns:cx7="http://schemas.microsoft.com/office/drawing/2016/5/13/chartex" xmlns:cx8="http://schemas.microsoft.com/office/drawing/2016/5/14/chartex" xmlns:mc="http://schemas.openxmlformats.org/markup-compatibility/2006" xmlns:aink="http://schemas.microsoft.com/office/drawing/2016/ink" xmlns:am3d="http://schemas.microsoft.com/office/drawing/2017/model3d" xmlns:o="urn:schemas-microsoft-com:office:office" xmlns:r="http://schemas.openxmlformats.org/officeDocument/2006/relationships" xmlns:m="http://schemas.openxmlformats.org/officeDocument/2006/math" xmlns:v="urn:schemas-microsoft-com:vml" xmlns:wp14="http://schemas.microsoft.com/office/word/2010/wordprocessingDrawing" xmlns:wp="http://schemas.openxmlformats.org/drawingml/2006/wordprocessingDrawing" xmlns:w10="urn:schemas-microsoft-com:office:word" xmlns:w="http://schemas.openxmlformats.org/wordprocessingml/2006/main" xmlns:w14="http://schemas.microsoft.com/office/word/2010/wordml" xmlns:w15="http://schemas.microsoft.com/office/word/2012/wordml" xmlns:w16cex="http://schemas.microsoft.com/office/word/2018/wordml/cex" xmlns:w16cid="http://schemas.microsoft.com/office/word/2016/wordml/cid" xmlns:w16="http://schemas.microsoft.com/office/word/2018/wordml" xmlns:w16se="http://schemas.microsoft.com/office/word/2015/wordml/symex" xmlns:wpg="http://schemas.microsoft.com/office/word/2010/wordprocessingGroup" xmlns:wpi="http://schemas.microsoft.com/office/word/2010/wordprocessingInk" xmlns:wne="http://schemas.microsoft.com/office/word/2006/wordml" xmlns:wps="http://schemas.microsoft.com/office/word/2010/wordprocessingShape" mc:Ignorable="w14 w15 w16se w16cid w16 w16cex wp14">
+<w:ftr xmlns:wpc="http://schemas.microsoft.com/office/word/2010/wordprocessingCanvas" xmlns:cx="http://schemas.microsoft.com/office/drawing/2014/chartex" xmlns:cx1="http://schemas.microsoft.com/office/drawing/2015/9/8/chartex" xmlns:cx2="http://schemas.microsoft.com/office/drawing/2015/10/21/chartex" xmlns:cx3="http://schemas.microsoft.com/office/drawing/2016/5/9/chartex" xmlns:cx4="http://schemas.microsoft.com/office/drawing/2016/5/10/chartex" xmlns:cx5="http://schemas.microsoft.com/office/drawing/2016/5/11/chartex" xmlns:cx6="http://schemas.microsoft.com/office/drawing/2016/5/12/chartex" xmlns:cx7="http://schemas.microsoft.com/office/drawing/2016/5/13/chartex" xmlns:cx8="http://schemas.microsoft.com/office/drawing/2016/5/14/chartex" xmlns:mc="http://schemas.openxmlformats.org/markup-compatibility/2006" xmlns:aink="http://schemas.microsoft.com/office/drawing/2016/ink" xmlns:am3d="http://schemas.microsoft.com/office/drawing/2017/model3d" xmlns:o="urn:schemas-microsoft-com:office:office" xmlns:r="http://schemas.openxmlformats.org/officeDocument/2006/relationships" xmlns:m="http://schemas.openxmlformats.org/officeDocument/2006/math" xmlns:v="urn:schemas-microsoft-com:vml" xmlns:wp14="http://schemas.microsoft.com/office/word/2010/wordprocessingDrawing" xmlns:wp="http://schemas.openxmlformats.org/drawingml/2006/wordprocessingDrawing" xmlns:w10="urn:schemas-microsoft-com:office:word" xmlns:w="http://schemas.openxmlformats.org/wordprocessingml/2006/main" xmlns:w14="http://schemas.microsoft.com/office/word/2010/wordml" xmlns:w15="http://schemas.microsoft.com/office/word/2012/wordml" xmlns:w16cex="http://schemas.microsoft.com/office/word/2018/wordml/cex" xmlns:w16cid="http://schemas.microsoft.com/office/word/2016/wordml/cid" xmlns:w16="http://schemas.microsoft.com/office/word/2018/wordml" xmlns:w16sdtdh="http://schemas.microsoft.com/office/word/2020/wordml/sdtdatahash" xmlns:w16se="http://schemas.microsoft.com/office/word/2015/wordml/symex" xmlns:wpg="http://schemas.microsoft.com/office/word/2010/wordprocessingGroup" xmlns:wpi="http://schemas.microsoft.com/office/word/2010/wordprocessingInk" xmlns:wne="http://schemas.microsoft.com/office/word/2006/wordml" xmlns:wps="http://schemas.microsoft.com/office/word/2010/wordprocessingShape" mc:Ignorable="w14 w15 w16se w16cid w16 w16cex w16sdtdh wp14">
   <w:p>
     <w:pPr>
       <w:pStyle w:val="Footer"/>
@@ -7766,7 +8720,7 @@
 </file>
 
 <file path=word/footer2.xml><?xml version="1.0" encoding="utf-8"?>
-<w:ftr xmlns:wpc="http://schemas.microsoft.com/office/word/2010/wordprocessingCanvas" xmlns:cx="http://schemas.microsoft.com/office/drawing/2014/chartex" xmlns:cx1="http://schemas.microsoft.com/office/drawing/2015/9/8/chartex" xmlns:cx2="http://schemas.microsoft.com/office/drawing/2015/10/21/chartex" xmlns:cx3="http://schemas.microsoft.com/office/drawing/2016/5/9/chartex" xmlns:cx4="http://schemas.microsoft.com/office/drawing/2016/5/10/chartex" xmlns:cx5="http://schemas.microsoft.com/office/drawing/2016/5/11/chartex" xmlns:cx6="http://schemas.microsoft.com/office/drawing/2016/5/12/chartex" xmlns:cx7="http://schemas.microsoft.com/office/drawing/2016/5/13/chartex" xmlns:cx8="http://schemas.microsoft.com/office/drawing/2016/5/14/chartex" xmlns:mc="http://schemas.openxmlformats.org/markup-compatibility/2006" xmlns:aink="http://schemas.microsoft.com/office/drawing/2016/ink" xmlns:am3d="http://schemas.microsoft.com/office/drawing/2017/model3d" xmlns:o="urn:schemas-microsoft-com:office:office" xmlns:r="http://schemas.openxmlformats.org/officeDocument/2006/relationships" xmlns:m="http://schemas.openxmlformats.org/officeDocument/2006/math" xmlns:v="urn:schemas-microsoft-com:vml" xmlns:wp14="http://schemas.microsoft.com/office/word/2010/wordprocessingDrawing" xmlns:wp="http://schemas.openxmlformats.org/drawingml/2006/wordprocessingDrawing" xmlns:w10="urn:schemas-microsoft-com:office:word" xmlns:w="http://schemas.openxmlformats.org/wordprocessingml/2006/main" xmlns:w14="http://schemas.microsoft.com/office/word/2010/wordml" xmlns:w15="http://schemas.microsoft.com/office/word/2012/wordml" xmlns:w16cex="http://schemas.microsoft.com/office/word/2018/wordml/cex" xmlns:w16cid="http://schemas.microsoft.com/office/word/2016/wordml/cid" xmlns:w16="http://schemas.microsoft.com/office/word/2018/wordml" xmlns:w16se="http://schemas.microsoft.com/office/word/2015/wordml/symex" xmlns:wpg="http://schemas.microsoft.com/office/word/2010/wordprocessingGroup" xmlns:wpi="http://schemas.microsoft.com/office/word/2010/wordprocessingInk" xmlns:wne="http://schemas.microsoft.com/office/word/2006/wordml" xmlns:wps="http://schemas.microsoft.com/office/word/2010/wordprocessingShape" mc:Ignorable="w14 w15 w16se w16cid w16 w16cex wp14">
+<w:ftr xmlns:wpc="http://schemas.microsoft.com/office/word/2010/wordprocessingCanvas" xmlns:cx="http://schemas.microsoft.com/office/drawing/2014/chartex" xmlns:cx1="http://schemas.microsoft.com/office/drawing/2015/9/8/chartex" xmlns:cx2="http://schemas.microsoft.com/office/drawing/2015/10/21/chartex" xmlns:cx3="http://schemas.microsoft.com/office/drawing/2016/5/9/chartex" xmlns:cx4="http://schemas.microsoft.com/office/drawing/2016/5/10/chartex" xmlns:cx5="http://schemas.microsoft.com/office/drawing/2016/5/11/chartex" xmlns:cx6="http://schemas.microsoft.com/office/drawing/2016/5/12/chartex" xmlns:cx7="http://schemas.microsoft.com/office/drawing/2016/5/13/chartex" xmlns:cx8="http://schemas.microsoft.com/office/drawing/2016/5/14/chartex" xmlns:mc="http://schemas.openxmlformats.org/markup-compatibility/2006" xmlns:aink="http://schemas.microsoft.com/office/drawing/2016/ink" xmlns:am3d="http://schemas.microsoft.com/office/drawing/2017/model3d" xmlns:o="urn:schemas-microsoft-com:office:office" xmlns:r="http://schemas.openxmlformats.org/officeDocument/2006/relationships" xmlns:m="http://schemas.openxmlformats.org/officeDocument/2006/math" xmlns:v="urn:schemas-microsoft-com:vml" xmlns:wp14="http://schemas.microsoft.com/office/word/2010/wordprocessingDrawing" xmlns:wp="http://schemas.openxmlformats.org/drawingml/2006/wordprocessingDrawing" xmlns:w10="urn:schemas-microsoft-com:office:word" xmlns:w="http://schemas.openxmlformats.org/wordprocessingml/2006/main" xmlns:w14="http://schemas.microsoft.com/office/word/2010/wordml" xmlns:w15="http://schemas.microsoft.com/office/word/2012/wordml" xmlns:w16cex="http://schemas.microsoft.com/office/word/2018/wordml/cex" xmlns:w16cid="http://schemas.microsoft.com/office/word/2016/wordml/cid" xmlns:w16="http://schemas.microsoft.com/office/word/2018/wordml" xmlns:w16sdtdh="http://schemas.microsoft.com/office/word/2020/wordml/sdtdatahash" xmlns:w16se="http://schemas.microsoft.com/office/word/2015/wordml/symex" xmlns:wpg="http://schemas.microsoft.com/office/word/2010/wordprocessingGroup" xmlns:wpi="http://schemas.microsoft.com/office/word/2010/wordprocessingInk" xmlns:wne="http://schemas.microsoft.com/office/word/2006/wordml" xmlns:wps="http://schemas.microsoft.com/office/word/2010/wordprocessingShape" mc:Ignorable="w14 w15 w16se w16cid w16 w16cex w16sdtdh wp14">
   <w:p>
     <w:pPr>
       <w:pStyle w:val="Footer"/>
@@ -7839,7 +8793,7 @@
 </file>
 
 <file path=word/footnotes.xml><?xml version="1.0" encoding="utf-8"?>
-<w:footnotes xmlns:wpc="http://schemas.microsoft.com/office/word/2010/wordprocessingCanvas" xmlns:cx="http://schemas.microsoft.com/office/drawing/2014/chartex" xmlns:cx1="http://schemas.microsoft.com/office/drawing/2015/9/8/chartex" xmlns:cx2="http://schemas.microsoft.com/office/drawing/2015/10/21/chartex" xmlns:cx3="http://schemas.microsoft.com/office/drawing/2016/5/9/chartex" xmlns:cx4="http://schemas.microsoft.com/office/drawing/2016/5/10/chartex" xmlns:cx5="http://schemas.microsoft.com/office/drawing/2016/5/11/chartex" xmlns:cx6="http://schemas.microsoft.com/office/drawing/2016/5/12/chartex" xmlns:cx7="http://schemas.microsoft.com/office/drawing/2016/5/13/chartex" xmlns:cx8="http://schemas.microsoft.com/office/drawing/2016/5/14/chartex" xmlns:mc="http://schemas.openxmlformats.org/markup-compatibility/2006" xmlns:aink="http://schemas.microsoft.com/office/drawing/2016/ink" xmlns:am3d="http://schemas.microsoft.com/office/drawing/2017/model3d" xmlns:o="urn:schemas-microsoft-com:office:office" xmlns:r="http://schemas.openxmlformats.org/officeDocument/2006/relationships" xmlns:m="http://schemas.openxmlformats.org/officeDocument/2006/math" xmlns:v="urn:schemas-microsoft-com:vml" xmlns:wp14="http://schemas.microsoft.com/office/word/2010/wordprocessingDrawing" xmlns:wp="http://schemas.openxmlformats.org/drawingml/2006/wordprocessingDrawing" xmlns:w10="urn:schemas-microsoft-com:office:word" xmlns:w="http://schemas.openxmlformats.org/wordprocessingml/2006/main" xmlns:w14="http://schemas.microsoft.com/office/word/2010/wordml" xmlns:w15="http://schemas.microsoft.com/office/word/2012/wordml" xmlns:w16cex="http://schemas.microsoft.com/office/word/2018/wordml/cex" xmlns:w16cid="http://schemas.microsoft.com/office/word/2016/wordml/cid" xmlns:w16="http://schemas.microsoft.com/office/word/2018/wordml" xmlns:w16se="http://schemas.microsoft.com/office/word/2015/wordml/symex" xmlns:wpg="http://schemas.microsoft.com/office/word/2010/wordprocessingGroup" xmlns:wpi="http://schemas.microsoft.com/office/word/2010/wordprocessingInk" xmlns:wne="http://schemas.microsoft.com/office/word/2006/wordml" xmlns:wps="http://schemas.microsoft.com/office/word/2010/wordprocessingShape" mc:Ignorable="w14 w15 w16se w16cid w16 w16cex wp14">
+<w:footnotes xmlns:wpc="http://schemas.microsoft.com/office/word/2010/wordprocessingCanvas" xmlns:cx="http://schemas.microsoft.com/office/drawing/2014/chartex" xmlns:cx1="http://schemas.microsoft.com/office/drawing/2015/9/8/chartex" xmlns:cx2="http://schemas.microsoft.com/office/drawing/2015/10/21/chartex" xmlns:cx3="http://schemas.microsoft.com/office/drawing/2016/5/9/chartex" xmlns:cx4="http://schemas.microsoft.com/office/drawing/2016/5/10/chartex" xmlns:cx5="http://schemas.microsoft.com/office/drawing/2016/5/11/chartex" xmlns:cx6="http://schemas.microsoft.com/office/drawing/2016/5/12/chartex" xmlns:cx7="http://schemas.microsoft.com/office/drawing/2016/5/13/chartex" xmlns:cx8="http://schemas.microsoft.com/office/drawing/2016/5/14/chartex" xmlns:mc="http://schemas.openxmlformats.org/markup-compatibility/2006" xmlns:aink="http://schemas.microsoft.com/office/drawing/2016/ink" xmlns:am3d="http://schemas.microsoft.com/office/drawing/2017/model3d" xmlns:o="urn:schemas-microsoft-com:office:office" xmlns:r="http://schemas.openxmlformats.org/officeDocument/2006/relationships" xmlns:m="http://schemas.openxmlformats.org/officeDocument/2006/math" xmlns:v="urn:schemas-microsoft-com:vml" xmlns:wp14="http://schemas.microsoft.com/office/word/2010/wordprocessingDrawing" xmlns:wp="http://schemas.openxmlformats.org/drawingml/2006/wordprocessingDrawing" xmlns:w10="urn:schemas-microsoft-com:office:word" xmlns:w="http://schemas.openxmlformats.org/wordprocessingml/2006/main" xmlns:w14="http://schemas.microsoft.com/office/word/2010/wordml" xmlns:w15="http://schemas.microsoft.com/office/word/2012/wordml" xmlns:w16cex="http://schemas.microsoft.com/office/word/2018/wordml/cex" xmlns:w16cid="http://schemas.microsoft.com/office/word/2016/wordml/cid" xmlns:w16="http://schemas.microsoft.com/office/word/2018/wordml" xmlns:w16sdtdh="http://schemas.microsoft.com/office/word/2020/wordml/sdtdatahash" xmlns:w16se="http://schemas.microsoft.com/office/word/2015/wordml/symex" xmlns:wpg="http://schemas.microsoft.com/office/word/2010/wordprocessingGroup" xmlns:wpi="http://schemas.microsoft.com/office/word/2010/wordprocessingInk" xmlns:wne="http://schemas.microsoft.com/office/word/2006/wordml" xmlns:wps="http://schemas.microsoft.com/office/word/2010/wordprocessingShape" mc:Ignorable="w14 w15 w16se w16cid w16 w16cex w16sdtdh wp14">
   <w:footnote w:type="separator" w:id="-1">
     <w:p>
       <w:pPr>
@@ -7864,7 +8818,7 @@
 </file>
 
 <file path=word/numbering.xml><?xml version="1.0" encoding="utf-8"?>
-<w:numbering xmlns:wpc="http://schemas.microsoft.com/office/word/2010/wordprocessingCanvas" xmlns:cx="http://schemas.microsoft.com/office/drawing/2014/chartex" xmlns:cx1="http://schemas.microsoft.com/office/drawing/2015/9/8/chartex" xmlns:cx2="http://schemas.microsoft.com/office/drawing/2015/10/21/chartex" xmlns:cx3="http://schemas.microsoft.com/office/drawing/2016/5/9/chartex" xmlns:cx4="http://schemas.microsoft.com/office/drawing/2016/5/10/chartex" xmlns:cx5="http://schemas.microsoft.com/office/drawing/2016/5/11/chartex" xmlns:cx6="http://schemas.microsoft.com/office/drawing/2016/5/12/chartex" xmlns:cx7="http://schemas.microsoft.com/office/drawing/2016/5/13/chartex" xmlns:cx8="http://schemas.microsoft.com/office/drawing/2016/5/14/chartex" xmlns:mc="http://schemas.openxmlformats.org/markup-compatibility/2006" xmlns:aink="http://schemas.microsoft.com/office/drawing/2016/ink" xmlns:am3d="http://schemas.microsoft.com/office/drawing/2017/model3d" xmlns:o="urn:schemas-microsoft-com:office:office" xmlns:r="http://schemas.openxmlformats.org/officeDocument/2006/relationships" xmlns:m="http://schemas.openxmlformats.org/officeDocument/2006/math" xmlns:v="urn:schemas-microsoft-com:vml" xmlns:wp14="http://schemas.microsoft.com/office/word/2010/wordprocessingDrawing" xmlns:wp="http://schemas.openxmlformats.org/drawingml/2006/wordprocessingDrawing" xmlns:w10="urn:schemas-microsoft-com:office:word" xmlns:w="http://schemas.openxmlformats.org/wordprocessingml/2006/main" xmlns:w14="http://schemas.microsoft.com/office/word/2010/wordml" xmlns:w15="http://schemas.microsoft.com/office/word/2012/wordml" xmlns:w16cex="http://schemas.microsoft.com/office/word/2018/wordml/cex" xmlns:w16cid="http://schemas.microsoft.com/office/word/2016/wordml/cid" xmlns:w16="http://schemas.microsoft.com/office/word/2018/wordml" xmlns:w16se="http://schemas.microsoft.com/office/word/2015/wordml/symex" xmlns:wpg="http://schemas.microsoft.com/office/word/2010/wordprocessingGroup" xmlns:wpi="http://schemas.microsoft.com/office/word/2010/wordprocessingInk" xmlns:wne="http://schemas.microsoft.com/office/word/2006/wordml" xmlns:wps="http://schemas.microsoft.com/office/word/2010/wordprocessingShape" mc:Ignorable="w14 w15 w16se w16cid w16 w16cex wp14">
+<w:numbering xmlns:wpc="http://schemas.microsoft.com/office/word/2010/wordprocessingCanvas" xmlns:cx="http://schemas.microsoft.com/office/drawing/2014/chartex" xmlns:cx1="http://schemas.microsoft.com/office/drawing/2015/9/8/chartex" xmlns:cx2="http://schemas.microsoft.com/office/drawing/2015/10/21/chartex" xmlns:cx3="http://schemas.microsoft.com/office/drawing/2016/5/9/chartex" xmlns:cx4="http://schemas.microsoft.com/office/drawing/2016/5/10/chartex" xmlns:cx5="http://schemas.microsoft.com/office/drawing/2016/5/11/chartex" xmlns:cx6="http://schemas.microsoft.com/office/drawing/2016/5/12/chartex" xmlns:cx7="http://schemas.microsoft.com/office/drawing/2016/5/13/chartex" xmlns:cx8="http://schemas.microsoft.com/office/drawing/2016/5/14/chartex" xmlns:mc="http://schemas.openxmlformats.org/markup-compatibility/2006" xmlns:aink="http://schemas.microsoft.com/office/drawing/2016/ink" xmlns:am3d="http://schemas.microsoft.com/office/drawing/2017/model3d" xmlns:o="urn:schemas-microsoft-com:office:office" xmlns:r="http://schemas.openxmlformats.org/officeDocument/2006/relationships" xmlns:m="http://schemas.openxmlformats.org/officeDocument/2006/math" xmlns:v="urn:schemas-microsoft-com:vml" xmlns:wp14="http://schemas.microsoft.com/office/word/2010/wordprocessingDrawing" xmlns:wp="http://schemas.openxmlformats.org/drawingml/2006/wordprocessingDrawing" xmlns:w10="urn:schemas-microsoft-com:office:word" xmlns:w="http://schemas.openxmlformats.org/wordprocessingml/2006/main" xmlns:w14="http://schemas.microsoft.com/office/word/2010/wordml" xmlns:w15="http://schemas.microsoft.com/office/word/2012/wordml" xmlns:w16cex="http://schemas.microsoft.com/office/word/2018/wordml/cex" xmlns:w16cid="http://schemas.microsoft.com/office/word/2016/wordml/cid" xmlns:w16="http://schemas.microsoft.com/office/word/2018/wordml" xmlns:w16sdtdh="http://schemas.microsoft.com/office/word/2020/wordml/sdtdatahash" xmlns:w16se="http://schemas.microsoft.com/office/word/2015/wordml/symex" xmlns:wpg="http://schemas.microsoft.com/office/word/2010/wordprocessingGroup" xmlns:wpi="http://schemas.microsoft.com/office/word/2010/wordprocessingInk" xmlns:wne="http://schemas.microsoft.com/office/word/2006/wordml" xmlns:wps="http://schemas.microsoft.com/office/word/2010/wordprocessingShape" mc:Ignorable="w14 w15 w16se w16cid w16 w16cex w16sdtdh wp14">
   <w:abstractNum w:abstractNumId="0" w15:restartNumberingAfterBreak="0">
     <w:nsid w:val="FFFFFF82"/>
     <w:multiLevelType w:val="singleLevel"/>
@@ -9097,6 +10051,118 @@
     </w:lvl>
   </w:abstractNum>
   <w:abstractNum w:abstractNumId="12" w15:restartNumberingAfterBreak="0">
+    <w:nsid w:val="523D4611"/>
+    <w:multiLevelType w:val="hybridMultilevel"/>
+    <w:tmpl w:val="E92274D0"/>
+    <w:lvl w:ilvl="0" w:tplc="D44E68F4">
+      <w:numFmt w:val="bullet"/>
+      <w:lvlText w:val="-"/>
+      <w:lvlJc w:val="left"/>
+      <w:pPr>
+        <w:ind w:left="720" w:hanging="360"/>
+      </w:pPr>
+      <w:rPr>
+        <w:rFonts w:ascii="Calibri" w:eastAsia="Calibri" w:hAnsi="Calibri" w:cs="Calibri" w:hint="default"/>
+      </w:rPr>
+    </w:lvl>
+    <w:lvl w:ilvl="1" w:tplc="04090003" w:tentative="1">
+      <w:start w:val="1"/>
+      <w:numFmt w:val="bullet"/>
+      <w:lvlText w:val="o"/>
+      <w:lvlJc w:val="left"/>
+      <w:pPr>
+        <w:ind w:left="1440" w:hanging="360"/>
+      </w:pPr>
+      <w:rPr>
+        <w:rFonts w:ascii="Courier New" w:hAnsi="Courier New" w:cs="Courier New" w:hint="default"/>
+      </w:rPr>
+    </w:lvl>
+    <w:lvl w:ilvl="2" w:tplc="04090005" w:tentative="1">
+      <w:start w:val="1"/>
+      <w:numFmt w:val="bullet"/>
+      <w:lvlText w:val=""/>
+      <w:lvlJc w:val="left"/>
+      <w:pPr>
+        <w:ind w:left="2160" w:hanging="360"/>
+      </w:pPr>
+      <w:rPr>
+        <w:rFonts w:ascii="Wingdings" w:hAnsi="Wingdings" w:hint="default"/>
+      </w:rPr>
+    </w:lvl>
+    <w:lvl w:ilvl="3" w:tplc="04090001" w:tentative="1">
+      <w:start w:val="1"/>
+      <w:numFmt w:val="bullet"/>
+      <w:lvlText w:val=""/>
+      <w:lvlJc w:val="left"/>
+      <w:pPr>
+        <w:ind w:left="2880" w:hanging="360"/>
+      </w:pPr>
+      <w:rPr>
+        <w:rFonts w:ascii="Symbol" w:hAnsi="Symbol" w:hint="default"/>
+      </w:rPr>
+    </w:lvl>
+    <w:lvl w:ilvl="4" w:tplc="04090003" w:tentative="1">
+      <w:start w:val="1"/>
+      <w:numFmt w:val="bullet"/>
+      <w:lvlText w:val="o"/>
+      <w:lvlJc w:val="left"/>
+      <w:pPr>
+        <w:ind w:left="3600" w:hanging="360"/>
+      </w:pPr>
+      <w:rPr>
+        <w:rFonts w:ascii="Courier New" w:hAnsi="Courier New" w:cs="Courier New" w:hint="default"/>
+      </w:rPr>
+    </w:lvl>
+    <w:lvl w:ilvl="5" w:tplc="04090005" w:tentative="1">
+      <w:start w:val="1"/>
+      <w:numFmt w:val="bullet"/>
+      <w:lvlText w:val=""/>
+      <w:lvlJc w:val="left"/>
+      <w:pPr>
+        <w:ind w:left="4320" w:hanging="360"/>
+      </w:pPr>
+      <w:rPr>
+        <w:rFonts w:ascii="Wingdings" w:hAnsi="Wingdings" w:hint="default"/>
+      </w:rPr>
+    </w:lvl>
+    <w:lvl w:ilvl="6" w:tplc="04090001" w:tentative="1">
+      <w:start w:val="1"/>
+      <w:numFmt w:val="bullet"/>
+      <w:lvlText w:val=""/>
+      <w:lvlJc w:val="left"/>
+      <w:pPr>
+        <w:ind w:left="5040" w:hanging="360"/>
+      </w:pPr>
+      <w:rPr>
+        <w:rFonts w:ascii="Symbol" w:hAnsi="Symbol" w:hint="default"/>
+      </w:rPr>
+    </w:lvl>
+    <w:lvl w:ilvl="7" w:tplc="04090003" w:tentative="1">
+      <w:start w:val="1"/>
+      <w:numFmt w:val="bullet"/>
+      <w:lvlText w:val="o"/>
+      <w:lvlJc w:val="left"/>
+      <w:pPr>
+        <w:ind w:left="5760" w:hanging="360"/>
+      </w:pPr>
+      <w:rPr>
+        <w:rFonts w:ascii="Courier New" w:hAnsi="Courier New" w:cs="Courier New" w:hint="default"/>
+      </w:rPr>
+    </w:lvl>
+    <w:lvl w:ilvl="8" w:tplc="04090005" w:tentative="1">
+      <w:start w:val="1"/>
+      <w:numFmt w:val="bullet"/>
+      <w:lvlText w:val=""/>
+      <w:lvlJc w:val="left"/>
+      <w:pPr>
+        <w:ind w:left="6480" w:hanging="360"/>
+      </w:pPr>
+      <w:rPr>
+        <w:rFonts w:ascii="Wingdings" w:hAnsi="Wingdings" w:hint="default"/>
+      </w:rPr>
+    </w:lvl>
+  </w:abstractNum>
+  <w:abstractNum w:abstractNumId="13" w15:restartNumberingAfterBreak="0">
     <w:nsid w:val="7ADA6053"/>
     <w:multiLevelType w:val="hybridMultilevel"/>
     <w:tmpl w:val="4F5E367C"/>
@@ -9239,7 +10305,7 @@
     <w:abstractNumId w:val="9"/>
   </w:num>
   <w:num w:numId="11">
-    <w:abstractNumId w:val="12"/>
+    <w:abstractNumId w:val="13"/>
   </w:num>
   <w:num w:numId="12">
     <w:abstractNumId w:val="4"/>
@@ -9247,12 +10313,15 @@
   <w:num w:numId="13">
     <w:abstractNumId w:val="11"/>
   </w:num>
+  <w:num w:numId="14">
+    <w:abstractNumId w:val="12"/>
+  </w:num>
   <w:numIdMacAtCleanup w:val="11"/>
 </w:numbering>
 </file>
 
 <file path=word/styles.xml><?xml version="1.0" encoding="utf-8"?>
-<w:styles xmlns:mc="http://schemas.openxmlformats.org/markup-compatibility/2006" xmlns:r="http://schemas.openxmlformats.org/officeDocument/2006/relationships" xmlns:w="http://schemas.openxmlformats.org/wordprocessingml/2006/main" xmlns:w14="http://schemas.microsoft.com/office/word/2010/wordml" xmlns:w15="http://schemas.microsoft.com/office/word/2012/wordml" xmlns:w16cex="http://schemas.microsoft.com/office/word/2018/wordml/cex" xmlns:w16cid="http://schemas.microsoft.com/office/word/2016/wordml/cid" xmlns:w16="http://schemas.microsoft.com/office/word/2018/wordml" xmlns:w16se="http://schemas.microsoft.com/office/word/2015/wordml/symex" mc:Ignorable="w14 w15 w16se w16cid w16 w16cex">
+<w:styles xmlns:mc="http://schemas.openxmlformats.org/markup-compatibility/2006" xmlns:r="http://schemas.openxmlformats.org/officeDocument/2006/relationships" xmlns:w="http://schemas.openxmlformats.org/wordprocessingml/2006/main" xmlns:w14="http://schemas.microsoft.com/office/word/2010/wordml" xmlns:w15="http://schemas.microsoft.com/office/word/2012/wordml" xmlns:w16cex="http://schemas.microsoft.com/office/word/2018/wordml/cex" xmlns:w16cid="http://schemas.microsoft.com/office/word/2016/wordml/cid" xmlns:w16="http://schemas.microsoft.com/office/word/2018/wordml" xmlns:w16sdtdh="http://schemas.microsoft.com/office/word/2020/wordml/sdtdatahash" xmlns:w16se="http://schemas.microsoft.com/office/word/2015/wordml/symex" mc:Ignorable="w14 w15 w16se w16cid w16 w16cex w16sdtdh">
   <w:docDefaults>
     <w:rPrDefault>
       <w:rPr>
@@ -12802,6 +13871,347 @@
           <c:layoutTarget val="inner"/>
           <c:xMode val="edge"/>
           <c:yMode val="edge"/>
+          <c:x val="9.2302551437254132E-2"/>
+          <c:y val="8.7498611265414819E-2"/>
+          <c:w val="0.54285436724602021"/>
+          <c:h val="0.62507072032662581"/>
+        </c:manualLayout>
+      </c:layout>
+      <c:barChart>
+        <c:barDir val="col"/>
+        <c:grouping val="stacked"/>
+        <c:varyColors val="0"/>
+        <c:ser>
+          <c:idx val="0"/>
+          <c:order val="0"/>
+          <c:tx>
+            <c:strRef>
+              <c:f>Sheet1!$B$1</c:f>
+              <c:strCache>
+                <c:ptCount val="1"/>
+                <c:pt idx="0">
+                  <c:v>Debt removed</c:v>
+                </c:pt>
+              </c:strCache>
+            </c:strRef>
+          </c:tx>
+          <c:invertIfNegative val="0"/>
+          <c:cat>
+            <c:strRef>
+              <c:f>Sheet1!$A$2:$A$5</c:f>
+              <c:strCache>
+                <c:ptCount val="4"/>
+                <c:pt idx="0">
+                  <c:v>Q1</c:v>
+                </c:pt>
+                <c:pt idx="1">
+                  <c:v>Q2</c:v>
+                </c:pt>
+                <c:pt idx="2">
+                  <c:v>Q3</c:v>
+                </c:pt>
+                <c:pt idx="3">
+                  <c:v>Q4</c:v>
+                </c:pt>
+              </c:strCache>
+            </c:strRef>
+          </c:cat>
+          <c:val>
+            <c:numRef>
+              <c:f>Sheet1!$B$2:$B$5</c:f>
+              <c:numCache>
+                <c:formatCode>#,##0</c:formatCode>
+                <c:ptCount val="4"/>
+                <c:pt idx="0">
+                  <c:v>-210</c:v>
+                </c:pt>
+                <c:pt idx="1">
+                  <c:v>-60</c:v>
+                </c:pt>
+                <c:pt idx="2">
+                  <c:v>-180</c:v>
+                </c:pt>
+                <c:pt idx="3">
+                  <c:v>-120</c:v>
+                </c:pt>
+              </c:numCache>
+            </c:numRef>
+          </c:val>
+          <c:extLst>
+            <c:ext xmlns:c16="http://schemas.microsoft.com/office/drawing/2014/chart" uri="{C3380CC4-5D6E-409C-BE32-E72D297353CC}">
+              <c16:uniqueId val="{00000000-2D77-4B49-8574-E10F876A0964}"/>
+            </c:ext>
+          </c:extLst>
+        </c:ser>
+        <c:ser>
+          <c:idx val="1"/>
+          <c:order val="1"/>
+          <c:tx>
+            <c:strRef>
+              <c:f>Sheet1!$C$1</c:f>
+              <c:strCache>
+                <c:ptCount val="1"/>
+                <c:pt idx="0">
+                  <c:v>Debt added</c:v>
+                </c:pt>
+              </c:strCache>
+            </c:strRef>
+          </c:tx>
+          <c:invertIfNegative val="0"/>
+          <c:cat>
+            <c:strRef>
+              <c:f>Sheet1!$A$2:$A$5</c:f>
+              <c:strCache>
+                <c:ptCount val="4"/>
+                <c:pt idx="0">
+                  <c:v>Q1</c:v>
+                </c:pt>
+                <c:pt idx="1">
+                  <c:v>Q2</c:v>
+                </c:pt>
+                <c:pt idx="2">
+                  <c:v>Q3</c:v>
+                </c:pt>
+                <c:pt idx="3">
+                  <c:v>Q4</c:v>
+                </c:pt>
+              </c:strCache>
+            </c:strRef>
+          </c:cat>
+          <c:val>
+            <c:numRef>
+              <c:f>Sheet1!$C$2:$C$5</c:f>
+              <c:numCache>
+                <c:formatCode>#,##0</c:formatCode>
+                <c:ptCount val="4"/>
+                <c:pt idx="0">
+                  <c:v>280</c:v>
+                </c:pt>
+                <c:pt idx="1">
+                  <c:v>320</c:v>
+                </c:pt>
+                <c:pt idx="2">
+                  <c:v>230</c:v>
+                </c:pt>
+                <c:pt idx="3">
+                  <c:v>130</c:v>
+                </c:pt>
+              </c:numCache>
+            </c:numRef>
+          </c:val>
+          <c:extLst>
+            <c:ext xmlns:c16="http://schemas.microsoft.com/office/drawing/2014/chart" uri="{C3380CC4-5D6E-409C-BE32-E72D297353CC}">
+              <c16:uniqueId val="{00000001-2D77-4B49-8574-E10F876A0964}"/>
+            </c:ext>
+          </c:extLst>
+        </c:ser>
+        <c:dLbls>
+          <c:showLegendKey val="0"/>
+          <c:showVal val="0"/>
+          <c:showCatName val="0"/>
+          <c:showSerName val="0"/>
+          <c:showPercent val="0"/>
+          <c:showBubbleSize val="0"/>
+        </c:dLbls>
+        <c:gapWidth val="150"/>
+        <c:overlap val="100"/>
+        <c:axId val="278794144"/>
+        <c:axId val="278785520"/>
+      </c:barChart>
+      <c:lineChart>
+        <c:grouping val="standard"/>
+        <c:varyColors val="0"/>
+        <c:ser>
+          <c:idx val="2"/>
+          <c:order val="2"/>
+          <c:tx>
+            <c:strRef>
+              <c:f>Sheet1!$D$1</c:f>
+              <c:strCache>
+                <c:ptCount val="1"/>
+                <c:pt idx="0">
+                  <c:v>Debt</c:v>
+                </c:pt>
+              </c:strCache>
+            </c:strRef>
+          </c:tx>
+          <c:marker>
+            <c:symbol val="none"/>
+          </c:marker>
+          <c:cat>
+            <c:strRef>
+              <c:f>Sheet1!$A$2:$A$5</c:f>
+              <c:strCache>
+                <c:ptCount val="4"/>
+                <c:pt idx="0">
+                  <c:v>Q1</c:v>
+                </c:pt>
+                <c:pt idx="1">
+                  <c:v>Q2</c:v>
+                </c:pt>
+                <c:pt idx="2">
+                  <c:v>Q3</c:v>
+                </c:pt>
+                <c:pt idx="3">
+                  <c:v>Q4</c:v>
+                </c:pt>
+              </c:strCache>
+            </c:strRef>
+          </c:cat>
+          <c:val>
+            <c:numRef>
+              <c:f>Sheet1!$D$2:$D$5</c:f>
+              <c:numCache>
+                <c:formatCode>#,##0</c:formatCode>
+                <c:ptCount val="4"/>
+                <c:pt idx="0">
+                  <c:v>4700</c:v>
+                </c:pt>
+                <c:pt idx="1">
+                  <c:v>4800</c:v>
+                </c:pt>
+                <c:pt idx="2">
+                  <c:v>4900</c:v>
+                </c:pt>
+                <c:pt idx="3">
+                  <c:v>4800</c:v>
+                </c:pt>
+              </c:numCache>
+            </c:numRef>
+          </c:val>
+          <c:smooth val="0"/>
+          <c:extLst>
+            <c:ext xmlns:c16="http://schemas.microsoft.com/office/drawing/2014/chart" uri="{C3380CC4-5D6E-409C-BE32-E72D297353CC}">
+              <c16:uniqueId val="{00000003-2D77-4B49-8574-E10F876A0964}"/>
+            </c:ext>
+          </c:extLst>
+        </c:ser>
+        <c:dLbls>
+          <c:showLegendKey val="0"/>
+          <c:showVal val="0"/>
+          <c:showCatName val="0"/>
+          <c:showSerName val="0"/>
+          <c:showPercent val="0"/>
+          <c:showBubbleSize val="0"/>
+        </c:dLbls>
+        <c:marker val="1"/>
+        <c:smooth val="0"/>
+        <c:axId val="571144576"/>
+        <c:axId val="571140312"/>
+      </c:lineChart>
+      <c:catAx>
+        <c:axId val="278794144"/>
+        <c:scaling>
+          <c:orientation val="minMax"/>
+        </c:scaling>
+        <c:delete val="0"/>
+        <c:axPos val="b"/>
+        <c:numFmt formatCode="General" sourceLinked="1"/>
+        <c:majorTickMark val="out"/>
+        <c:minorTickMark val="none"/>
+        <c:tickLblPos val="low"/>
+        <c:crossAx val="278785520"/>
+        <c:crosses val="autoZero"/>
+        <c:auto val="0"/>
+        <c:lblAlgn val="ctr"/>
+        <c:lblOffset val="100"/>
+        <c:noMultiLvlLbl val="1"/>
+      </c:catAx>
+      <c:valAx>
+        <c:axId val="278785520"/>
+        <c:scaling>
+          <c:orientation val="minMax"/>
+        </c:scaling>
+        <c:delete val="0"/>
+        <c:axPos val="l"/>
+        <c:majorGridlines/>
+        <c:numFmt formatCode="#,##0" sourceLinked="1"/>
+        <c:majorTickMark val="cross"/>
+        <c:minorTickMark val="none"/>
+        <c:tickLblPos val="nextTo"/>
+        <c:crossAx val="278794144"/>
+        <c:crosses val="autoZero"/>
+        <c:crossBetween val="between"/>
+      </c:valAx>
+      <c:valAx>
+        <c:axId val="571140312"/>
+        <c:scaling>
+          <c:orientation val="minMax"/>
+        </c:scaling>
+        <c:delete val="0"/>
+        <c:axPos val="r"/>
+        <c:numFmt formatCode="#,##0" sourceLinked="1"/>
+        <c:majorTickMark val="out"/>
+        <c:minorTickMark val="none"/>
+        <c:tickLblPos val="nextTo"/>
+        <c:crossAx val="571144576"/>
+        <c:crosses val="max"/>
+        <c:crossBetween val="between"/>
+      </c:valAx>
+      <c:catAx>
+        <c:axId val="571144576"/>
+        <c:scaling>
+          <c:orientation val="minMax"/>
+        </c:scaling>
+        <c:delete val="1"/>
+        <c:axPos val="b"/>
+        <c:numFmt formatCode="General" sourceLinked="1"/>
+        <c:majorTickMark val="out"/>
+        <c:minorTickMark val="none"/>
+        <c:tickLblPos val="nextTo"/>
+        <c:crossAx val="571140312"/>
+        <c:crosses val="autoZero"/>
+        <c:auto val="1"/>
+        <c:lblAlgn val="ctr"/>
+        <c:lblOffset val="100"/>
+        <c:noMultiLvlLbl val="0"/>
+      </c:catAx>
+    </c:plotArea>
+    <c:legend>
+      <c:legendPos val="r"/>
+      <c:layout>
+        <c:manualLayout>
+          <c:xMode val="edge"/>
+          <c:yMode val="edge"/>
+          <c:x val="0.65528392180983586"/>
+          <c:y val="0.68998065871468828"/>
+          <c:w val="0.33056742054794297"/>
+          <c:h val="0.25028253821213525"/>
+        </c:manualLayout>
+      </c:layout>
+      <c:overlay val="0"/>
+    </c:legend>
+    <c:plotVisOnly val="1"/>
+    <c:dispBlanksAs val="gap"/>
+    <c:showDLblsOverMax val="0"/>
+  </c:chart>
+  <c:externalData r:id="rId1">
+    <c:autoUpdate val="0"/>
+  </c:externalData>
+</c:chartSpace>
+</file>
+
+<file path=word/charts/chart3.xml><?xml version="1.0" encoding="utf-8"?>
+<c:chartSpace xmlns:c="http://schemas.openxmlformats.org/drawingml/2006/chart" xmlns:a="http://schemas.openxmlformats.org/drawingml/2006/main" xmlns:r="http://schemas.openxmlformats.org/officeDocument/2006/relationships" xmlns:c16r2="http://schemas.microsoft.com/office/drawing/2015/06/chart">
+  <c:date1904 val="0"/>
+  <c:lang val="en-US"/>
+  <c:roundedCorners val="0"/>
+  <mc:AlternateContent xmlns:mc="http://schemas.openxmlformats.org/markup-compatibility/2006">
+    <mc:Choice xmlns:c14="http://schemas.microsoft.com/office/drawing/2007/8/2/chart" Requires="c14">
+      <c14:style val="102"/>
+    </mc:Choice>
+    <mc:Fallback>
+      <c:style val="2"/>
+    </mc:Fallback>
+  </mc:AlternateContent>
+  <c:chart>
+    <c:autoTitleDeleted val="0"/>
+    <c:plotArea>
+      <c:layout>
+        <c:manualLayout>
+          <c:layoutTarget val="inner"/>
+          <c:xMode val="edge"/>
+          <c:yMode val="edge"/>
           <c:x val="0.12612848888181621"/>
           <c:y val="5.3362798398744228E-2"/>
           <c:w val="0.66369318170176406"/>
@@ -13008,7 +14418,7 @@
 </c:chartSpace>
 </file>
 
-<file path=word/charts/chart3.xml><?xml version="1.0" encoding="utf-8"?>
+<file path=word/charts/chart4.xml><?xml version="1.0" encoding="utf-8"?>
 <c:chartSpace xmlns:c="http://schemas.openxmlformats.org/drawingml/2006/chart" xmlns:a="http://schemas.openxmlformats.org/drawingml/2006/main" xmlns:r="http://schemas.openxmlformats.org/officeDocument/2006/relationships" xmlns:c16r2="http://schemas.microsoft.com/office/drawing/2015/06/chart">
   <c:date1904 val="0"/>
   <c:lang val="en-US"/>
@@ -14196,7 +15606,7 @@
 </c:chartSpace>
 </file>
 
-<file path=word/charts/chart4.xml><?xml version="1.0" encoding="utf-8"?>
+<file path=word/charts/chart5.xml><?xml version="1.0" encoding="utf-8"?>
 <c:chartSpace xmlns:c="http://schemas.openxmlformats.org/drawingml/2006/chart" xmlns:a="http://schemas.openxmlformats.org/drawingml/2006/main" xmlns:r="http://schemas.openxmlformats.org/officeDocument/2006/relationships" xmlns:c16r2="http://schemas.microsoft.com/office/drawing/2015/06/chart">
   <c:date1904 val="0"/>
   <c:lang val="en-US"/>

</xml_diff>

<commit_message>
REPORTGEN-1058: fix typo in options
</commit_message>
<xml_diff>
--- a/CastReporting.Reporting.Core/Templates/Portfolio/Portfolio component library/2- Porftolio-Word-components-library.docx
+++ b/CastReporting.Reporting.Core/Templates/Portfolio/Portfolio component library/2- Porftolio-Word-components-library.docx
@@ -105,23 +105,7 @@
           <w:rFonts w:ascii="Corbel" w:eastAsia="Corbel" w:hAnsi="Corbel" w:cs="Corbel"/>
           <w:b/>
         </w:rPr>
-        <w:t xml:space="preserve">Sample, you can choose the number of lines you want to </w:t>
-      </w:r>
-      <w:proofErr w:type="gramStart"/>
-      <w:r>
-        <w:rPr>
-          <w:rFonts w:ascii="Corbel" w:eastAsia="Corbel" w:hAnsi="Corbel" w:cs="Corbel"/>
-          <w:b/>
-        </w:rPr>
-        <w:t>display</w:t>
-      </w:r>
-      <w:proofErr w:type="gramEnd"/>
-      <w:r>
-        <w:rPr>
-          <w:rFonts w:ascii="Corbel" w:eastAsia="Corbel" w:hAnsi="Corbel" w:cs="Corbel"/>
-          <w:b/>
-        </w:rPr>
-        <w:t xml:space="preserve"> and you can decide for which Business Criteria, you want to link your placeholder</w:t>
+        <w:t>Sample, you can choose the number of lines you want to display and you can decide for which Business Criteria, you want to link your placeholder</w:t>
       </w:r>
     </w:p>
     <w:p>
@@ -1756,15 +1740,7 @@
         <w:t>BCID=N</w:t>
       </w:r>
       <w:r>
-        <w:t xml:space="preserve"> where N is </w:t>
-      </w:r>
-      <w:proofErr w:type="gramStart"/>
-      <w:r>
-        <w:t>an</w:t>
-      </w:r>
-      <w:proofErr w:type="gramEnd"/>
-      <w:r>
-        <w:t xml:space="preserve"> health factor (by default 60017)</w:t>
+        <w:t xml:space="preserve"> where N is an health factor (by default 60017)</w:t>
       </w:r>
       <w:r>
         <w:t xml:space="preserve"> </w:t>
@@ -2103,13 +2079,13 @@
         <w:rPr>
           <w:i/>
         </w:rPr>
-        <w:t>ID = AIP</w:t>
+        <w:t xml:space="preserve">ID = </w:t>
       </w:r>
       <w:r>
         <w:rPr>
           <w:i/>
         </w:rPr>
-        <w:t xml:space="preserve">or </w:t>
+        <w:t xml:space="preserve"> </w:t>
       </w:r>
       <w:r>
         <w:rPr>
@@ -2123,19 +2099,23 @@
         </w:rPr>
         <w:t xml:space="preserve"> or </w:t>
       </w:r>
-      <w:proofErr w:type="gramStart"/>
       <w:r>
         <w:rPr>
           <w:i/>
         </w:rPr>
-        <w:t>AIP(</w:t>
-      </w:r>
-      <w:proofErr w:type="gramEnd"/>
+        <w:t>AIP</w:t>
+      </w:r>
       <w:r>
         <w:rPr>
           <w:i/>
         </w:rPr>
-        <w:t>by default if not exists : ISO)</w:t>
+        <w:t xml:space="preserve"> or CISQ </w:t>
+      </w:r>
+      <w:r>
+        <w:rPr>
+          <w:i/>
+        </w:rPr>
+        <w:t>(by default if not exists : ISO)</w:t>
       </w:r>
       <w:r>
         <w:t xml:space="preserve"> </w:t>
@@ -2406,39 +2386,31 @@
         <w:rPr>
           <w:i/>
         </w:rPr>
-        <w:t>ID = AIP</w:t>
+        <w:t>ID = ISO</w:t>
       </w:r>
       <w:r>
         <w:rPr>
           <w:i/>
         </w:rPr>
-        <w:t xml:space="preserve">or </w:t>
+        <w:t xml:space="preserve"> or </w:t>
       </w:r>
       <w:r>
         <w:rPr>
           <w:i/>
         </w:rPr>
-        <w:t>ISO</w:t>
+        <w:t>AIP</w:t>
       </w:r>
       <w:r>
         <w:rPr>
           <w:i/>
         </w:rPr>
-        <w:t xml:space="preserve"> or </w:t>
-      </w:r>
-      <w:proofErr w:type="gramStart"/>
+        <w:t xml:space="preserve"> or CISQ </w:t>
+      </w:r>
       <w:r>
         <w:rPr>
           <w:i/>
         </w:rPr>
-        <w:t>AIP(</w:t>
-      </w:r>
-      <w:proofErr w:type="gramEnd"/>
-      <w:r>
-        <w:rPr>
-          <w:i/>
-        </w:rPr>
-        <w:t>by default if not exists : ISO)</w:t>
+        <w:t>(by default if not exists : ISO)</w:t>
       </w:r>
       <w:r>
         <w:t xml:space="preserve"> </w:t>
@@ -2640,21 +2612,7 @@
         <w:rPr>
           <w:rFonts w:ascii="Corbel" w:eastAsia="Corbel" w:hAnsi="Corbel" w:cs="Corbel"/>
         </w:rPr>
-        <w:t xml:space="preserve"> (operators can be +, -, *, </w:t>
-      </w:r>
-      <w:proofErr w:type="gramStart"/>
-      <w:r>
-        <w:rPr>
-          <w:rFonts w:ascii="Corbel" w:eastAsia="Corbel" w:hAnsi="Corbel" w:cs="Corbel"/>
-        </w:rPr>
-        <w:t>/ ,</w:t>
-      </w:r>
-      <w:proofErr w:type="gramEnd"/>
-      <w:r>
-        <w:rPr>
-          <w:rFonts w:ascii="Corbel" w:eastAsia="Corbel" w:hAnsi="Corbel" w:cs="Corbel"/>
-        </w:rPr>
-        <w:t xml:space="preserve"> (, ) )</w:t>
+        <w:t xml:space="preserve"> (operators can be +, -, *, / , (, ) )</w:t>
       </w:r>
     </w:p>
     <w:p>
@@ -2984,13 +2942,8 @@
       <w:pPr>
         <w:pStyle w:val="functionnalTab"/>
       </w:pPr>
-      <w:proofErr w:type="gramStart"/>
-      <w:r>
-        <w:t>/!\</w:t>
-      </w:r>
-      <w:proofErr w:type="gramEnd"/>
-      <w:r>
-        <w:t xml:space="preserve"> don’t put blank char in the definition of parameters (,a=67011,b=67010,c=…)</w:t>
+      <w:r>
+        <w:t>/!\ don’t put blank char in the definition of parameters (,a=67011,b=67010,c=…)</w:t>
       </w:r>
     </w:p>
     <w:p>
@@ -3294,13 +3247,13 @@
         <w:rPr>
           <w:i/>
         </w:rPr>
-        <w:t>ID = AIP</w:t>
+        <w:t xml:space="preserve">ID = </w:t>
       </w:r>
       <w:r>
         <w:rPr>
           <w:i/>
         </w:rPr>
-        <w:t xml:space="preserve">or </w:t>
+        <w:t xml:space="preserve"> </w:t>
       </w:r>
       <w:r>
         <w:rPr>
@@ -3314,19 +3267,23 @@
         </w:rPr>
         <w:t xml:space="preserve"> or </w:t>
       </w:r>
-      <w:proofErr w:type="gramStart"/>
       <w:r>
         <w:rPr>
           <w:i/>
         </w:rPr>
-        <w:t>AIP(</w:t>
-      </w:r>
-      <w:proofErr w:type="gramEnd"/>
+        <w:t>AIP</w:t>
+      </w:r>
       <w:r>
         <w:rPr>
           <w:i/>
         </w:rPr>
-        <w:t>by default if not exists : ISO)</w:t>
+        <w:t xml:space="preserve"> or CISQ </w:t>
+      </w:r>
+      <w:r>
+        <w:rPr>
+          <w:i/>
+        </w:rPr>
+        <w:t>(by default if not exists : ISO)</w:t>
       </w:r>
     </w:p>
     <w:p>
@@ -3507,15 +3464,7 @@
         <w:t>BCID=N</w:t>
       </w:r>
       <w:r>
-        <w:t xml:space="preserve"> (where N is </w:t>
-      </w:r>
-      <w:proofErr w:type="gramStart"/>
-      <w:r>
-        <w:t>an</w:t>
-      </w:r>
-      <w:proofErr w:type="gramEnd"/>
-      <w:r>
-        <w:t xml:space="preserve"> health factor (by default 60017)</w:t>
+        <w:t xml:space="preserve"> (where N is an health factor (by default 60017)</w:t>
       </w:r>
     </w:p>
     <w:p>
@@ -4058,21 +4007,7 @@
         <w:rPr>
           <w:b/>
         </w:rPr>
-        <w:t xml:space="preserve"> (where N is </w:t>
-      </w:r>
-      <w:proofErr w:type="gramStart"/>
-      <w:r>
-        <w:rPr>
-          <w:b/>
-        </w:rPr>
-        <w:t>an</w:t>
-      </w:r>
-      <w:proofErr w:type="gramEnd"/>
-      <w:r>
-        <w:rPr>
-          <w:b/>
-        </w:rPr>
-        <w:t xml:space="preserve"> health factor id - eg. 60017)</w:t>
+        <w:t xml:space="preserve"> (where N is an health factor id - eg. 60017)</w:t>
       </w:r>
     </w:p>
     <w:p>
@@ -4818,30 +4753,14 @@
           <w:b/>
           <w:lang w:val="en-US"/>
         </w:rPr>
-        <w:t xml:space="preserve">SLA Assessment </w:t>
-      </w:r>
-      <w:proofErr w:type="gramStart"/>
+        <w:t>SLA Assessment thresholds</w:t>
+      </w:r>
       <w:r>
         <w:rPr>
           <w:b/>
           <w:lang w:val="en-US"/>
         </w:rPr>
-        <w:t>thresholds</w:t>
-      </w:r>
-      <w:r>
-        <w:rPr>
-          <w:b/>
-          <w:lang w:val="en-US"/>
-        </w:rPr>
-        <w:t xml:space="preserve"> :</w:t>
-      </w:r>
-      <w:proofErr w:type="gramEnd"/>
-      <w:r>
-        <w:rPr>
-          <w:b/>
-          <w:lang w:val="en-US"/>
-        </w:rPr>
-        <w:t xml:space="preserve"> </w:t>
+        <w:t xml:space="preserve"> : </w:t>
       </w:r>
     </w:p>
     <w:p>
@@ -4958,17 +4877,8 @@
           <w:b/>
           <w:lang w:val="en-US"/>
         </w:rPr>
-        <w:t xml:space="preserve">Actual </w:t>
-      </w:r>
-      <w:proofErr w:type="gramStart"/>
-      <w:r>
-        <w:rPr>
-          <w:b/>
-          <w:lang w:val="en-US"/>
-        </w:rPr>
-        <w:t>score :</w:t>
-      </w:r>
-      <w:proofErr w:type="gramEnd"/>
+        <w:t>Actual score :</w:t>
+      </w:r>
       <w:r>
         <w:rPr>
           <w:lang w:val="en-US"/>
@@ -6279,30 +6189,14 @@
           <w:b/>
           <w:lang w:val="en-US"/>
         </w:rPr>
-        <w:t xml:space="preserve">SLA Assessment </w:t>
-      </w:r>
-      <w:proofErr w:type="gramStart"/>
+        <w:t>SLA Assessment thresholds</w:t>
+      </w:r>
       <w:r>
         <w:rPr>
           <w:b/>
           <w:lang w:val="en-US"/>
         </w:rPr>
-        <w:t>thresholds</w:t>
-      </w:r>
-      <w:r>
-        <w:rPr>
-          <w:b/>
-          <w:lang w:val="en-US"/>
-        </w:rPr>
-        <w:t xml:space="preserve"> :</w:t>
-      </w:r>
-      <w:proofErr w:type="gramEnd"/>
-      <w:r>
-        <w:rPr>
-          <w:b/>
-          <w:lang w:val="en-US"/>
-        </w:rPr>
-        <w:t xml:space="preserve"> </w:t>
+        <w:t xml:space="preserve"> : </w:t>
       </w:r>
     </w:p>
     <w:p>
@@ -6371,17 +6265,8 @@
           <w:b/>
           <w:lang w:val="en-US"/>
         </w:rPr>
-        <w:t xml:space="preserve">Actual </w:t>
-      </w:r>
-      <w:proofErr w:type="gramStart"/>
-      <w:r>
-        <w:rPr>
-          <w:b/>
-          <w:lang w:val="en-US"/>
-        </w:rPr>
-        <w:t>score :</w:t>
-      </w:r>
-      <w:proofErr w:type="gramEnd"/>
+        <w:t>Actual score :</w:t>
+      </w:r>
       <w:r>
         <w:rPr>
           <w:lang w:val="en-US"/>

</xml_diff>